<commit_message>
Modified "mus-documentation" & added "mus-logo.jpg"
</commit_message>
<xml_diff>
--- a/doc/mus-documenation.docx
+++ b/doc/mus-documenation.docx
@@ -26,11 +26,11 @@
         </w:tabs>
         <w:spacing w:before="225" w:after="225" w:line="240" w:lineRule="auto"/>
         <w:rPr>
-          <w:rFonts w:ascii="Courier New" w:eastAsia="Times New Roman" w:hAnsi="Courier New" w:cs="Courier New"/>
+          <w:rFonts w:ascii="Arial Black" w:eastAsia="Times New Roman" w:hAnsi="Arial Black" w:cs="Courier New"/>
           <w:color w:val="000000"/>
           <w:kern w:val="0"/>
-          <w:sz w:val="20"/>
-          <w:szCs w:val="20"/>
+          <w:sz w:val="40"/>
+          <w:szCs w:val="40"/>
           <w:lang w:eastAsia="de-DE"/>
           <w14:ligatures w14:val="none"/>
         </w:rPr>
@@ -38,254 +38,54 @@
       <w:r>
         <w:rPr>
           <w:rFonts w:ascii="Courier New" w:eastAsia="Times New Roman" w:hAnsi="Courier New" w:cs="Courier New"/>
+          <w:noProof/>
           <w:color w:val="000000"/>
           <w:kern w:val="0"/>
           <w:sz w:val="20"/>
           <w:szCs w:val="20"/>
           <w:lang w:eastAsia="de-DE"/>
-          <w14:ligatures w14:val="none"/>
         </w:rPr>
-        <w:t xml:space="preserve"> </w:t>
-      </w:r>
-      <w:r>
-        <w:rPr>
-          <w:rFonts w:ascii="Courier New" w:eastAsia="Times New Roman" w:hAnsi="Courier New" w:cs="Courier New"/>
-          <w:color w:val="000000"/>
-          <w:kern w:val="0"/>
-          <w:sz w:val="20"/>
-          <w:szCs w:val="20"/>
-          <w:lang w:eastAsia="de-DE"/>
-          <w14:ligatures w14:val="none"/>
-        </w:rPr>
-        <w:t xml:space="preserve">       _ _           _   _ _</w:t>
-      </w:r>
-      <w:r>
-        <w:rPr>
-          <w:rFonts w:ascii="Courier New" w:eastAsia="Times New Roman" w:hAnsi="Courier New" w:cs="Courier New"/>
-          <w:color w:val="000000"/>
-          <w:kern w:val="0"/>
-          <w:sz w:val="20"/>
-          <w:szCs w:val="20"/>
-          <w:lang w:eastAsia="de-DE"/>
-          <w14:ligatures w14:val="none"/>
-        </w:rPr>
-        <w:br/>
-      </w:r>
-      <w:r>
-        <w:rPr>
-          <w:rFonts w:ascii="Courier New" w:eastAsia="Times New Roman" w:hAnsi="Courier New" w:cs="Courier New"/>
-          <w:color w:val="000000"/>
-          <w:kern w:val="0"/>
-          <w:sz w:val="20"/>
-          <w:szCs w:val="20"/>
-          <w:lang w:eastAsia="de-DE"/>
-          <w14:ligatures w14:val="none"/>
-        </w:rPr>
-        <w:t xml:space="preserve">  _ __ (_) |___ _ ___| |_(_) |__</w:t>
-      </w:r>
-      <w:r>
-        <w:rPr>
-          <w:rFonts w:ascii="Courier New" w:eastAsia="Times New Roman" w:hAnsi="Courier New" w:cs="Courier New"/>
-          <w:color w:val="000000"/>
-          <w:kern w:val="0"/>
-          <w:sz w:val="20"/>
-          <w:szCs w:val="20"/>
-          <w:lang w:eastAsia="de-DE"/>
-          <w14:ligatures w14:val="none"/>
-        </w:rPr>
-        <w:br/>
-      </w:r>
-      <w:r>
-        <w:rPr>
-          <w:rFonts w:ascii="Courier New" w:eastAsia="Times New Roman" w:hAnsi="Courier New" w:cs="Courier New"/>
-          <w:color w:val="000000"/>
-          <w:kern w:val="0"/>
-          <w:sz w:val="20"/>
-          <w:szCs w:val="20"/>
-          <w:lang w:eastAsia="de-DE"/>
-          <w14:ligatures w14:val="none"/>
-        </w:rPr>
-        <w:t xml:space="preserve"> | '  \| | / / '_/ _ \  _| | / /_</w:t>
-      </w:r>
-      <w:r>
-        <w:rPr>
-          <w:rFonts w:ascii="Courier New" w:eastAsia="Times New Roman" w:hAnsi="Courier New" w:cs="Courier New"/>
-          <w:color w:val="000000"/>
-          <w:kern w:val="0"/>
-          <w:sz w:val="20"/>
-          <w:szCs w:val="20"/>
-          <w:lang w:eastAsia="de-DE"/>
-          <w14:ligatures w14:val="none"/>
-        </w:rPr>
-        <w:br/>
-      </w:r>
-      <w:r>
-        <w:rPr>
-          <w:rFonts w:ascii="Courier New" w:eastAsia="Times New Roman" w:hAnsi="Courier New" w:cs="Courier New"/>
-          <w:color w:val="000000"/>
-          <w:kern w:val="0"/>
-          <w:sz w:val="20"/>
-          <w:szCs w:val="20"/>
-          <w:lang w:eastAsia="de-DE"/>
-          <w14:ligatures w14:val="none"/>
-        </w:rPr>
-        <w:t xml:space="preserve"> |_|_|_|_|_\_\_| \___/\__|_|_\_(_)</w:t>
-      </w:r>
-      <w:r>
-        <w:rPr>
-          <w:rFonts w:ascii="Courier New" w:eastAsia="Times New Roman" w:hAnsi="Courier New" w:cs="Courier New"/>
-          <w:color w:val="000000"/>
-          <w:kern w:val="0"/>
-          <w:sz w:val="20"/>
-          <w:szCs w:val="20"/>
-          <w:lang w:eastAsia="de-DE"/>
-          <w14:ligatures w14:val="none"/>
-        </w:rPr>
-        <w:br/>
-      </w:r>
-      <w:r>
-        <w:rPr>
-          <w:rFonts w:ascii="Courier New" w:eastAsia="Times New Roman" w:hAnsi="Courier New" w:cs="Courier New"/>
-          <w:color w:val="000000"/>
-          <w:kern w:val="0"/>
-          <w:sz w:val="20"/>
-          <w:szCs w:val="20"/>
-          <w:lang w:eastAsia="de-DE"/>
-          <w14:ligatures w14:val="none"/>
-        </w:rPr>
-        <w:t xml:space="preserve">  _  _ _ __  __ _ _ _ __ _ __| |___</w:t>
-      </w:r>
-      <w:r>
-        <w:rPr>
-          <w:rFonts w:ascii="Courier New" w:eastAsia="Times New Roman" w:hAnsi="Courier New" w:cs="Courier New"/>
-          <w:color w:val="000000"/>
-          <w:kern w:val="0"/>
-          <w:sz w:val="20"/>
-          <w:szCs w:val="20"/>
-          <w:lang w:eastAsia="de-DE"/>
-          <w14:ligatures w14:val="none"/>
-        </w:rPr>
-        <w:br/>
-      </w:r>
-      <w:r>
-        <w:rPr>
-          <w:rFonts w:ascii="Courier New" w:eastAsia="Times New Roman" w:hAnsi="Courier New" w:cs="Courier New"/>
-          <w:color w:val="000000"/>
-          <w:kern w:val="0"/>
-          <w:sz w:val="20"/>
-          <w:szCs w:val="20"/>
-          <w:lang w:eastAsia="de-DE"/>
-          <w14:ligatures w14:val="none"/>
-        </w:rPr>
-        <w:t xml:space="preserve"> | || | '_ \/ _` | '_/ _` / _` / -_)_ </w:t>
-      </w:r>
-      <w:r>
-        <w:rPr>
-          <w:rFonts w:ascii="Courier New" w:eastAsia="Times New Roman" w:hAnsi="Courier New" w:cs="Courier New"/>
-          <w:color w:val="000000"/>
-          <w:kern w:val="0"/>
-          <w:sz w:val="20"/>
-          <w:szCs w:val="20"/>
-          <w:lang w:eastAsia="de-DE"/>
-          <w14:ligatures w14:val="none"/>
-        </w:rPr>
-        <w:br/>
-      </w:r>
-      <w:r>
-        <w:rPr>
-          <w:rFonts w:ascii="Courier New" w:eastAsia="Times New Roman" w:hAnsi="Courier New" w:cs="Courier New"/>
-          <w:color w:val="000000"/>
-          <w:kern w:val="0"/>
-          <w:sz w:val="20"/>
-          <w:szCs w:val="20"/>
-          <w:lang w:eastAsia="de-DE"/>
-          <w14:ligatures w14:val="none"/>
-        </w:rPr>
-        <w:t xml:space="preserve">  \_,_| .__/\__, |_| \__,_\__,_\___(_)</w:t>
-      </w:r>
-      <w:r>
-        <w:rPr>
-          <w:rFonts w:ascii="Courier New" w:eastAsia="Times New Roman" w:hAnsi="Courier New" w:cs="Courier New"/>
-          <w:color w:val="000000"/>
-          <w:kern w:val="0"/>
-          <w:sz w:val="20"/>
-          <w:szCs w:val="20"/>
-          <w:lang w:eastAsia="de-DE"/>
-          <w14:ligatures w14:val="none"/>
-        </w:rPr>
-        <w:br/>
-      </w:r>
-      <w:r>
-        <w:rPr>
-          <w:rFonts w:ascii="Courier New" w:eastAsia="Times New Roman" w:hAnsi="Courier New" w:cs="Courier New"/>
-          <w:color w:val="000000"/>
-          <w:kern w:val="0"/>
-          <w:sz w:val="20"/>
-          <w:szCs w:val="20"/>
-          <w:lang w:eastAsia="de-DE"/>
-          <w14:ligatures w14:val="none"/>
-        </w:rPr>
-        <w:t xml:space="preserve">  ____|_|_ _|___/___ _ _              </w:t>
-      </w:r>
-      <w:r>
-        <w:rPr>
-          <w:rFonts w:ascii="Courier New" w:eastAsia="Times New Roman" w:hAnsi="Courier New" w:cs="Courier New"/>
-          <w:color w:val="000000"/>
-          <w:kern w:val="0"/>
-          <w:sz w:val="20"/>
-          <w:szCs w:val="20"/>
-          <w:lang w:eastAsia="de-DE"/>
-          <w14:ligatures w14:val="none"/>
-        </w:rPr>
-        <w:br/>
-      </w:r>
-      <w:r>
-        <w:rPr>
-          <w:rFonts w:ascii="Courier New" w:eastAsia="Times New Roman" w:hAnsi="Courier New" w:cs="Courier New"/>
-          <w:color w:val="000000"/>
-          <w:kern w:val="0"/>
-          <w:sz w:val="20"/>
-          <w:szCs w:val="20"/>
-          <w:lang w:eastAsia="de-DE"/>
-          <w14:ligatures w14:val="none"/>
-        </w:rPr>
-        <w:t xml:space="preserve"> (_-&lt; -_) '_\ V / -_) '_|             </w:t>
-      </w:r>
-      <w:r>
-        <w:rPr>
-          <w:rFonts w:ascii="Courier New" w:eastAsia="Times New Roman" w:hAnsi="Courier New" w:cs="Courier New"/>
-          <w:color w:val="000000"/>
-          <w:kern w:val="0"/>
-          <w:sz w:val="20"/>
-          <w:szCs w:val="20"/>
-          <w:lang w:eastAsia="de-DE"/>
-          <w14:ligatures w14:val="none"/>
-        </w:rPr>
-        <w:br/>
-      </w:r>
-      <w:r>
-        <w:rPr>
-          <w:rFonts w:ascii="Courier New" w:eastAsia="Times New Roman" w:hAnsi="Courier New" w:cs="Courier New"/>
-          <w:color w:val="000000"/>
-          <w:kern w:val="0"/>
-          <w:sz w:val="20"/>
-          <w:szCs w:val="20"/>
-          <w:lang w:eastAsia="de-DE"/>
-          <w14:ligatures w14:val="none"/>
-        </w:rPr>
-        <w:t xml:space="preserve"> /__|___|_|  \_/\___|_|            </w:t>
-      </w:r>
-      <w:r>
-        <w:rPr>
-          <w:rFonts w:ascii="Courier New" w:eastAsia="Times New Roman" w:hAnsi="Courier New" w:cs="Courier New"/>
-          <w:color w:val="000000"/>
-          <w:kern w:val="0"/>
-          <w:sz w:val="20"/>
-          <w:szCs w:val="20"/>
-          <w:lang w:eastAsia="de-DE"/>
-          <w14:ligatures w14:val="none"/>
-        </w:rPr>
-        <w:br/>
+        <w:drawing>
+          <wp:inline distT="0" distB="0" distL="0" distR="0" wp14:anchorId="3D55010B" wp14:editId="3E2B7129">
+            <wp:extent cx="2276475" cy="1233977"/>
+            <wp:effectExtent l="0" t="0" r="0" b="4445"/>
+            <wp:docPr id="221893211" name="Grafik 1"/>
+            <wp:cNvGraphicFramePr>
+              <a:graphicFrameLocks xmlns:a="http://schemas.openxmlformats.org/drawingml/2006/main" noChangeAspect="1"/>
+            </wp:cNvGraphicFramePr>
+            <a:graphic xmlns:a="http://schemas.openxmlformats.org/drawingml/2006/main">
+              <a:graphicData uri="http://schemas.openxmlformats.org/drawingml/2006/picture">
+                <pic:pic xmlns:pic="http://schemas.openxmlformats.org/drawingml/2006/picture">
+                  <pic:nvPicPr>
+                    <pic:cNvPr id="221893211" name="Grafik 221893211"/>
+                    <pic:cNvPicPr/>
+                  </pic:nvPicPr>
+                  <pic:blipFill>
+                    <a:blip r:embed="rId5">
+                      <a:extLst>
+                        <a:ext uri="{28A0092B-C50C-407E-A947-70E740481C1C}">
+                          <a14:useLocalDpi xmlns:a14="http://schemas.microsoft.com/office/drawing/2010/main" val="0"/>
+                        </a:ext>
+                      </a:extLst>
+                    </a:blip>
+                    <a:stretch>
+                      <a:fillRect/>
+                    </a:stretch>
+                  </pic:blipFill>
+                  <pic:spPr>
+                    <a:xfrm>
+                      <a:off x="0" y="0"/>
+                      <a:ext cx="2292876" cy="1242867"/>
+                    </a:xfrm>
+                    <a:prstGeom prst="rect">
+                      <a:avLst/>
+                    </a:prstGeom>
+                  </pic:spPr>
+                </pic:pic>
+              </a:graphicData>
+            </a:graphic>
+          </wp:inline>
+        </w:drawing>
       </w:r>
     </w:p>
     <w:p>
@@ -406,6 +206,17 @@
         <w:t>Preface</w:t>
       </w:r>
       <w:proofErr w:type="spellEnd"/>
+      <w:r>
+        <w:rPr>
+          <w:rFonts w:ascii="Arial" w:hAnsi="Arial" w:cs="Arial"/>
+          <w:b/>
+          <w:bCs/>
+          <w:sz w:val="24"/>
+          <w:szCs w:val="24"/>
+          <w:u w:val="single"/>
+        </w:rPr>
+        <w:t>:</w:t>
+      </w:r>
     </w:p>
     <w:p>
       <w:pPr>

</xml_diff>

<commit_message>
Modified "mus-domunetation.docx" & "mus-documentation.pdf"
</commit_message>
<xml_diff>
--- a/doc/mus-documenation.docx
+++ b/doc/mus-documenation.docx
@@ -37,19 +37,19 @@
       </w:pPr>
       <w:r>
         <w:rPr>
-          <w:rFonts w:ascii="Courier New" w:eastAsia="Times New Roman" w:hAnsi="Courier New" w:cs="Courier New"/>
+          <w:rFonts w:ascii="Arial Black" w:eastAsia="Times New Roman" w:hAnsi="Arial Black" w:cs="Courier New"/>
           <w:noProof/>
           <w:color w:val="000000"/>
           <w:kern w:val="0"/>
-          <w:sz w:val="20"/>
-          <w:szCs w:val="20"/>
+          <w:sz w:val="40"/>
+          <w:szCs w:val="40"/>
           <w:lang w:eastAsia="de-DE"/>
         </w:rPr>
         <w:drawing>
-          <wp:inline distT="0" distB="0" distL="0" distR="0" wp14:anchorId="3D55010B" wp14:editId="3E2B7129">
-            <wp:extent cx="2276475" cy="1233977"/>
-            <wp:effectExtent l="0" t="0" r="0" b="4445"/>
-            <wp:docPr id="221893211" name="Grafik 1"/>
+          <wp:inline distT="0" distB="0" distL="0" distR="0" wp14:anchorId="377ED8B0" wp14:editId="053E144D">
+            <wp:extent cx="2495550" cy="1317497"/>
+            <wp:effectExtent l="0" t="0" r="0" b="0"/>
+            <wp:docPr id="1159146452" name="Grafik 1" descr="Ein Bild, das Schrift, weiß, Typografie, Design enthält.&#10;&#10;Automatisch generierte Beschreibung"/>
             <wp:cNvGraphicFramePr>
               <a:graphicFrameLocks xmlns:a="http://schemas.openxmlformats.org/drawingml/2006/main" noChangeAspect="1"/>
             </wp:cNvGraphicFramePr>
@@ -57,7 +57,7 @@
               <a:graphicData uri="http://schemas.openxmlformats.org/drawingml/2006/picture">
                 <pic:pic xmlns:pic="http://schemas.openxmlformats.org/drawingml/2006/picture">
                   <pic:nvPicPr>
-                    <pic:cNvPr id="221893211" name="Grafik 221893211"/>
+                    <pic:cNvPr id="1159146452" name="Grafik 1" descr="Ein Bild, das Schrift, weiß, Typografie, Design enthält.&#10;&#10;Automatisch generierte Beschreibung"/>
                     <pic:cNvPicPr/>
                   </pic:nvPicPr>
                   <pic:blipFill>
@@ -75,7 +75,7 @@
                   <pic:spPr>
                     <a:xfrm>
                       <a:off x="0" y="0"/>
-                      <a:ext cx="2292876" cy="1242867"/>
+                      <a:ext cx="2514997" cy="1327764"/>
                     </a:xfrm>
                     <a:prstGeom prst="rect">
                       <a:avLst/>

</xml_diff>

<commit_message>
Modified "mus-documentation.docx" & "mus-documentation.pdf" - cosmetic changes
</commit_message>
<xml_diff>
--- a/doc/mus-documenation.docx
+++ b/doc/mus-documenation.docx
@@ -1261,13 +1261,41 @@
           <w:lang w:val="en-US"/>
         </w:rPr>
       </w:pPr>
+      <w:r>
+        <w:rPr>
+          <w:rFonts w:ascii="Arial" w:hAnsi="Arial" w:cs="Arial"/>
+          <w:lang w:val="en-US"/>
+        </w:rPr>
+        <w:t>MIKROTIK®</w:t>
+      </w:r>
+      <w:r>
+        <w:rPr>
+          <w:rFonts w:ascii="Arial" w:hAnsi="Arial" w:cs="Arial"/>
+          <w:lang w:val="en-US"/>
+        </w:rPr>
+        <w:t xml:space="preserve">, </w:t>
+      </w:r>
       <w:proofErr w:type="spellStart"/>
       <w:r>
         <w:rPr>
           <w:rFonts w:ascii="Arial" w:hAnsi="Arial" w:cs="Arial"/>
           <w:lang w:val="en-US"/>
         </w:rPr>
-        <w:t>Mikrotik</w:t>
+        <w:t>W</w:t>
+      </w:r>
+      <w:r>
+        <w:rPr>
+          <w:rFonts w:ascii="Arial" w:hAnsi="Arial" w:cs="Arial"/>
+          <w:lang w:val="en-US"/>
+        </w:rPr>
+        <w:t>i</w:t>
+      </w:r>
+      <w:r>
+        <w:rPr>
+          <w:rFonts w:ascii="Arial" w:hAnsi="Arial" w:cs="Arial"/>
+          <w:lang w:val="en-US"/>
+        </w:rPr>
+        <w:t>nBox</w:t>
       </w:r>
       <w:proofErr w:type="spellEnd"/>
       <w:r>
@@ -1283,21 +1311,7 @@
           <w:rFonts w:ascii="Arial" w:hAnsi="Arial" w:cs="Arial"/>
           <w:lang w:val="en-US"/>
         </w:rPr>
-        <w:t>W</w:t>
-      </w:r>
-      <w:r>
-        <w:rPr>
-          <w:rFonts w:ascii="Arial" w:hAnsi="Arial" w:cs="Arial"/>
-          <w:lang w:val="en-US"/>
-        </w:rPr>
-        <w:t>i</w:t>
-      </w:r>
-      <w:r>
-        <w:rPr>
-          <w:rFonts w:ascii="Arial" w:hAnsi="Arial" w:cs="Arial"/>
-          <w:lang w:val="en-US"/>
-        </w:rPr>
-        <w:t>nBox</w:t>
+        <w:t>RouterOS</w:t>
       </w:r>
       <w:proofErr w:type="spellEnd"/>
       <w:r>
@@ -1305,23 +1319,21 @@
           <w:rFonts w:ascii="Arial" w:hAnsi="Arial" w:cs="Arial"/>
           <w:lang w:val="en-US"/>
         </w:rPr>
-        <w:t xml:space="preserve">®, </w:t>
-      </w:r>
-      <w:proofErr w:type="spellStart"/>
-      <w:r>
-        <w:rPr>
-          <w:rFonts w:ascii="Arial" w:hAnsi="Arial" w:cs="Arial"/>
-          <w:lang w:val="en-US"/>
-        </w:rPr>
-        <w:t>RouterOS</w:t>
-      </w:r>
-      <w:proofErr w:type="spellEnd"/>
-      <w:r>
-        <w:rPr>
-          <w:rFonts w:ascii="Arial" w:hAnsi="Arial" w:cs="Arial"/>
-          <w:lang w:val="en-US"/>
-        </w:rPr>
-        <w:t>, ROS®, hap x2, hap x3, RB3011 and others are or may</w:t>
+        <w:t>, ROS®, hap x2, hap x3, RB</w:t>
+      </w:r>
+      <w:r>
+        <w:rPr>
+          <w:rFonts w:ascii="Arial" w:hAnsi="Arial" w:cs="Arial"/>
+          <w:lang w:val="en-US"/>
+        </w:rPr>
+        <w:t>5009</w:t>
+      </w:r>
+      <w:r>
+        <w:rPr>
+          <w:rFonts w:ascii="Arial" w:hAnsi="Arial" w:cs="Arial"/>
+          <w:lang w:val="en-US"/>
+        </w:rPr>
+        <w:t xml:space="preserve"> and others are or may</w:t>
       </w:r>
       <w:r>
         <w:rPr>
@@ -1923,63 +1935,209 @@
         </w:rPr>
         <w:t xml:space="preserve">rom </w:t>
       </w:r>
+      <w:r>
+        <w:rPr>
+          <w:rFonts w:ascii="Arial" w:hAnsi="Arial" w:cs="Arial"/>
+          <w:lang w:val="en-US"/>
+        </w:rPr>
+        <w:t>MIKROTIK®</w:t>
+      </w:r>
+      <w:r>
+        <w:rPr>
+          <w:rFonts w:ascii="Arial" w:hAnsi="Arial" w:cs="Arial"/>
+          <w:lang w:val="en-US"/>
+        </w:rPr>
+        <w:t xml:space="preserve"> gives at some point the need to update/upgrade th</w:t>
+      </w:r>
+      <w:r>
+        <w:rPr>
+          <w:rFonts w:ascii="Arial" w:hAnsi="Arial" w:cs="Arial"/>
+          <w:lang w:val="en-US"/>
+        </w:rPr>
+        <w:t>e</w:t>
+      </w:r>
+      <w:r>
+        <w:rPr>
+          <w:rFonts w:ascii="Arial" w:hAnsi="Arial" w:cs="Arial"/>
+          <w:lang w:val="en-US"/>
+        </w:rPr>
+        <w:t>s</w:t>
+      </w:r>
+      <w:r>
+        <w:rPr>
+          <w:rFonts w:ascii="Arial" w:hAnsi="Arial" w:cs="Arial"/>
+          <w:lang w:val="en-US"/>
+        </w:rPr>
+        <w:t>e</w:t>
+      </w:r>
+      <w:r>
+        <w:rPr>
+          <w:rFonts w:ascii="Arial" w:hAnsi="Arial" w:cs="Arial"/>
+          <w:lang w:val="en-US"/>
+        </w:rPr>
+        <w:t xml:space="preserve"> devices. This is usually done by clicking on UPGRADE PACKAGES in the Web-Frontend or in the WINBOX®-client. After that the newest version will be checked and the update/upgrade will be performed. Due to the huge popularity of these devices, an update of one or two devices will be done quit</w:t>
+      </w:r>
+      <w:r>
+        <w:rPr>
+          <w:rFonts w:ascii="Arial" w:hAnsi="Arial" w:cs="Arial"/>
+          <w:lang w:val="en-US"/>
+        </w:rPr>
+        <w:t>e</w:t>
+      </w:r>
+      <w:r>
+        <w:rPr>
+          <w:rFonts w:ascii="Arial" w:hAnsi="Arial" w:cs="Arial"/>
+          <w:lang w:val="en-US"/>
+        </w:rPr>
+        <w:t xml:space="preserve"> fast, but if someone is in the situation to update a larger </w:t>
+      </w:r>
+      <w:r>
+        <w:rPr>
+          <w:rFonts w:ascii="Arial" w:hAnsi="Arial" w:cs="Arial"/>
+          <w:lang w:val="en-US"/>
+        </w:rPr>
+        <w:t>number</w:t>
+      </w:r>
+      <w:r>
+        <w:rPr>
+          <w:rFonts w:ascii="Arial" w:hAnsi="Arial" w:cs="Arial"/>
+          <w:lang w:val="en-US"/>
+        </w:rPr>
+        <w:t xml:space="preserve"> of devices, this will take some time. </w:t>
+      </w:r>
+    </w:p>
+    <w:p>
+      <w:pPr>
+        <w:rPr>
+          <w:rFonts w:ascii="Arial" w:hAnsi="Arial" w:cs="Arial"/>
+          <w:lang w:val="en-US"/>
+        </w:rPr>
+      </w:pPr>
+      <w:r>
+        <w:rPr>
+          <w:rFonts w:ascii="Arial" w:hAnsi="Arial" w:cs="Arial"/>
+          <w:lang w:val="en-US"/>
+        </w:rPr>
+        <w:t xml:space="preserve">This is on one hand due to the complete download of the packages through the internet </w:t>
+      </w:r>
+      <w:proofErr w:type="gramStart"/>
+      <w:r>
+        <w:rPr>
+          <w:rFonts w:ascii="Arial" w:hAnsi="Arial" w:cs="Arial"/>
+          <w:lang w:val="en-US"/>
+        </w:rPr>
+        <w:t>and also</w:t>
+      </w:r>
+      <w:proofErr w:type="gramEnd"/>
+      <w:r>
+        <w:rPr>
+          <w:rFonts w:ascii="Arial" w:hAnsi="Arial" w:cs="Arial"/>
+          <w:lang w:val="en-US"/>
+        </w:rPr>
+        <w:t xml:space="preserve"> that, when someone has a large </w:t>
+      </w:r>
+      <w:r>
+        <w:rPr>
+          <w:rFonts w:ascii="Arial" w:hAnsi="Arial" w:cs="Arial"/>
+          <w:lang w:val="en-US"/>
+        </w:rPr>
+        <w:t>number</w:t>
+      </w:r>
+      <w:r>
+        <w:rPr>
+          <w:rFonts w:ascii="Arial" w:hAnsi="Arial" w:cs="Arial"/>
+          <w:lang w:val="en-US"/>
+        </w:rPr>
+        <w:t xml:space="preserve"> of devices, suddenly some kind of fairness-download-speed-limit comes in action. I observed that after the fifth (or more) device-updates: the speed of the download will be decreased. </w:t>
+      </w:r>
+      <w:r>
+        <w:rPr>
+          <w:rFonts w:ascii="Arial" w:hAnsi="Arial" w:cs="Arial"/>
+          <w:lang w:val="en-US"/>
+        </w:rPr>
+        <w:t>W</w:t>
+      </w:r>
+      <w:r>
+        <w:rPr>
+          <w:rFonts w:ascii="Arial" w:hAnsi="Arial" w:cs="Arial"/>
+          <w:lang w:val="en-US"/>
+        </w:rPr>
+        <w:t>e must keep in mind that when a new release becomes available, everyone will try to download it. Fairly we must understand that this peak in update-sessions could not be handled in a very fast way.</w:t>
+      </w:r>
+    </w:p>
+    <w:p>
+      <w:pPr>
+        <w:rPr>
+          <w:rFonts w:ascii="Arial" w:hAnsi="Arial" w:cs="Arial"/>
+          <w:lang w:val="en-US"/>
+        </w:rPr>
+      </w:pPr>
+      <w:r>
+        <w:rPr>
+          <w:rFonts w:ascii="Arial" w:hAnsi="Arial" w:cs="Arial"/>
+          <w:lang w:val="en-US"/>
+        </w:rPr>
+        <w:t>W</w:t>
+      </w:r>
+      <w:r>
+        <w:rPr>
+          <w:rFonts w:ascii="Arial" w:hAnsi="Arial" w:cs="Arial"/>
+          <w:lang w:val="en-US"/>
+        </w:rPr>
+        <w:t xml:space="preserve">e </w:t>
+      </w:r>
+      <w:r>
+        <w:rPr>
+          <w:rFonts w:ascii="Arial" w:hAnsi="Arial" w:cs="Arial"/>
+          <w:lang w:val="en-US"/>
+        </w:rPr>
+        <w:t>have to</w:t>
+      </w:r>
+      <w:r>
+        <w:rPr>
+          <w:rFonts w:ascii="Arial" w:hAnsi="Arial" w:cs="Arial"/>
+          <w:lang w:val="en-US"/>
+        </w:rPr>
+        <w:t xml:space="preserve"> accept that </w:t>
+      </w:r>
+      <w:r>
+        <w:rPr>
+          <w:rFonts w:ascii="Arial" w:hAnsi="Arial" w:cs="Arial"/>
+          <w:lang w:val="en-US"/>
+        </w:rPr>
+        <w:t>MIKROTIK®</w:t>
+      </w:r>
+      <w:r>
+        <w:rPr>
+          <w:rFonts w:ascii="Arial" w:hAnsi="Arial" w:cs="Arial"/>
+          <w:lang w:val="en-US"/>
+        </w:rPr>
+        <w:t xml:space="preserve"> could not prepare and hold additional download-capacity to </w:t>
+      </w:r>
+      <w:r>
+        <w:rPr>
+          <w:rFonts w:ascii="Arial" w:hAnsi="Arial" w:cs="Arial"/>
+          <w:lang w:val="en-US"/>
+        </w:rPr>
+        <w:t xml:space="preserve">handle this peak in </w:t>
+      </w:r>
       <w:proofErr w:type="spellStart"/>
-      <w:r>
-        <w:rPr>
-          <w:rFonts w:ascii="Arial" w:hAnsi="Arial" w:cs="Arial"/>
-          <w:lang w:val="en-US"/>
-        </w:rPr>
-        <w:t>Mikrotik</w:t>
+      <w:proofErr w:type="gramStart"/>
+      <w:r>
+        <w:rPr>
+          <w:rFonts w:ascii="Arial" w:hAnsi="Arial" w:cs="Arial"/>
+          <w:lang w:val="en-US"/>
+        </w:rPr>
+        <w:t>a</w:t>
       </w:r>
       <w:proofErr w:type="spellEnd"/>
-      <w:r>
-        <w:rPr>
-          <w:rFonts w:ascii="Arial" w:hAnsi="Arial" w:cs="Arial"/>
-          <w:lang w:val="en-US"/>
-        </w:rPr>
-        <w:t>® gives at some point the need to update/upgrade th</w:t>
-      </w:r>
-      <w:r>
-        <w:rPr>
-          <w:rFonts w:ascii="Arial" w:hAnsi="Arial" w:cs="Arial"/>
-          <w:lang w:val="en-US"/>
-        </w:rPr>
-        <w:t>e</w:t>
-      </w:r>
-      <w:r>
-        <w:rPr>
-          <w:rFonts w:ascii="Arial" w:hAnsi="Arial" w:cs="Arial"/>
-          <w:lang w:val="en-US"/>
-        </w:rPr>
-        <w:t>s</w:t>
-      </w:r>
-      <w:r>
-        <w:rPr>
-          <w:rFonts w:ascii="Arial" w:hAnsi="Arial" w:cs="Arial"/>
-          <w:lang w:val="en-US"/>
-        </w:rPr>
-        <w:t>e</w:t>
-      </w:r>
-      <w:r>
-        <w:rPr>
-          <w:rFonts w:ascii="Arial" w:hAnsi="Arial" w:cs="Arial"/>
-          <w:lang w:val="en-US"/>
-        </w:rPr>
-        <w:t xml:space="preserve"> devices. This is usually done by clicking on UPGRADE PACKAGES in the Web-Frontend or in the WINBOX®-client. After that the newest version will be checked and the update/upgrade will be performed. Due to the huge popularity of these devices, an update of one or two devices will be done quit</w:t>
-      </w:r>
-      <w:r>
-        <w:rPr>
-          <w:rFonts w:ascii="Arial" w:hAnsi="Arial" w:cs="Arial"/>
-          <w:lang w:val="en-US"/>
-        </w:rPr>
-        <w:t>e</w:t>
-      </w:r>
-      <w:r>
-        <w:rPr>
-          <w:rFonts w:ascii="Arial" w:hAnsi="Arial" w:cs="Arial"/>
-          <w:lang w:val="en-US"/>
-        </w:rPr>
-        <w:t xml:space="preserve"> fast, but if someone is in the situation to update a larger </w:t>
+      <w:proofErr w:type="gramEnd"/>
+      <w:r>
+        <w:rPr>
+          <w:rFonts w:ascii="Arial" w:hAnsi="Arial" w:cs="Arial"/>
+          <w:lang w:val="en-US"/>
+        </w:rPr>
+        <w:t xml:space="preserve"> affordable manner for all the customers. This is </w:t>
       </w:r>
       <w:proofErr w:type="gramStart"/>
       <w:r>
@@ -1987,7 +2145,7 @@
           <w:rFonts w:ascii="Arial" w:hAnsi="Arial" w:cs="Arial"/>
           <w:lang w:val="en-US"/>
         </w:rPr>
-        <w:t>amount</w:t>
+        <w:t>definitely no</w:t>
       </w:r>
       <w:proofErr w:type="gramEnd"/>
       <w:r>
@@ -1995,30 +2153,37 @@
           <w:rFonts w:ascii="Arial" w:hAnsi="Arial" w:cs="Arial"/>
           <w:lang w:val="en-US"/>
         </w:rPr>
-        <w:t xml:space="preserve"> of devices, this will take some time. </w:t>
-      </w:r>
-    </w:p>
-    <w:p>
-      <w:pPr>
-        <w:rPr>
-          <w:rFonts w:ascii="Arial" w:hAnsi="Arial" w:cs="Arial"/>
-          <w:lang w:val="en-US"/>
-        </w:rPr>
-      </w:pPr>
-      <w:r>
-        <w:rPr>
-          <w:rFonts w:ascii="Arial" w:hAnsi="Arial" w:cs="Arial"/>
-          <w:lang w:val="en-US"/>
-        </w:rPr>
-        <w:t xml:space="preserve">This is on one hand due to the complete download of the packages through the internet and also that, when someone has a large </w:t>
-      </w:r>
+        <w:t xml:space="preserve"> fault or error by </w:t>
+      </w:r>
+      <w:r>
+        <w:rPr>
+          <w:rFonts w:ascii="Arial" w:hAnsi="Arial" w:cs="Arial"/>
+          <w:lang w:val="en-US"/>
+        </w:rPr>
+        <w:t>MIKROTIK®</w:t>
+      </w:r>
+      <w:r>
+        <w:rPr>
+          <w:rFonts w:ascii="Arial" w:hAnsi="Arial" w:cs="Arial"/>
+          <w:lang w:val="en-US"/>
+        </w:rPr>
+        <w:t>. In that situation you cannot solve this problem in a reasonable way with no extra (and exploding) costs.</w:t>
+      </w:r>
+    </w:p>
+    <w:p>
+      <w:pPr>
+        <w:rPr>
+          <w:rFonts w:ascii="Arial" w:hAnsi="Arial" w:cs="Arial"/>
+          <w:lang w:val="en-US"/>
+        </w:rPr>
+      </w:pPr>
       <w:proofErr w:type="gramStart"/>
       <w:r>
         <w:rPr>
           <w:rFonts w:ascii="Arial" w:hAnsi="Arial" w:cs="Arial"/>
           <w:lang w:val="en-US"/>
         </w:rPr>
-        <w:t>amount</w:t>
+        <w:t>So</w:t>
       </w:r>
       <w:proofErr w:type="gramEnd"/>
       <w:r>
@@ -2026,21 +2191,148 @@
           <w:rFonts w:ascii="Arial" w:hAnsi="Arial" w:cs="Arial"/>
           <w:lang w:val="en-US"/>
         </w:rPr>
-        <w:t xml:space="preserve"> of devices, suddenly some kind of fairness-download-speed-limit comes in action. I observed that after the fifth (or more) device-updates: the speed of the download will be decreased. </w:t>
-      </w:r>
-      <w:r>
-        <w:rPr>
-          <w:rFonts w:ascii="Arial" w:hAnsi="Arial" w:cs="Arial"/>
-          <w:lang w:val="en-US"/>
-        </w:rPr>
-        <w:t>W</w:t>
-      </w:r>
-      <w:r>
-        <w:rPr>
-          <w:rFonts w:ascii="Arial" w:hAnsi="Arial" w:cs="Arial"/>
-          <w:lang w:val="en-US"/>
-        </w:rPr>
-        <w:t xml:space="preserve">e must keep in mind that when a new release becomes available, everyone will be </w:t>
+        <w:t xml:space="preserve"> I decided that it will be fine to run a local copy of some sort of download/update/upgrade-service in my network(s). </w:t>
+      </w:r>
+      <w:r>
+        <w:rPr>
+          <w:rFonts w:ascii="Arial" w:hAnsi="Arial" w:cs="Arial"/>
+          <w:lang w:val="en-US"/>
+        </w:rPr>
+        <w:t>I</w:t>
+      </w:r>
+      <w:r>
+        <w:rPr>
+          <w:rFonts w:ascii="Arial" w:hAnsi="Arial" w:cs="Arial"/>
+          <w:lang w:val="en-US"/>
+        </w:rPr>
+        <w:t>t would be nice to have all packages needed for an extension of the function of the device (</w:t>
+      </w:r>
+      <w:r>
+        <w:rPr>
+          <w:rFonts w:ascii="Arial" w:hAnsi="Arial" w:cs="Arial"/>
+          <w:lang w:val="en-US"/>
+        </w:rPr>
+        <w:t>LTE/Wireless/</w:t>
+      </w:r>
+      <w:r>
+        <w:rPr>
+          <w:rFonts w:ascii="Arial" w:hAnsi="Arial" w:cs="Arial"/>
+          <w:lang w:val="en-US"/>
+        </w:rPr>
+        <w:t>LoR</w:t>
+      </w:r>
+      <w:r>
+        <w:rPr>
+          <w:rFonts w:ascii="Arial" w:hAnsi="Arial" w:cs="Arial"/>
+          <w:lang w:val="en-US"/>
+        </w:rPr>
+        <w:t>a</w:t>
+      </w:r>
+      <w:r>
+        <w:rPr>
+          <w:rFonts w:ascii="Arial" w:hAnsi="Arial" w:cs="Arial"/>
+          <w:lang w:val="en-US"/>
+        </w:rPr>
+        <w:t xml:space="preserve">/ROSE-Storage etc.) on a local repository. This brought me to the development of this software. </w:t>
+      </w:r>
+    </w:p>
+    <w:p>
+      <w:pPr>
+        <w:rPr>
+          <w:rFonts w:ascii="Arial" w:hAnsi="Arial" w:cs="Arial"/>
+          <w:lang w:val="en-US"/>
+        </w:rPr>
+      </w:pPr>
+      <w:r>
+        <w:rPr>
+          <w:rFonts w:ascii="Arial" w:hAnsi="Arial" w:cs="Arial"/>
+          <w:lang w:val="en-US"/>
+        </w:rPr>
+        <w:t>There are several approaches to hold all needed packages for a</w:t>
+      </w:r>
+      <w:r>
+        <w:rPr>
+          <w:rFonts w:ascii="Arial" w:hAnsi="Arial" w:cs="Arial"/>
+          <w:lang w:val="en-US"/>
+        </w:rPr>
+        <w:t>n</w:t>
+      </w:r>
+      <w:r>
+        <w:rPr>
+          <w:rFonts w:ascii="Arial" w:hAnsi="Arial" w:cs="Arial"/>
+          <w:lang w:val="en-US"/>
+        </w:rPr>
+        <w:t xml:space="preserve"> </w:t>
+      </w:r>
+      <w:r>
+        <w:rPr>
+          <w:rFonts w:ascii="Arial" w:hAnsi="Arial" w:cs="Arial"/>
+          <w:lang w:val="en-US"/>
+        </w:rPr>
+        <w:t>installation/</w:t>
+      </w:r>
+      <w:r>
+        <w:rPr>
+          <w:rFonts w:ascii="Arial" w:hAnsi="Arial" w:cs="Arial"/>
+          <w:lang w:val="en-US"/>
+        </w:rPr>
+        <w:t xml:space="preserve">update/upgrade locally on </w:t>
+      </w:r>
+      <w:r>
+        <w:rPr>
+          <w:rFonts w:ascii="Arial" w:hAnsi="Arial" w:cs="Arial"/>
+          <w:lang w:val="en-US"/>
+        </w:rPr>
+        <w:t>a</w:t>
+      </w:r>
+      <w:r>
+        <w:rPr>
+          <w:rFonts w:ascii="Arial" w:hAnsi="Arial" w:cs="Arial"/>
+          <w:lang w:val="en-US"/>
+        </w:rPr>
+        <w:t xml:space="preserve"> device</w:t>
+      </w:r>
+      <w:r>
+        <w:rPr>
+          <w:rFonts w:ascii="Arial" w:hAnsi="Arial" w:cs="Arial"/>
+          <w:lang w:val="en-US"/>
+        </w:rPr>
+        <w:t xml:space="preserve"> directly</w:t>
+      </w:r>
+      <w:r>
+        <w:rPr>
+          <w:rFonts w:ascii="Arial" w:hAnsi="Arial" w:cs="Arial"/>
+          <w:lang w:val="en-US"/>
+        </w:rPr>
+        <w:t>, but in my point of view th</w:t>
+      </w:r>
+      <w:r>
+        <w:rPr>
+          <w:rFonts w:ascii="Arial" w:hAnsi="Arial" w:cs="Arial"/>
+          <w:lang w:val="en-US"/>
+        </w:rPr>
+        <w:t>ey</w:t>
+      </w:r>
+      <w:r>
+        <w:rPr>
+          <w:rFonts w:ascii="Arial" w:hAnsi="Arial" w:cs="Arial"/>
+          <w:lang w:val="en-US"/>
+        </w:rPr>
+        <w:t xml:space="preserve"> </w:t>
+      </w:r>
+      <w:r>
+        <w:rPr>
+          <w:rFonts w:ascii="Arial" w:hAnsi="Arial" w:cs="Arial"/>
+          <w:lang w:val="en-US"/>
+        </w:rPr>
+        <w:t>are</w:t>
+      </w:r>
+      <w:r>
+        <w:rPr>
+          <w:rFonts w:ascii="Arial" w:hAnsi="Arial" w:cs="Arial"/>
+          <w:lang w:val="en-US"/>
+        </w:rPr>
+        <w:t xml:space="preserve"> complicated. I thought of a simple installation of a local server, that is updating itself in the background (nightly) and gives the ability to download the actual packages from a web-frontend </w:t>
       </w:r>
       <w:proofErr w:type="gramStart"/>
       <w:r>
@@ -2048,7 +2340,7 @@
           <w:rFonts w:ascii="Arial" w:hAnsi="Arial" w:cs="Arial"/>
           <w:lang w:val="en-US"/>
         </w:rPr>
-        <w:t>try</w:t>
+        <w:t>and also</w:t>
       </w:r>
       <w:proofErr w:type="gramEnd"/>
       <w:r>
@@ -2056,22 +2348,295 @@
           <w:rFonts w:ascii="Arial" w:hAnsi="Arial" w:cs="Arial"/>
           <w:lang w:val="en-US"/>
         </w:rPr>
-        <w:t xml:space="preserve"> to download it. Fairly we must understand that this peak in update-sessions could not be handled in a very fast way.</w:t>
-      </w:r>
-    </w:p>
-    <w:p>
-      <w:pPr>
-        <w:rPr>
-          <w:rFonts w:ascii="Arial" w:hAnsi="Arial" w:cs="Arial"/>
-          <w:lang w:val="en-US"/>
-        </w:rPr>
-      </w:pPr>
+        <w:t xml:space="preserve"> to be available inside the </w:t>
+      </w:r>
+      <w:proofErr w:type="spellStart"/>
+      <w:r>
+        <w:rPr>
+          <w:rFonts w:ascii="Arial" w:hAnsi="Arial" w:cs="Arial"/>
+          <w:lang w:val="en-US"/>
+        </w:rPr>
+        <w:t>RouterOS</w:t>
+      </w:r>
+      <w:proofErr w:type="spellEnd"/>
+      <w:r>
+        <w:rPr>
+          <w:rFonts w:ascii="Arial" w:hAnsi="Arial" w:cs="Arial"/>
+          <w:lang w:val="en-US"/>
+        </w:rPr>
+        <w:t xml:space="preserve">® for doing the packages updates/upgrades. </w:t>
+      </w:r>
+      <w:r>
+        <w:rPr>
+          <w:rFonts w:ascii="Arial" w:hAnsi="Arial" w:cs="Arial"/>
+          <w:lang w:val="en-US"/>
+        </w:rPr>
+        <w:t xml:space="preserve">But it would be nice to not have to have an additional server-installation in the network, </w:t>
+      </w:r>
       <w:proofErr w:type="gramStart"/>
       <w:r>
         <w:rPr>
           <w:rFonts w:ascii="Arial" w:hAnsi="Arial" w:cs="Arial"/>
           <w:lang w:val="en-US"/>
         </w:rPr>
+        <w:t>furthermore</w:t>
+      </w:r>
+      <w:proofErr w:type="gramEnd"/>
+      <w:r>
+        <w:rPr>
+          <w:rFonts w:ascii="Arial" w:hAnsi="Arial" w:cs="Arial"/>
+          <w:lang w:val="en-US"/>
+        </w:rPr>
+        <w:t xml:space="preserve"> to integrate it directly in some powerful </w:t>
+      </w:r>
+      <w:r>
+        <w:rPr>
+          <w:rFonts w:ascii="Arial" w:hAnsi="Arial" w:cs="Arial"/>
+          <w:lang w:val="en-US"/>
+        </w:rPr>
+        <w:t>MIKROTIK®</w:t>
+      </w:r>
+      <w:r>
+        <w:rPr>
+          <w:rFonts w:ascii="Arial" w:hAnsi="Arial" w:cs="Arial"/>
+          <w:lang w:val="en-US"/>
+        </w:rPr>
+        <w:t xml:space="preserve">-device. </w:t>
+      </w:r>
+      <w:r>
+        <w:rPr>
+          <w:rFonts w:ascii="Arial" w:hAnsi="Arial" w:cs="Arial"/>
+          <w:lang w:val="en-US"/>
+        </w:rPr>
+        <w:t>I</w:t>
+      </w:r>
+      <w:r>
+        <w:rPr>
+          <w:rFonts w:ascii="Arial" w:hAnsi="Arial" w:cs="Arial"/>
+          <w:lang w:val="en-US"/>
+        </w:rPr>
+        <w:t xml:space="preserve"> decided to use the CONTAINER-function </w:t>
+      </w:r>
+      <w:r>
+        <w:rPr>
+          <w:rFonts w:ascii="Arial" w:hAnsi="Arial" w:cs="Arial"/>
+          <w:lang w:val="en-US"/>
+        </w:rPr>
+        <w:t xml:space="preserve">in </w:t>
+      </w:r>
+      <w:proofErr w:type="spellStart"/>
+      <w:r>
+        <w:rPr>
+          <w:rFonts w:ascii="Arial" w:hAnsi="Arial" w:cs="Arial"/>
+          <w:lang w:val="en-US"/>
+        </w:rPr>
+        <w:t>RouterOS</w:t>
+      </w:r>
+      <w:proofErr w:type="spellEnd"/>
+      <w:r>
+        <w:rPr>
+          <w:rFonts w:ascii="Arial" w:hAnsi="Arial" w:cs="Arial"/>
+          <w:lang w:val="en-US"/>
+        </w:rPr>
+        <w:t xml:space="preserve">® </w:t>
+      </w:r>
+      <w:r>
+        <w:rPr>
+          <w:rFonts w:ascii="Arial" w:hAnsi="Arial" w:cs="Arial"/>
+          <w:lang w:val="en-US"/>
+        </w:rPr>
+        <w:t xml:space="preserve">available roughly </w:t>
+      </w:r>
+      <w:r>
+        <w:rPr>
+          <w:rFonts w:ascii="Arial" w:hAnsi="Arial" w:cs="Arial"/>
+          <w:lang w:val="en-US"/>
+        </w:rPr>
+        <w:t xml:space="preserve">from release 7.5 </w:t>
+      </w:r>
+      <w:r>
+        <w:rPr>
+          <w:rFonts w:ascii="Arial" w:hAnsi="Arial" w:cs="Arial"/>
+          <w:lang w:val="en-US"/>
+        </w:rPr>
+        <w:t>on.</w:t>
+      </w:r>
+    </w:p>
+    <w:p>
+      <w:pPr>
+        <w:rPr>
+          <w:rFonts w:ascii="Arial" w:hAnsi="Arial" w:cs="Arial"/>
+          <w:lang w:val="en-US"/>
+        </w:rPr>
+      </w:pPr>
+      <w:r>
+        <w:rPr>
+          <w:rFonts w:ascii="Arial" w:hAnsi="Arial" w:cs="Arial"/>
+          <w:lang w:val="en-US"/>
+        </w:rPr>
+        <w:t xml:space="preserve">Using the small Linux-distribution Alpine Linux and so very basic tools inside, this container is very small at first (about 40 Mbytes). </w:t>
+      </w:r>
+      <w:r>
+        <w:rPr>
+          <w:rFonts w:ascii="Arial" w:hAnsi="Arial" w:cs="Arial"/>
+          <w:lang w:val="en-US"/>
+        </w:rPr>
+        <w:t>T</w:t>
+      </w:r>
+      <w:r>
+        <w:rPr>
+          <w:rFonts w:ascii="Arial" w:hAnsi="Arial" w:cs="Arial"/>
+          <w:lang w:val="en-US"/>
+        </w:rPr>
+        <w:t xml:space="preserve">here are no special programming-tools or languages </w:t>
+      </w:r>
+      <w:r>
+        <w:rPr>
+          <w:rFonts w:ascii="Arial" w:hAnsi="Arial" w:cs="Arial"/>
+          <w:lang w:val="en-US"/>
+        </w:rPr>
+        <w:t xml:space="preserve">that </w:t>
+      </w:r>
+      <w:r>
+        <w:rPr>
+          <w:rFonts w:ascii="Arial" w:hAnsi="Arial" w:cs="Arial"/>
+          <w:lang w:val="en-US"/>
+        </w:rPr>
+        <w:t>are used inside the container. Only using the basic Linux-environment, a webserver and some small additional tools installable via the package manager of the Linux-distro makes the size of that container also very small.</w:t>
+      </w:r>
+    </w:p>
+    <w:p>
+      <w:pPr>
+        <w:rPr>
+          <w:rFonts w:ascii="Arial" w:hAnsi="Arial" w:cs="Arial"/>
+          <w:lang w:val="en-US"/>
+        </w:rPr>
+      </w:pPr>
+      <w:r>
+        <w:rPr>
+          <w:rFonts w:ascii="Arial" w:hAnsi="Arial" w:cs="Arial"/>
+          <w:lang w:val="en-US"/>
+        </w:rPr>
+        <w:t xml:space="preserve">The container itself contains </w:t>
+      </w:r>
+      <w:r>
+        <w:rPr>
+          <w:rFonts w:ascii="Arial" w:hAnsi="Arial" w:cs="Arial"/>
+          <w:lang w:val="en-US"/>
+        </w:rPr>
+        <w:t>before</w:t>
+      </w:r>
+      <w:r>
+        <w:rPr>
+          <w:rFonts w:ascii="Arial" w:hAnsi="Arial" w:cs="Arial"/>
+          <w:lang w:val="en-US"/>
+        </w:rPr>
+        <w:t xml:space="preserve"> and </w:t>
+      </w:r>
+      <w:r>
+        <w:rPr>
+          <w:rFonts w:ascii="Arial" w:hAnsi="Arial" w:cs="Arial"/>
+          <w:lang w:val="en-US"/>
+        </w:rPr>
+        <w:t>during</w:t>
+      </w:r>
+      <w:r>
+        <w:rPr>
+          <w:rFonts w:ascii="Arial" w:hAnsi="Arial" w:cs="Arial"/>
+          <w:lang w:val="en-US"/>
+        </w:rPr>
+        <w:t xml:space="preserve"> </w:t>
+      </w:r>
+      <w:r>
+        <w:rPr>
+          <w:rFonts w:ascii="Arial" w:hAnsi="Arial" w:cs="Arial"/>
+          <w:lang w:val="en-US"/>
+        </w:rPr>
+        <w:t xml:space="preserve">the </w:t>
+      </w:r>
+      <w:r>
+        <w:rPr>
+          <w:rFonts w:ascii="Arial" w:hAnsi="Arial" w:cs="Arial"/>
+          <w:lang w:val="en-US"/>
+        </w:rPr>
+        <w:t>install</w:t>
+      </w:r>
+      <w:r>
+        <w:rPr>
+          <w:rFonts w:ascii="Arial" w:hAnsi="Arial" w:cs="Arial"/>
+          <w:lang w:val="en-US"/>
+        </w:rPr>
+        <w:t>ation</w:t>
+      </w:r>
+      <w:r>
+        <w:rPr>
+          <w:rFonts w:ascii="Arial" w:hAnsi="Arial" w:cs="Arial"/>
+          <w:lang w:val="en-US"/>
+        </w:rPr>
+        <w:t xml:space="preserve"> no packages from the download-area of the </w:t>
+      </w:r>
+      <w:r>
+        <w:rPr>
+          <w:rFonts w:ascii="Arial" w:hAnsi="Arial" w:cs="Arial"/>
+          <w:lang w:val="en-US"/>
+        </w:rPr>
+        <w:t>MIKROTIK®</w:t>
+      </w:r>
+      <w:r>
+        <w:rPr>
+          <w:rFonts w:ascii="Arial" w:hAnsi="Arial" w:cs="Arial"/>
+          <w:lang w:val="en-US"/>
+        </w:rPr>
+        <w:t>-servers and is completely self-configuring.</w:t>
+      </w:r>
+      <w:r>
+        <w:rPr>
+          <w:rFonts w:ascii="Arial" w:hAnsi="Arial" w:cs="Arial"/>
+          <w:lang w:val="en-US"/>
+        </w:rPr>
+        <w:t xml:space="preserve"> After a fresh install of the container</w:t>
+      </w:r>
+      <w:r>
+        <w:rPr>
+          <w:rFonts w:ascii="Arial" w:hAnsi="Arial" w:cs="Arial"/>
+          <w:lang w:val="en-US"/>
+        </w:rPr>
+        <w:t>,</w:t>
+      </w:r>
+      <w:r>
+        <w:rPr>
+          <w:rFonts w:ascii="Arial" w:hAnsi="Arial" w:cs="Arial"/>
+          <w:lang w:val="en-US"/>
+        </w:rPr>
+        <w:t xml:space="preserve"> it will be starting to download all the packages, that are available currently from the master-server based at </w:t>
+      </w:r>
+      <w:r>
+        <w:rPr>
+          <w:rFonts w:ascii="Arial" w:hAnsi="Arial" w:cs="Arial"/>
+          <w:lang w:val="en-US"/>
+        </w:rPr>
+        <w:t>MIKROTIK®</w:t>
+      </w:r>
+      <w:r>
+        <w:rPr>
+          <w:rFonts w:ascii="Arial" w:hAnsi="Arial" w:cs="Arial"/>
+          <w:lang w:val="en-US"/>
+        </w:rPr>
+        <w:t xml:space="preserve">. Then the system will check each night, if there is a change in the releases and will download the fresh versions of the files/packages. </w:t>
+      </w:r>
+      <w:r>
+        <w:rPr>
+          <w:rFonts w:ascii="Arial" w:hAnsi="Arial" w:cs="Arial"/>
+          <w:lang w:val="en-US"/>
+        </w:rPr>
+        <w:t xml:space="preserve">The last packages downloaded before will be stay there, as long as the container is not deleted and freshly installed. Also using the persistent storage function in the container, all packages will stay permanently even after an upgrade or fresh install of this software. </w:t>
+      </w:r>
+      <w:proofErr w:type="gramStart"/>
+      <w:r>
+        <w:rPr>
+          <w:rFonts w:ascii="Arial" w:hAnsi="Arial" w:cs="Arial"/>
+          <w:lang w:val="en-US"/>
+        </w:rPr>
         <w:t>So</w:t>
       </w:r>
       <w:proofErr w:type="gramEnd"/>
@@ -2080,510 +2645,21 @@
           <w:rFonts w:ascii="Arial" w:hAnsi="Arial" w:cs="Arial"/>
           <w:lang w:val="en-US"/>
         </w:rPr>
-        <w:t xml:space="preserve"> we must accept that </w:t>
-      </w:r>
-      <w:proofErr w:type="spellStart"/>
-      <w:r>
-        <w:rPr>
-          <w:rFonts w:ascii="Arial" w:hAnsi="Arial" w:cs="Arial"/>
-          <w:lang w:val="en-US"/>
-        </w:rPr>
-        <w:t>Mikrotik</w:t>
-      </w:r>
-      <w:proofErr w:type="spellEnd"/>
-      <w:r>
-        <w:rPr>
-          <w:rFonts w:ascii="Arial" w:hAnsi="Arial" w:cs="Arial"/>
-          <w:lang w:val="en-US"/>
-        </w:rPr>
-        <w:t xml:space="preserve">® could not prepare and hold additional download-capacity to </w:t>
-      </w:r>
-      <w:r>
-        <w:rPr>
-          <w:rFonts w:ascii="Arial" w:hAnsi="Arial" w:cs="Arial"/>
-          <w:lang w:val="en-US"/>
-        </w:rPr>
-        <w:t xml:space="preserve">handle this peak in </w:t>
-      </w:r>
-      <w:proofErr w:type="spellStart"/>
-      <w:r>
-        <w:rPr>
-          <w:rFonts w:ascii="Arial" w:hAnsi="Arial" w:cs="Arial"/>
-          <w:lang w:val="en-US"/>
-        </w:rPr>
-        <w:t>a</w:t>
-      </w:r>
-      <w:proofErr w:type="spellEnd"/>
-      <w:r>
-        <w:rPr>
-          <w:rFonts w:ascii="Arial" w:hAnsi="Arial" w:cs="Arial"/>
-          <w:lang w:val="en-US"/>
-        </w:rPr>
-        <w:t xml:space="preserve"> affordable manner for all the customers. This is </w:t>
-      </w:r>
-      <w:proofErr w:type="gramStart"/>
-      <w:r>
-        <w:rPr>
-          <w:rFonts w:ascii="Arial" w:hAnsi="Arial" w:cs="Arial"/>
-          <w:lang w:val="en-US"/>
-        </w:rPr>
-        <w:t>definitely no</w:t>
-      </w:r>
-      <w:proofErr w:type="gramEnd"/>
-      <w:r>
-        <w:rPr>
-          <w:rFonts w:ascii="Arial" w:hAnsi="Arial" w:cs="Arial"/>
-          <w:lang w:val="en-US"/>
-        </w:rPr>
-        <w:t xml:space="preserve"> fault or error by </w:t>
-      </w:r>
-      <w:proofErr w:type="spellStart"/>
-      <w:r>
-        <w:rPr>
-          <w:rFonts w:ascii="Arial" w:hAnsi="Arial" w:cs="Arial"/>
-          <w:lang w:val="en-US"/>
-        </w:rPr>
-        <w:t>Mikrotik</w:t>
-      </w:r>
-      <w:proofErr w:type="spellEnd"/>
-      <w:r>
-        <w:rPr>
-          <w:rFonts w:ascii="Arial" w:hAnsi="Arial" w:cs="Arial"/>
-          <w:lang w:val="en-US"/>
-        </w:rPr>
-        <w:t>®. In that situation you cannot solve this problem in a reasonable way with no extra (and exploding) costs.</w:t>
-      </w:r>
-    </w:p>
-    <w:p>
-      <w:pPr>
-        <w:rPr>
-          <w:rFonts w:ascii="Arial" w:hAnsi="Arial" w:cs="Arial"/>
-          <w:lang w:val="en-US"/>
-        </w:rPr>
-      </w:pPr>
-      <w:proofErr w:type="gramStart"/>
-      <w:r>
-        <w:rPr>
-          <w:rFonts w:ascii="Arial" w:hAnsi="Arial" w:cs="Arial"/>
-          <w:lang w:val="en-US"/>
-        </w:rPr>
-        <w:t>So</w:t>
-      </w:r>
-      <w:proofErr w:type="gramEnd"/>
-      <w:r>
-        <w:rPr>
-          <w:rFonts w:ascii="Arial" w:hAnsi="Arial" w:cs="Arial"/>
-          <w:lang w:val="en-US"/>
-        </w:rPr>
-        <w:t xml:space="preserve"> I decided that it will be fine to run a local copy of some sort of download/update/upgrade-service in my network(s). </w:t>
-      </w:r>
-      <w:r>
-        <w:rPr>
-          <w:rFonts w:ascii="Arial" w:hAnsi="Arial" w:cs="Arial"/>
-          <w:lang w:val="en-US"/>
-        </w:rPr>
-        <w:t>I</w:t>
-      </w:r>
-      <w:r>
-        <w:rPr>
-          <w:rFonts w:ascii="Arial" w:hAnsi="Arial" w:cs="Arial"/>
-          <w:lang w:val="en-US"/>
-        </w:rPr>
-        <w:t>t would be nice to have all packages needed for an extension of the function of the device (</w:t>
-      </w:r>
-      <w:r>
-        <w:rPr>
-          <w:rFonts w:ascii="Arial" w:hAnsi="Arial" w:cs="Arial"/>
-          <w:lang w:val="en-US"/>
-        </w:rPr>
-        <w:t>LTE/Wireless/</w:t>
-      </w:r>
-      <w:r>
-        <w:rPr>
-          <w:rFonts w:ascii="Arial" w:hAnsi="Arial" w:cs="Arial"/>
-          <w:lang w:val="en-US"/>
-        </w:rPr>
-        <w:t>LoR</w:t>
-      </w:r>
-      <w:r>
-        <w:rPr>
-          <w:rFonts w:ascii="Arial" w:hAnsi="Arial" w:cs="Arial"/>
-          <w:lang w:val="en-US"/>
-        </w:rPr>
-        <w:t>a</w:t>
-      </w:r>
-      <w:r>
-        <w:rPr>
-          <w:rFonts w:ascii="Arial" w:hAnsi="Arial" w:cs="Arial"/>
-          <w:lang w:val="en-US"/>
-        </w:rPr>
-        <w:t xml:space="preserve">/ROSE-Storage etc.) on a local repository. This brought me to the development of this software. </w:t>
-      </w:r>
-    </w:p>
-    <w:p>
-      <w:pPr>
-        <w:rPr>
-          <w:rFonts w:ascii="Arial" w:hAnsi="Arial" w:cs="Arial"/>
-          <w:lang w:val="en-US"/>
-        </w:rPr>
-      </w:pPr>
-      <w:r>
-        <w:rPr>
-          <w:rFonts w:ascii="Arial" w:hAnsi="Arial" w:cs="Arial"/>
-          <w:lang w:val="en-US"/>
-        </w:rPr>
-        <w:t>There are several approaches to hold all needed packages for a</w:t>
-      </w:r>
-      <w:r>
-        <w:rPr>
-          <w:rFonts w:ascii="Arial" w:hAnsi="Arial" w:cs="Arial"/>
-          <w:lang w:val="en-US"/>
-        </w:rPr>
-        <w:t>n</w:t>
-      </w:r>
-      <w:r>
-        <w:rPr>
-          <w:rFonts w:ascii="Arial" w:hAnsi="Arial" w:cs="Arial"/>
-          <w:lang w:val="en-US"/>
-        </w:rPr>
-        <w:t xml:space="preserve"> </w:t>
-      </w:r>
-      <w:r>
-        <w:rPr>
-          <w:rFonts w:ascii="Arial" w:hAnsi="Arial" w:cs="Arial"/>
-          <w:lang w:val="en-US"/>
-        </w:rPr>
-        <w:t>installation/</w:t>
-      </w:r>
-      <w:r>
-        <w:rPr>
-          <w:rFonts w:ascii="Arial" w:hAnsi="Arial" w:cs="Arial"/>
-          <w:lang w:val="en-US"/>
-        </w:rPr>
-        <w:t xml:space="preserve">update/upgrade locally on </w:t>
-      </w:r>
-      <w:r>
-        <w:rPr>
-          <w:rFonts w:ascii="Arial" w:hAnsi="Arial" w:cs="Arial"/>
-          <w:lang w:val="en-US"/>
-        </w:rPr>
-        <w:t>a</w:t>
-      </w:r>
-      <w:r>
-        <w:rPr>
-          <w:rFonts w:ascii="Arial" w:hAnsi="Arial" w:cs="Arial"/>
-          <w:lang w:val="en-US"/>
-        </w:rPr>
-        <w:t xml:space="preserve"> device</w:t>
-      </w:r>
-      <w:r>
-        <w:rPr>
-          <w:rFonts w:ascii="Arial" w:hAnsi="Arial" w:cs="Arial"/>
-          <w:lang w:val="en-US"/>
-        </w:rPr>
-        <w:t xml:space="preserve"> directly</w:t>
-      </w:r>
-      <w:r>
-        <w:rPr>
-          <w:rFonts w:ascii="Arial" w:hAnsi="Arial" w:cs="Arial"/>
-          <w:lang w:val="en-US"/>
-        </w:rPr>
-        <w:t>, but in my point of view th</w:t>
-      </w:r>
-      <w:r>
-        <w:rPr>
-          <w:rFonts w:ascii="Arial" w:hAnsi="Arial" w:cs="Arial"/>
-          <w:lang w:val="en-US"/>
-        </w:rPr>
-        <w:t>ey</w:t>
-      </w:r>
-      <w:r>
-        <w:rPr>
-          <w:rFonts w:ascii="Arial" w:hAnsi="Arial" w:cs="Arial"/>
-          <w:lang w:val="en-US"/>
-        </w:rPr>
-        <w:t xml:space="preserve"> </w:t>
-      </w:r>
-      <w:r>
-        <w:rPr>
-          <w:rFonts w:ascii="Arial" w:hAnsi="Arial" w:cs="Arial"/>
-          <w:lang w:val="en-US"/>
-        </w:rPr>
-        <w:t>are</w:t>
-      </w:r>
-      <w:r>
-        <w:rPr>
-          <w:rFonts w:ascii="Arial" w:hAnsi="Arial" w:cs="Arial"/>
-          <w:lang w:val="en-US"/>
-        </w:rPr>
-        <w:t xml:space="preserve"> complicated. I thought of a simple installation of a local server, that is updating itself in the background (nightly) and gives the ability to download the actual packages from a web-frontend </w:t>
-      </w:r>
-      <w:proofErr w:type="gramStart"/>
-      <w:r>
-        <w:rPr>
-          <w:rFonts w:ascii="Arial" w:hAnsi="Arial" w:cs="Arial"/>
-          <w:lang w:val="en-US"/>
-        </w:rPr>
-        <w:t>and also</w:t>
-      </w:r>
-      <w:proofErr w:type="gramEnd"/>
-      <w:r>
-        <w:rPr>
-          <w:rFonts w:ascii="Arial" w:hAnsi="Arial" w:cs="Arial"/>
-          <w:lang w:val="en-US"/>
-        </w:rPr>
-        <w:t xml:space="preserve"> to be available inside the </w:t>
-      </w:r>
-      <w:proofErr w:type="spellStart"/>
-      <w:r>
-        <w:rPr>
-          <w:rFonts w:ascii="Arial" w:hAnsi="Arial" w:cs="Arial"/>
-          <w:lang w:val="en-US"/>
-        </w:rPr>
-        <w:t>RouterOS</w:t>
-      </w:r>
-      <w:proofErr w:type="spellEnd"/>
-      <w:r>
-        <w:rPr>
-          <w:rFonts w:ascii="Arial" w:hAnsi="Arial" w:cs="Arial"/>
-          <w:lang w:val="en-US"/>
-        </w:rPr>
-        <w:t xml:space="preserve">® for doing the packages updates/upgrades. </w:t>
-      </w:r>
-      <w:r>
-        <w:rPr>
-          <w:rFonts w:ascii="Arial" w:hAnsi="Arial" w:cs="Arial"/>
-          <w:lang w:val="en-US"/>
-        </w:rPr>
-        <w:t xml:space="preserve">But it would be nice to not have to have an additional server-installation in the network, </w:t>
-      </w:r>
-      <w:proofErr w:type="gramStart"/>
-      <w:r>
-        <w:rPr>
-          <w:rFonts w:ascii="Arial" w:hAnsi="Arial" w:cs="Arial"/>
-          <w:lang w:val="en-US"/>
-        </w:rPr>
-        <w:t>furthermore</w:t>
-      </w:r>
-      <w:proofErr w:type="gramEnd"/>
-      <w:r>
-        <w:rPr>
-          <w:rFonts w:ascii="Arial" w:hAnsi="Arial" w:cs="Arial"/>
-          <w:lang w:val="en-US"/>
-        </w:rPr>
-        <w:t xml:space="preserve"> to integrate it directly in some powerful </w:t>
-      </w:r>
-      <w:proofErr w:type="spellStart"/>
-      <w:r>
-        <w:rPr>
-          <w:rFonts w:ascii="Arial" w:hAnsi="Arial" w:cs="Arial"/>
-          <w:lang w:val="en-US"/>
-        </w:rPr>
-        <w:t>Mikrotik</w:t>
-      </w:r>
-      <w:proofErr w:type="spellEnd"/>
-      <w:r>
-        <w:rPr>
-          <w:rFonts w:ascii="Arial" w:hAnsi="Arial" w:cs="Arial"/>
-          <w:lang w:val="en-US"/>
-        </w:rPr>
-        <w:t xml:space="preserve">®-device. </w:t>
-      </w:r>
-      <w:r>
-        <w:rPr>
-          <w:rFonts w:ascii="Arial" w:hAnsi="Arial" w:cs="Arial"/>
-          <w:lang w:val="en-US"/>
-        </w:rPr>
-        <w:t>I</w:t>
-      </w:r>
-      <w:r>
-        <w:rPr>
-          <w:rFonts w:ascii="Arial" w:hAnsi="Arial" w:cs="Arial"/>
-          <w:lang w:val="en-US"/>
-        </w:rPr>
-        <w:t xml:space="preserve"> decided to use the CONTAINER-function </w:t>
-      </w:r>
-      <w:r>
-        <w:rPr>
-          <w:rFonts w:ascii="Arial" w:hAnsi="Arial" w:cs="Arial"/>
-          <w:lang w:val="en-US"/>
-        </w:rPr>
-        <w:t xml:space="preserve">in </w:t>
-      </w:r>
-      <w:proofErr w:type="spellStart"/>
-      <w:r>
-        <w:rPr>
-          <w:rFonts w:ascii="Arial" w:hAnsi="Arial" w:cs="Arial"/>
-          <w:lang w:val="en-US"/>
-        </w:rPr>
-        <w:t>RouterOS</w:t>
-      </w:r>
-      <w:proofErr w:type="spellEnd"/>
-      <w:r>
-        <w:rPr>
-          <w:rFonts w:ascii="Arial" w:hAnsi="Arial" w:cs="Arial"/>
-          <w:lang w:val="en-US"/>
-        </w:rPr>
-        <w:t xml:space="preserve">® </w:t>
-      </w:r>
-      <w:r>
-        <w:rPr>
-          <w:rFonts w:ascii="Arial" w:hAnsi="Arial" w:cs="Arial"/>
-          <w:lang w:val="en-US"/>
-        </w:rPr>
-        <w:t xml:space="preserve">available roughly </w:t>
-      </w:r>
-      <w:r>
-        <w:rPr>
-          <w:rFonts w:ascii="Arial" w:hAnsi="Arial" w:cs="Arial"/>
-          <w:lang w:val="en-US"/>
-        </w:rPr>
-        <w:t xml:space="preserve">from release 7.5 </w:t>
-      </w:r>
-      <w:r>
-        <w:rPr>
-          <w:rFonts w:ascii="Arial" w:hAnsi="Arial" w:cs="Arial"/>
-          <w:lang w:val="en-US"/>
-        </w:rPr>
-        <w:t>on.</w:t>
-      </w:r>
-    </w:p>
-    <w:p>
-      <w:pPr>
-        <w:rPr>
-          <w:rFonts w:ascii="Arial" w:hAnsi="Arial" w:cs="Arial"/>
-          <w:lang w:val="en-US"/>
-        </w:rPr>
-      </w:pPr>
-      <w:r>
-        <w:rPr>
-          <w:rFonts w:ascii="Arial" w:hAnsi="Arial" w:cs="Arial"/>
-          <w:lang w:val="en-US"/>
-        </w:rPr>
-        <w:t xml:space="preserve">Using the small Linux-distribution Alpine Linux and so very basic tools inside, this container is very small at first (about 40 Mbytes). </w:t>
-      </w:r>
-      <w:proofErr w:type="gramStart"/>
-      <w:r>
-        <w:rPr>
-          <w:rFonts w:ascii="Arial" w:hAnsi="Arial" w:cs="Arial"/>
-          <w:lang w:val="en-US"/>
-        </w:rPr>
-        <w:t>Also</w:t>
-      </w:r>
-      <w:proofErr w:type="gramEnd"/>
-      <w:r>
-        <w:rPr>
-          <w:rFonts w:ascii="Arial" w:hAnsi="Arial" w:cs="Arial"/>
-          <w:lang w:val="en-US"/>
-        </w:rPr>
-        <w:t xml:space="preserve"> there are no special programming-tools or languages </w:t>
-      </w:r>
-      <w:r>
-        <w:rPr>
-          <w:rFonts w:ascii="Arial" w:hAnsi="Arial" w:cs="Arial"/>
-          <w:lang w:val="en-US"/>
-        </w:rPr>
-        <w:t xml:space="preserve">that </w:t>
-      </w:r>
-      <w:r>
-        <w:rPr>
-          <w:rFonts w:ascii="Arial" w:hAnsi="Arial" w:cs="Arial"/>
-          <w:lang w:val="en-US"/>
-        </w:rPr>
-        <w:t>are used inside the container. Only using the basic Linux-environment, a webserver and some small additional tools installable via the package manager of the Linux-distro makes the size of that container also very small.</w:t>
-      </w:r>
-    </w:p>
-    <w:p>
-      <w:pPr>
-        <w:rPr>
-          <w:rFonts w:ascii="Arial" w:hAnsi="Arial" w:cs="Arial"/>
-          <w:lang w:val="en-US"/>
-        </w:rPr>
-      </w:pPr>
-      <w:r>
-        <w:rPr>
-          <w:rFonts w:ascii="Arial" w:hAnsi="Arial" w:cs="Arial"/>
-          <w:lang w:val="en-US"/>
-        </w:rPr>
-        <w:t xml:space="preserve">The container itself contains during and after install no packages from the download-area of the </w:t>
-      </w:r>
-      <w:proofErr w:type="spellStart"/>
-      <w:r>
-        <w:rPr>
-          <w:rFonts w:ascii="Arial" w:hAnsi="Arial" w:cs="Arial"/>
-          <w:lang w:val="en-US"/>
-        </w:rPr>
-        <w:t>Mikrotik</w:t>
-      </w:r>
-      <w:proofErr w:type="spellEnd"/>
-      <w:r>
-        <w:rPr>
-          <w:rFonts w:ascii="Arial" w:hAnsi="Arial" w:cs="Arial"/>
-          <w:lang w:val="en-US"/>
-        </w:rPr>
-        <w:t>®-servers and is completely self-configuring.</w:t>
-      </w:r>
-      <w:r>
-        <w:rPr>
-          <w:rFonts w:ascii="Arial" w:hAnsi="Arial" w:cs="Arial"/>
-          <w:lang w:val="en-US"/>
-        </w:rPr>
-        <w:t xml:space="preserve"> After a fresh install of the </w:t>
-      </w:r>
-      <w:proofErr w:type="gramStart"/>
-      <w:r>
-        <w:rPr>
-          <w:rFonts w:ascii="Arial" w:hAnsi="Arial" w:cs="Arial"/>
-          <w:lang w:val="en-US"/>
-        </w:rPr>
-        <w:t>container</w:t>
-      </w:r>
-      <w:proofErr w:type="gramEnd"/>
-      <w:r>
-        <w:rPr>
-          <w:rFonts w:ascii="Arial" w:hAnsi="Arial" w:cs="Arial"/>
-          <w:lang w:val="en-US"/>
-        </w:rPr>
-        <w:t xml:space="preserve"> it will be starting to download all the packages, that are available currently from the master-server based at </w:t>
-      </w:r>
-      <w:proofErr w:type="spellStart"/>
-      <w:r>
-        <w:rPr>
-          <w:rFonts w:ascii="Arial" w:hAnsi="Arial" w:cs="Arial"/>
-          <w:lang w:val="en-US"/>
-        </w:rPr>
-        <w:t>Mikrotik</w:t>
-      </w:r>
-      <w:proofErr w:type="spellEnd"/>
-      <w:r>
-        <w:rPr>
-          <w:rFonts w:ascii="Arial" w:hAnsi="Arial" w:cs="Arial"/>
-          <w:lang w:val="en-US"/>
-        </w:rPr>
-        <w:t xml:space="preserve">®. Then the system will check each night, if there is a change in the releases and will download the fresh versions of the files/packages. </w:t>
-      </w:r>
-      <w:r>
-        <w:rPr>
-          <w:rFonts w:ascii="Arial" w:hAnsi="Arial" w:cs="Arial"/>
-          <w:lang w:val="en-US"/>
-        </w:rPr>
-        <w:t xml:space="preserve">The last packages downloaded before will be stay there, as long as the container is not deleted and freshly installed. Also using the persistent storage function in the container, all packages will stay permanently even after an upgrade or fresh install of this software. </w:t>
-      </w:r>
-      <w:proofErr w:type="gramStart"/>
-      <w:r>
-        <w:rPr>
-          <w:rFonts w:ascii="Arial" w:hAnsi="Arial" w:cs="Arial"/>
-          <w:lang w:val="en-US"/>
-        </w:rPr>
-        <w:t>So</w:t>
-      </w:r>
-      <w:proofErr w:type="gramEnd"/>
-      <w:r>
-        <w:rPr>
-          <w:rFonts w:ascii="Arial" w:hAnsi="Arial" w:cs="Arial"/>
-          <w:lang w:val="en-US"/>
-        </w:rPr>
-        <w:t xml:space="preserve"> someone cloud build an archive of past and currently releases with this software. </w:t>
+        <w:t xml:space="preserve"> someone cou</w:t>
+      </w:r>
+      <w:r>
+        <w:rPr>
+          <w:rFonts w:ascii="Arial" w:hAnsi="Arial" w:cs="Arial"/>
+          <w:lang w:val="en-US"/>
+        </w:rPr>
+        <w:t>l</w:t>
+      </w:r>
+      <w:r>
+        <w:rPr>
+          <w:rFonts w:ascii="Arial" w:hAnsi="Arial" w:cs="Arial"/>
+          <w:lang w:val="en-US"/>
+        </w:rPr>
+        <w:t xml:space="preserve">d build an archive of past and currently releases with this software. </w:t>
       </w:r>
     </w:p>
     <w:p>
@@ -2615,21 +2691,19 @@
         </w:rPr>
         <w:t xml:space="preserve"> nearly a “one-clicker” to run and serve the files/packages to the </w:t>
       </w:r>
-      <w:proofErr w:type="spellStart"/>
-      <w:r>
-        <w:rPr>
-          <w:rFonts w:ascii="Arial" w:hAnsi="Arial" w:cs="Arial"/>
-          <w:lang w:val="en-US"/>
-        </w:rPr>
-        <w:t>Mikrotik</w:t>
-      </w:r>
-      <w:proofErr w:type="spellEnd"/>
-      <w:r>
-        <w:rPr>
-          <w:rFonts w:ascii="Arial" w:hAnsi="Arial" w:cs="Arial"/>
-          <w:lang w:val="en-US"/>
-        </w:rPr>
-        <w:t>®-devices in the network.</w:t>
+      <w:r>
+        <w:rPr>
+          <w:rFonts w:ascii="Arial" w:hAnsi="Arial" w:cs="Arial"/>
+          <w:lang w:val="en-US"/>
+        </w:rPr>
+        <w:t>MIKROTIK®</w:t>
+      </w:r>
+      <w:r>
+        <w:rPr>
+          <w:rFonts w:ascii="Arial" w:hAnsi="Arial" w:cs="Arial"/>
+          <w:lang w:val="en-US"/>
+        </w:rPr>
+        <w:t>-devices in the network.</w:t>
       </w:r>
     </w:p>
     <w:p>
@@ -2791,7 +2865,21 @@
           <w:rFonts w:ascii="Arial" w:hAnsi="Arial" w:cs="Arial"/>
           <w:lang w:val="en-US"/>
         </w:rPr>
-        <w:t xml:space="preserve"> time.</w:t>
+        <w:t xml:space="preserve"> </w:t>
+      </w:r>
+      <w:r>
+        <w:rPr>
+          <w:rFonts w:ascii="Arial" w:hAnsi="Arial" w:cs="Arial"/>
+          <w:lang w:val="en-US"/>
+        </w:rPr>
+        <w:t xml:space="preserve">precious </w:t>
+      </w:r>
+      <w:r>
+        <w:rPr>
+          <w:rFonts w:ascii="Arial" w:hAnsi="Arial" w:cs="Arial"/>
+          <w:lang w:val="en-US"/>
+        </w:rPr>
+        <w:t>time.</w:t>
       </w:r>
     </w:p>
     <w:p>
@@ -2958,11 +3046,18 @@
       <w:pPr>
         <w:rPr>
           <w:rFonts w:ascii="Arial" w:hAnsi="Arial" w:cs="Arial"/>
+          <w:lang w:val="en-US"/>
+        </w:rPr>
+      </w:pPr>
+      <w:r>
+        <w:rPr>
+          <w:rFonts w:ascii="Arial" w:hAnsi="Arial" w:cs="Arial"/>
           <w:i/>
           <w:iCs/>
           <w:lang w:val="en-US"/>
         </w:rPr>
-      </w:pPr>
+        <w:t>This project is dedicated to Doris Lampart, who listened to all my thoughts during development, even if she didn't underst</w:t>
+      </w:r>
       <w:r>
         <w:rPr>
           <w:rFonts w:ascii="Arial" w:hAnsi="Arial" w:cs="Arial"/>
@@ -2970,7 +3065,7 @@
           <w:iCs/>
           <w:lang w:val="en-US"/>
         </w:rPr>
-        <w:t xml:space="preserve">This project is dedicated to Doris Lampart for listening to all </w:t>
+        <w:t>an</w:t>
       </w:r>
       <w:r>
         <w:rPr>
@@ -2979,7 +3074,7 @@
           <w:iCs/>
           <w:lang w:val="en-US"/>
         </w:rPr>
-        <w:t xml:space="preserve">my </w:t>
+        <w:t xml:space="preserve">d </w:t>
       </w:r>
       <w:r>
         <w:rPr>
@@ -2988,7 +3083,7 @@
           <w:iCs/>
           <w:lang w:val="en-US"/>
         </w:rPr>
-        <w:t xml:space="preserve">thoughts during the development even if she doesn’t understand anything at all. </w:t>
+        <w:t>no</w:t>
       </w:r>
       <w:r>
         <w:rPr>
@@ -2997,7 +3092,7 @@
           <w:iCs/>
           <w:lang w:val="en-US"/>
         </w:rPr>
-        <w:br/>
+        <w:t xml:space="preserve">thing at all. </w:t>
       </w:r>
       <w:r>
         <w:rPr>
@@ -3006,16 +3101,17 @@
           <w:iCs/>
           <w:lang w:val="en-US"/>
         </w:rPr>
-        <w:t>Thank you very much and with all my love!</w:t>
-      </w:r>
-    </w:p>
-    <w:p>
-      <w:pPr>
-        <w:rPr>
-          <w:rFonts w:ascii="Arial" w:hAnsi="Arial" w:cs="Arial"/>
-          <w:lang w:val="en-US"/>
-        </w:rPr>
-      </w:pPr>
+        <w:br/>
+      </w:r>
+      <w:r>
+        <w:rPr>
+          <w:rFonts w:ascii="Arial" w:hAnsi="Arial" w:cs="Arial"/>
+          <w:i/>
+          <w:iCs/>
+          <w:lang w:val="en-US"/>
+        </w:rPr>
+        <w:t>Thank you and with all my love!</w:t>
+      </w:r>
     </w:p>
     <w:p>
       <w:pPr>
@@ -3063,6 +3159,7 @@
           <w:u w:val="single"/>
           <w:lang w:val="en-US"/>
         </w:rPr>
+        <w:lastRenderedPageBreak/>
         <w:t>Here is a rough overview of the following steps in short:</w:t>
       </w:r>
     </w:p>
@@ -3298,7 +3395,6 @@
     </w:p>
     <w:p>
       <w:pPr>
-        <w:ind w:left="425"/>
         <w:rPr>
           <w:rFonts w:ascii="Arial" w:hAnsi="Arial" w:cs="Arial"/>
           <w:lang w:val="en-US"/>
@@ -3317,7 +3413,21 @@
           <w:lang w:val="en-US"/>
         </w:rPr>
         <w:br/>
-        <w:t xml:space="preserve">All later steps are described under topic 3. “Installation of the </w:t>
+        <w:t xml:space="preserve">All later steps are described under </w:t>
+      </w:r>
+      <w:r>
+        <w:rPr>
+          <w:rFonts w:ascii="Arial" w:hAnsi="Arial" w:cs="Arial"/>
+          <w:lang w:val="en-US"/>
+        </w:rPr>
+        <w:t>chapter</w:t>
+      </w:r>
+      <w:r>
+        <w:rPr>
+          <w:rFonts w:ascii="Arial" w:hAnsi="Arial" w:cs="Arial"/>
+          <w:lang w:val="en-US"/>
+        </w:rPr>
+        <w:t xml:space="preserve"> 3. “Installation of the </w:t>
       </w:r>
       <w:proofErr w:type="spellStart"/>
       <w:proofErr w:type="gramStart"/>
@@ -3347,18 +3457,31 @@
     </w:p>
     <w:p>
       <w:pPr>
-        <w:ind w:left="425"/>
-        <w:rPr>
-          <w:rFonts w:ascii="Arial" w:hAnsi="Arial" w:cs="Arial"/>
-          <w:lang w:val="en-US"/>
-        </w:rPr>
-      </w:pPr>
-      <w:r>
-        <w:rPr>
-          <w:rFonts w:ascii="Arial" w:hAnsi="Arial" w:cs="Arial"/>
-          <w:lang w:val="en-US"/>
-        </w:rPr>
-        <w:t xml:space="preserve">As additional steps the installation of a persistent container storage will be described also under topic </w:t>
+        <w:rPr>
+          <w:rFonts w:ascii="Arial" w:hAnsi="Arial" w:cs="Arial"/>
+          <w:lang w:val="en-US"/>
+        </w:rPr>
+      </w:pPr>
+      <w:r>
+        <w:rPr>
+          <w:rFonts w:ascii="Arial" w:hAnsi="Arial" w:cs="Arial"/>
+          <w:lang w:val="en-US"/>
+        </w:rPr>
+        <w:t xml:space="preserve">As additional steps the installation of a persistent container storage will be described also under </w:t>
+      </w:r>
+      <w:r>
+        <w:rPr>
+          <w:rFonts w:ascii="Arial" w:hAnsi="Arial" w:cs="Arial"/>
+          <w:lang w:val="en-US"/>
+        </w:rPr>
+        <w:t>chapter</w:t>
+      </w:r>
+      <w:r>
+        <w:rPr>
+          <w:rFonts w:ascii="Arial" w:hAnsi="Arial" w:cs="Arial"/>
+          <w:lang w:val="en-US"/>
+        </w:rPr>
+        <w:t xml:space="preserve"> </w:t>
       </w:r>
       <w:r>
         <w:rPr>
@@ -3407,7 +3530,6 @@
         </w:rPr>
         <w:t xml:space="preserve">2.Preparation of the </w:t>
       </w:r>
-      <w:proofErr w:type="spellStart"/>
       <w:r>
         <w:rPr>
           <w:rFonts w:ascii="Arial" w:hAnsi="Arial" w:cs="Arial"/>
@@ -3418,9 +3540,8 @@
           <w:u w:val="single"/>
           <w:lang w:val="en-US"/>
         </w:rPr>
-        <w:t>Mikrotik</w:t>
-      </w:r>
-      <w:proofErr w:type="spellEnd"/>
+        <w:t>MIKROTIK®</w:t>
+      </w:r>
       <w:r>
         <w:rPr>
           <w:rFonts w:ascii="Arial" w:hAnsi="Arial" w:cs="Arial"/>
@@ -3431,7 +3552,7 @@
           <w:u w:val="single"/>
           <w:lang w:val="en-US"/>
         </w:rPr>
-        <w:t>®-device:</w:t>
+        <w:t>-device:</w:t>
       </w:r>
     </w:p>
     <w:p>
@@ -3489,13 +3610,27 @@
         </w:rPr>
         <w:t xml:space="preserve">”) needs a </w:t>
       </w:r>
+      <w:r>
+        <w:rPr>
+          <w:rFonts w:ascii="Arial" w:hAnsi="Arial" w:cs="Arial"/>
+          <w:lang w:val="en-US"/>
+        </w:rPr>
+        <w:t>MIKROTIK®</w:t>
+      </w:r>
+      <w:r>
+        <w:rPr>
+          <w:rFonts w:ascii="Arial" w:hAnsi="Arial" w:cs="Arial"/>
+          <w:lang w:val="en-US"/>
+        </w:rPr>
+        <w:t>-device with the CONTAINER-function enabled. This makes only x86_64/ARM/ARM64-based devices usable for the “</w:t>
+      </w:r>
       <w:proofErr w:type="spellStart"/>
       <w:r>
         <w:rPr>
           <w:rFonts w:ascii="Arial" w:hAnsi="Arial" w:cs="Arial"/>
           <w:lang w:val="en-US"/>
         </w:rPr>
-        <w:t>Mikrotik</w:t>
+        <w:t>mus</w:t>
       </w:r>
       <w:proofErr w:type="spellEnd"/>
       <w:r>
@@ -3503,22 +3638,6 @@
           <w:rFonts w:ascii="Arial" w:hAnsi="Arial" w:cs="Arial"/>
           <w:lang w:val="en-US"/>
         </w:rPr>
-        <w:t>®-device with the CONTAINER-function enabled. This makes only x86_64/ARM/ARM64-based devices usable for the “</w:t>
-      </w:r>
-      <w:proofErr w:type="spellStart"/>
-      <w:r>
-        <w:rPr>
-          <w:rFonts w:ascii="Arial" w:hAnsi="Arial" w:cs="Arial"/>
-          <w:lang w:val="en-US"/>
-        </w:rPr>
-        <w:t>mus</w:t>
-      </w:r>
-      <w:proofErr w:type="spellEnd"/>
-      <w:r>
-        <w:rPr>
-          <w:rFonts w:ascii="Arial" w:hAnsi="Arial" w:cs="Arial"/>
-          <w:lang w:val="en-US"/>
-        </w:rPr>
         <w:t>”. Other architectures are currently not capable to run a container-image inside the devices.</w:t>
       </w:r>
     </w:p>
@@ -3594,21 +3713,47 @@
         </w:rPr>
         <w:t xml:space="preserve"> Mbytes of RAM and a disk (</w:t>
       </w:r>
-      <w:proofErr w:type="spellStart"/>
-      <w:r>
-        <w:rPr>
-          <w:rFonts w:ascii="Arial" w:hAnsi="Arial" w:cs="Arial"/>
-          <w:lang w:val="en-US"/>
-        </w:rPr>
-        <w:t>usb</w:t>
-      </w:r>
-      <w:proofErr w:type="spellEnd"/>
-      <w:r>
-        <w:rPr>
-          <w:rFonts w:ascii="Arial" w:hAnsi="Arial" w:cs="Arial"/>
-          <w:lang w:val="en-US"/>
-        </w:rPr>
-        <w:t xml:space="preserve">/network/local on CHR) with minimum 16 GB are needed. </w:t>
+      <w:r>
+        <w:rPr>
+          <w:rFonts w:ascii="Arial" w:hAnsi="Arial" w:cs="Arial"/>
+          <w:lang w:val="en-US"/>
+        </w:rPr>
+        <w:t>USB</w:t>
+      </w:r>
+      <w:r>
+        <w:rPr>
+          <w:rFonts w:ascii="Arial" w:hAnsi="Arial" w:cs="Arial"/>
+          <w:lang w:val="en-US"/>
+        </w:rPr>
+        <w:t>/</w:t>
+      </w:r>
+      <w:r>
+        <w:rPr>
+          <w:rFonts w:ascii="Arial" w:hAnsi="Arial" w:cs="Arial"/>
+          <w:lang w:val="en-US"/>
+        </w:rPr>
+        <w:t>N</w:t>
+      </w:r>
+      <w:r>
+        <w:rPr>
+          <w:rFonts w:ascii="Arial" w:hAnsi="Arial" w:cs="Arial"/>
+          <w:lang w:val="en-US"/>
+        </w:rPr>
+        <w:t>etwork/</w:t>
+      </w:r>
+      <w:r>
+        <w:rPr>
+          <w:rFonts w:ascii="Arial" w:hAnsi="Arial" w:cs="Arial"/>
+          <w:lang w:val="en-US"/>
+        </w:rPr>
+        <w:t>L</w:t>
+      </w:r>
+      <w:r>
+        <w:rPr>
+          <w:rFonts w:ascii="Arial" w:hAnsi="Arial" w:cs="Arial"/>
+          <w:lang w:val="en-US"/>
+        </w:rPr>
+        <w:t xml:space="preserve">ocal on CHR) with minimum 16 GB are needed. </w:t>
       </w:r>
     </w:p>
     <w:p>
@@ -3704,6 +3849,7 @@
     </w:p>
     <w:p>
       <w:pPr>
+        <w:ind w:left="425"/>
         <w:rPr>
           <w:rFonts w:ascii="Arial" w:hAnsi="Arial" w:cs="Arial"/>
           <w:sz w:val="28"/>
@@ -3711,13 +3857,23 @@
           <w:lang w:val="en-US"/>
         </w:rPr>
       </w:pPr>
-      <w:r>
+    </w:p>
+    <w:p>
+      <w:pPr>
         <w:rPr>
           <w:rFonts w:ascii="Arial" w:hAnsi="Arial" w:cs="Arial"/>
           <w:sz w:val="28"/>
           <w:szCs w:val="28"/>
           <w:lang w:val="en-US"/>
         </w:rPr>
+      </w:pPr>
+      <w:r>
+        <w:rPr>
+          <w:rFonts w:ascii="Arial" w:hAnsi="Arial" w:cs="Arial"/>
+          <w:sz w:val="28"/>
+          <w:szCs w:val="28"/>
+          <w:lang w:val="en-US"/>
+        </w:rPr>
         <w:lastRenderedPageBreak/>
         <w:t>Preparation in detail:</w:t>
       </w:r>
@@ -3738,21 +3894,12 @@
         </w:rPr>
         <w:t xml:space="preserve">Citation from the </w:t>
       </w:r>
-      <w:proofErr w:type="spellStart"/>
-      <w:r>
-        <w:rPr>
-          <w:rFonts w:ascii="Arial" w:hAnsi="Arial" w:cs="Arial"/>
-          <w:lang w:val="en-US"/>
-        </w:rPr>
-        <w:t>Mikrotik</w:t>
-      </w:r>
-      <w:proofErr w:type="spellEnd"/>
-      <w:r>
-        <w:rPr>
-          <w:rFonts w:ascii="Arial" w:hAnsi="Arial" w:cs="Arial"/>
-          <w:lang w:val="en-US"/>
-        </w:rPr>
-        <w:t>®</w:t>
+      <w:r>
+        <w:rPr>
+          <w:rFonts w:ascii="Arial" w:hAnsi="Arial" w:cs="Arial"/>
+          <w:lang w:val="en-US"/>
+        </w:rPr>
+        <w:t>MIKROTIK®</w:t>
       </w:r>
       <w:r>
         <w:rPr>
@@ -3775,7 +3922,23 @@
             <w:rFonts w:ascii="Arial" w:hAnsi="Arial" w:cs="Arial"/>
             <w:lang w:val="en-US"/>
           </w:rPr>
-          <w:t>here</w:t>
+          <w:t>he</w:t>
+        </w:r>
+        <w:r>
+          <w:rPr>
+            <w:rStyle w:val="Hyperlink"/>
+            <w:rFonts w:ascii="Arial" w:hAnsi="Arial" w:cs="Arial"/>
+            <w:lang w:val="en-US"/>
+          </w:rPr>
+          <w:t>r</w:t>
+        </w:r>
+        <w:r>
+          <w:rPr>
+            <w:rStyle w:val="Hyperlink"/>
+            <w:rFonts w:ascii="Arial" w:hAnsi="Arial" w:cs="Arial"/>
+            <w:lang w:val="en-US"/>
+          </w:rPr>
+          <w:t>e</w:t>
         </w:r>
       </w:hyperlink>
       <w:r>
@@ -6491,7 +6654,21 @@
           <w:rFonts w:ascii="Arial" w:hAnsi="Arial" w:cs="Arial"/>
           <w:lang w:val="en-US"/>
         </w:rPr>
-        <w:t>At this point all needed (minimal) settings for running the container should be setup.</w:t>
+        <w:t>At this point all needed (minimal) settings for running the container should be set</w:t>
+      </w:r>
+      <w:r>
+        <w:rPr>
+          <w:rFonts w:ascii="Arial" w:hAnsi="Arial" w:cs="Arial"/>
+          <w:lang w:val="en-US"/>
+        </w:rPr>
+        <w:t xml:space="preserve"> </w:t>
+      </w:r>
+      <w:r>
+        <w:rPr>
+          <w:rFonts w:ascii="Arial" w:hAnsi="Arial" w:cs="Arial"/>
+          <w:lang w:val="en-US"/>
+        </w:rPr>
+        <w:t>up.</w:t>
       </w:r>
     </w:p>
     <w:p>
@@ -6669,7 +6846,21 @@
           <w:lang w:val="en-US"/>
         </w:rPr>
         <w:br/>
-        <w:t xml:space="preserve">Prior the downloading process, there are several configurations to be made on the MIKROTIK®-device. The minimal needed configuration </w:t>
+        <w:t xml:space="preserve">Prior the downloading process, there are several configurations to be made on the </w:t>
+      </w:r>
+      <w:r>
+        <w:rPr>
+          <w:rFonts w:ascii="Arial" w:hAnsi="Arial" w:cs="Arial"/>
+          <w:lang w:val="en-US"/>
+        </w:rPr>
+        <w:t>MIKROTIK®</w:t>
+      </w:r>
+      <w:r>
+        <w:rPr>
+          <w:rFonts w:ascii="Arial" w:hAnsi="Arial" w:cs="Arial"/>
+          <w:lang w:val="en-US"/>
+        </w:rPr>
+        <w:t xml:space="preserve">-device. The minimal needed configuration </w:t>
       </w:r>
       <w:r>
         <w:rPr>
@@ -6736,39 +6927,63 @@
           <w:rFonts w:ascii="Arial" w:hAnsi="Arial" w:cs="Arial"/>
           <w:lang w:val="en-US"/>
         </w:rPr>
-        <w:t xml:space="preserve"> account on this repository to prevent this. You </w:t>
-      </w:r>
-      <w:proofErr w:type="gramStart"/>
-      <w:r>
-        <w:rPr>
-          <w:rFonts w:ascii="Arial" w:hAnsi="Arial" w:cs="Arial"/>
-          <w:lang w:val="en-US"/>
-        </w:rPr>
-        <w:t>have to</w:t>
-      </w:r>
-      <w:proofErr w:type="gramEnd"/>
-      <w:r>
-        <w:rPr>
-          <w:rFonts w:ascii="Arial" w:hAnsi="Arial" w:cs="Arial"/>
-          <w:lang w:val="en-US"/>
-        </w:rPr>
-        <w:t xml:space="preserve"> fill in the “Username” and “Password”. If you are running on a device with less memory you could set up a memory limit with “RAM high”. It </w:t>
-      </w:r>
-      <w:proofErr w:type="gramStart"/>
-      <w:r>
-        <w:rPr>
-          <w:rFonts w:ascii="Arial" w:hAnsi="Arial" w:cs="Arial"/>
-          <w:lang w:val="en-US"/>
-        </w:rPr>
-        <w:t>has to</w:t>
-      </w:r>
-      <w:proofErr w:type="gramEnd"/>
-      <w:r>
-        <w:rPr>
-          <w:rFonts w:ascii="Arial" w:hAnsi="Arial" w:cs="Arial"/>
-          <w:lang w:val="en-US"/>
-        </w:rPr>
-        <w:t xml:space="preserve"> be filled with the </w:t>
+        <w:t xml:space="preserve"> account on </w:t>
+      </w:r>
+      <w:r>
+        <w:rPr>
+          <w:rFonts w:ascii="Arial" w:hAnsi="Arial" w:cs="Arial"/>
+          <w:lang w:val="en-US"/>
+        </w:rPr>
+        <w:t>“Docker Hub”</w:t>
+      </w:r>
+      <w:r>
+        <w:rPr>
+          <w:rFonts w:ascii="Arial" w:hAnsi="Arial" w:cs="Arial"/>
+          <w:lang w:val="en-US"/>
+        </w:rPr>
+        <w:t xml:space="preserve"> to prevent this. </w:t>
+      </w:r>
+      <w:r>
+        <w:rPr>
+          <w:rFonts w:ascii="Arial" w:hAnsi="Arial" w:cs="Arial"/>
+          <w:lang w:val="en-US"/>
+        </w:rPr>
+        <w:t>Then y</w:t>
+      </w:r>
+      <w:r>
+        <w:rPr>
+          <w:rFonts w:ascii="Arial" w:hAnsi="Arial" w:cs="Arial"/>
+          <w:lang w:val="en-US"/>
+        </w:rPr>
+        <w:t xml:space="preserve">ou </w:t>
+      </w:r>
+      <w:r>
+        <w:rPr>
+          <w:rFonts w:ascii="Arial" w:hAnsi="Arial" w:cs="Arial"/>
+          <w:lang w:val="en-US"/>
+        </w:rPr>
+        <w:t xml:space="preserve">need </w:t>
+      </w:r>
+      <w:r>
+        <w:rPr>
+          <w:rFonts w:ascii="Arial" w:hAnsi="Arial" w:cs="Arial"/>
+          <w:lang w:val="en-US"/>
+        </w:rPr>
+        <w:t xml:space="preserve">to fill in the “Username” and “Password”. If you are running on a device with less memory you could set up a memory limit with “RAM high”. It </w:t>
+      </w:r>
+      <w:r>
+        <w:rPr>
+          <w:rFonts w:ascii="Arial" w:hAnsi="Arial" w:cs="Arial"/>
+          <w:lang w:val="en-US"/>
+        </w:rPr>
+        <w:t xml:space="preserve">needs </w:t>
+      </w:r>
+      <w:r>
+        <w:rPr>
+          <w:rFonts w:ascii="Arial" w:hAnsi="Arial" w:cs="Arial"/>
+          <w:lang w:val="en-US"/>
+        </w:rPr>
+        <w:t xml:space="preserve">to be filled with the </w:t>
       </w:r>
       <w:r>
         <w:rPr>
@@ -6933,7 +7148,49 @@
           <w:u w:val="single"/>
           <w:lang w:val="en-US"/>
         </w:rPr>
-        <w:t xml:space="preserve">All images which I do provide are publish public and could be download without any account.  </w:t>
+        <w:t>All images which I do provide are publish</w:t>
+      </w:r>
+      <w:r>
+        <w:rPr>
+          <w:rFonts w:ascii="Arial" w:hAnsi="Arial" w:cs="Arial"/>
+          <w:u w:val="single"/>
+          <w:lang w:val="en-US"/>
+        </w:rPr>
+        <w:t>ed</w:t>
+      </w:r>
+      <w:r>
+        <w:rPr>
+          <w:rFonts w:ascii="Arial" w:hAnsi="Arial" w:cs="Arial"/>
+          <w:u w:val="single"/>
+          <w:lang w:val="en-US"/>
+        </w:rPr>
+        <w:t xml:space="preserve"> </w:t>
+      </w:r>
+      <w:proofErr w:type="spellStart"/>
+      <w:r>
+        <w:rPr>
+          <w:rFonts w:ascii="Arial" w:hAnsi="Arial" w:cs="Arial"/>
+          <w:u w:val="single"/>
+          <w:lang w:val="en-US"/>
+        </w:rPr>
+        <w:t>public</w:t>
+      </w:r>
+      <w:r>
+        <w:rPr>
+          <w:rFonts w:ascii="Arial" w:hAnsi="Arial" w:cs="Arial"/>
+          <w:u w:val="single"/>
+          <w:lang w:val="en-US"/>
+        </w:rPr>
+        <w:t>ally</w:t>
+      </w:r>
+      <w:proofErr w:type="spellEnd"/>
+      <w:r>
+        <w:rPr>
+          <w:rFonts w:ascii="Arial" w:hAnsi="Arial" w:cs="Arial"/>
+          <w:u w:val="single"/>
+          <w:lang w:val="en-US"/>
+        </w:rPr>
+        <w:t xml:space="preserve"> and could be download without any account.  </w:t>
       </w:r>
       <w:r>
         <w:rPr>
@@ -7254,7 +7511,21 @@
           <w:rFonts w:ascii="Arial" w:hAnsi="Arial" w:cs="Arial"/>
           <w:lang w:val="en-US"/>
         </w:rPr>
-        <w:t>bridge_containers</w:t>
+        <w:t>bridge</w:t>
+      </w:r>
+      <w:r>
+        <w:rPr>
+          <w:rFonts w:ascii="Arial" w:hAnsi="Arial" w:cs="Arial"/>
+          <w:lang w:val="en-US"/>
+        </w:rPr>
+        <w:t>_</w:t>
+      </w:r>
+      <w:r>
+        <w:rPr>
+          <w:rFonts w:ascii="Arial" w:hAnsi="Arial" w:cs="Arial"/>
+          <w:lang w:val="en-US"/>
+        </w:rPr>
+        <w:t>containers</w:t>
       </w:r>
       <w:proofErr w:type="spellEnd"/>
       <w:r>
@@ -7796,7 +8067,21 @@
           <w:rFonts w:ascii="Arial" w:hAnsi="Arial" w:cs="Arial"/>
           <w:lang w:val="en-US"/>
         </w:rPr>
-        <w:t xml:space="preserve"> you device. And remember: if you clicked “Start </w:t>
+        <w:t xml:space="preserve"> you</w:t>
+      </w:r>
+      <w:r>
+        <w:rPr>
+          <w:rFonts w:ascii="Arial" w:hAnsi="Arial" w:cs="Arial"/>
+          <w:lang w:val="en-US"/>
+        </w:rPr>
+        <w:t>r</w:t>
+      </w:r>
+      <w:r>
+        <w:rPr>
+          <w:rFonts w:ascii="Arial" w:hAnsi="Arial" w:cs="Arial"/>
+          <w:lang w:val="en-US"/>
+        </w:rPr>
+        <w:t xml:space="preserve"> device. And remember: if you clicked “Start </w:t>
       </w:r>
       <w:proofErr w:type="gramStart"/>
       <w:r>
@@ -7979,14 +8264,42 @@
           <w:rFonts w:ascii="Arial" w:hAnsi="Arial" w:cs="Arial"/>
           <w:lang w:val="en-US"/>
         </w:rPr>
-        <w:t xml:space="preserve">To test to everything gone right, please use a web-browser like “Firefox” or “Google Chrome” (or something similar) and open the </w:t>
-      </w:r>
-      <w:r>
-        <w:rPr>
-          <w:rFonts w:ascii="Arial" w:hAnsi="Arial" w:cs="Arial"/>
-          <w:lang w:val="en-US"/>
-        </w:rPr>
-        <w:t>address you configured in the firewall DST-NAT-configuration. The webserver is running on the IP-address and port 80.</w:t>
+        <w:t>To test t</w:t>
+      </w:r>
+      <w:r>
+        <w:rPr>
+          <w:rFonts w:ascii="Arial" w:hAnsi="Arial" w:cs="Arial"/>
+          <w:lang w:val="en-US"/>
+        </w:rPr>
+        <w:t>hat</w:t>
+      </w:r>
+      <w:r>
+        <w:rPr>
+          <w:rFonts w:ascii="Arial" w:hAnsi="Arial" w:cs="Arial"/>
+          <w:lang w:val="en-US"/>
+        </w:rPr>
+        <w:t xml:space="preserve"> everything gone right, please use a web-browser like “Firefox” or “Google Chrome” (or something similar) and open the </w:t>
+      </w:r>
+      <w:r>
+        <w:rPr>
+          <w:rFonts w:ascii="Arial" w:hAnsi="Arial" w:cs="Arial"/>
+          <w:lang w:val="en-US"/>
+        </w:rPr>
+        <w:t>address you configured in the firewall DST-NAT-configuration. The webserver is running on th</w:t>
+      </w:r>
+      <w:r>
+        <w:rPr>
+          <w:rFonts w:ascii="Arial" w:hAnsi="Arial" w:cs="Arial"/>
+          <w:lang w:val="en-US"/>
+        </w:rPr>
+        <w:t>at</w:t>
+      </w:r>
+      <w:r>
+        <w:rPr>
+          <w:rFonts w:ascii="Arial" w:hAnsi="Arial" w:cs="Arial"/>
+          <w:lang w:val="en-US"/>
+        </w:rPr>
+        <w:t xml:space="preserve"> IP-address and port 80.</w:t>
       </w:r>
       <w:r>
         <w:rPr>
@@ -8112,7 +8425,21 @@
           <w:rFonts w:ascii="Arial" w:hAnsi="Arial" w:cs="Arial"/>
           <w:lang w:val="en-US"/>
         </w:rPr>
-        <w:t>When you see a webpage like this all is running fine. Clicking on the link “doc” will give the chance to open the current documentation like this one.</w:t>
+        <w:t xml:space="preserve">When you see a webpage like this all is running fine. Clicking on the link “doc” will give the chance to open the current documentation </w:t>
+      </w:r>
+      <w:r>
+        <w:rPr>
+          <w:rFonts w:ascii="Arial" w:hAnsi="Arial" w:cs="Arial"/>
+          <w:lang w:val="en-US"/>
+        </w:rPr>
+        <w:t>you are reading now</w:t>
+      </w:r>
+      <w:r>
+        <w:rPr>
+          <w:rFonts w:ascii="Arial" w:hAnsi="Arial" w:cs="Arial"/>
+          <w:lang w:val="en-US"/>
+        </w:rPr>
+        <w:t>.</w:t>
       </w:r>
     </w:p>
     <w:p>
@@ -8151,9 +8478,30 @@
           <w:rFonts w:ascii="Arial" w:hAnsi="Arial" w:cs="Arial"/>
           <w:lang w:val="en-US"/>
         </w:rPr>
-        <w:t>routeros</w:t>
+        <w:t>R</w:t>
+      </w:r>
+      <w:r>
+        <w:rPr>
+          <w:rFonts w:ascii="Arial" w:hAnsi="Arial" w:cs="Arial"/>
+          <w:lang w:val="en-US"/>
+        </w:rPr>
+        <w:t>outer</w:t>
+      </w:r>
+      <w:r>
+        <w:rPr>
+          <w:rFonts w:ascii="Arial" w:hAnsi="Arial" w:cs="Arial"/>
+          <w:lang w:val="en-US"/>
+        </w:rPr>
+        <w:t>OS</w:t>
       </w:r>
       <w:proofErr w:type="spellEnd"/>
+      <w:r>
+        <w:rPr>
+          <w:rFonts w:ascii="Arial" w:hAnsi="Arial" w:cs="Arial"/>
+          <w:lang w:val="en-US"/>
+        </w:rPr>
+        <w:t>®</w:t>
+      </w:r>
       <w:r>
         <w:rPr>
           <w:rFonts w:ascii="Arial" w:hAnsi="Arial" w:cs="Arial"/>
@@ -8368,7 +8716,21 @@
           <w:rFonts w:ascii="Arial" w:hAnsi="Arial" w:cs="Arial"/>
           <w:lang w:val="en-US"/>
         </w:rPr>
-        <w:t xml:space="preserve"> This example was tested on a RB5009-device from MIKROTIK®.</w:t>
+        <w:t xml:space="preserve"> This example was tested on a RB5009-device from </w:t>
+      </w:r>
+      <w:r>
+        <w:rPr>
+          <w:rFonts w:ascii="Arial" w:hAnsi="Arial" w:cs="Arial"/>
+          <w:lang w:val="en-US"/>
+        </w:rPr>
+        <w:t>MIKROTIK®</w:t>
+      </w:r>
+      <w:r>
+        <w:rPr>
+          <w:rFonts w:ascii="Arial" w:hAnsi="Arial" w:cs="Arial"/>
+          <w:lang w:val="en-US"/>
+        </w:rPr>
+        <w:t>.</w:t>
       </w:r>
       <w:r>
         <w:rPr>
@@ -8724,7 +9086,21 @@
           <w:rFonts w:ascii="Arial" w:hAnsi="Arial" w:cs="Arial"/>
           <w:lang w:val="en-US"/>
         </w:rPr>
-        <w:t xml:space="preserve"> are the only (!) information from the MIKROTIK® master-servers, which need to be downloaded to create the current directories with the actual versions.</w:t>
+        <w:t xml:space="preserve"> are the only (!) information from the </w:t>
+      </w:r>
+      <w:r>
+        <w:rPr>
+          <w:rFonts w:ascii="Arial" w:hAnsi="Arial" w:cs="Arial"/>
+          <w:lang w:val="en-US"/>
+        </w:rPr>
+        <w:t>MIKROTIK®</w:t>
+      </w:r>
+      <w:r>
+        <w:rPr>
+          <w:rFonts w:ascii="Arial" w:hAnsi="Arial" w:cs="Arial"/>
+          <w:lang w:val="en-US"/>
+        </w:rPr>
+        <w:t xml:space="preserve"> master-servers, which need to be downloaded to create the current directories with the actual versions.</w:t>
       </w:r>
     </w:p>
     <w:p>
@@ -9110,11 +9486,9 @@
           <w:lang w:val="en-US" w:eastAsia="de-DE"/>
           <w14:ligatures w14:val="none"/>
         </w:rPr>
-        <w:t>” can be used to download all packages of the current release locally without downloading them via the internet from one of the update-servers provided by MIKROTIK®. It provides the actual Windows™ packages of the WINBOX®-utility, too.</w:t>
-      </w:r>
-    </w:p>
-    <w:p>
-      <w:pPr>
+        <w:t xml:space="preserve">” can be used to download all packages of the current release locally without downloading them via the internet from one of the update-servers provided by </w:t>
+      </w:r>
+      <w:r>
         <w:rPr>
           <w:rFonts w:ascii="Arial" w:eastAsia="Times New Roman" w:hAnsi="Arial" w:cs="Arial"/>
           <w:color w:val="000000"/>
@@ -9122,7 +9496,8 @@
           <w:lang w:val="en-US" w:eastAsia="de-DE"/>
           <w14:ligatures w14:val="none"/>
         </w:rPr>
-      </w:pPr>
+        <w:t>MIKROTIK®</w:t>
+      </w:r>
       <w:r>
         <w:rPr>
           <w:rFonts w:ascii="Arial" w:eastAsia="Times New Roman" w:hAnsi="Arial" w:cs="Arial"/>
@@ -9131,10 +9506,11 @@
           <w:lang w:val="en-US" w:eastAsia="de-DE"/>
           <w14:ligatures w14:val="none"/>
         </w:rPr>
-        <w:t>Beside the nightly upgrade function the “</w:t>
-      </w:r>
-      <w:proofErr w:type="spellStart"/>
-      <w:r>
+        <w:t>. It provides the actual Windows™ packages of the WINBOX®-utility, too.</w:t>
+      </w:r>
+    </w:p>
+    <w:p>
+      <w:pPr>
         <w:rPr>
           <w:rFonts w:ascii="Arial" w:eastAsia="Times New Roman" w:hAnsi="Arial" w:cs="Arial"/>
           <w:color w:val="000000"/>
@@ -9142,9 +9518,7 @@
           <w:lang w:val="en-US" w:eastAsia="de-DE"/>
           <w14:ligatures w14:val="none"/>
         </w:rPr>
-        <w:t>mus</w:t>
-      </w:r>
-      <w:proofErr w:type="spellEnd"/>
+      </w:pPr>
       <w:r>
         <w:rPr>
           <w:rFonts w:ascii="Arial" w:eastAsia="Times New Roman" w:hAnsi="Arial" w:cs="Arial"/>
@@ -9153,8 +9527,9 @@
           <w:lang w:val="en-US" w:eastAsia="de-DE"/>
           <w14:ligatures w14:val="none"/>
         </w:rPr>
-        <w:t>” delivers the newest version of the needed packages and utilities</w:t>
-      </w:r>
+        <w:t>Beside the nightly upgrade function the “</w:t>
+      </w:r>
+      <w:proofErr w:type="spellStart"/>
       <w:r>
         <w:rPr>
           <w:rFonts w:ascii="Arial" w:eastAsia="Times New Roman" w:hAnsi="Arial" w:cs="Arial"/>
@@ -9163,6 +9538,27 @@
           <w:lang w:val="en-US" w:eastAsia="de-DE"/>
           <w14:ligatures w14:val="none"/>
         </w:rPr>
+        <w:t>mus</w:t>
+      </w:r>
+      <w:proofErr w:type="spellEnd"/>
+      <w:r>
+        <w:rPr>
+          <w:rFonts w:ascii="Arial" w:eastAsia="Times New Roman" w:hAnsi="Arial" w:cs="Arial"/>
+          <w:color w:val="000000"/>
+          <w:kern w:val="0"/>
+          <w:lang w:val="en-US" w:eastAsia="de-DE"/>
+          <w14:ligatures w14:val="none"/>
+        </w:rPr>
+        <w:t>” delivers the newest version of the needed packages and utilities</w:t>
+      </w:r>
+      <w:r>
+        <w:rPr>
+          <w:rFonts w:ascii="Arial" w:eastAsia="Times New Roman" w:hAnsi="Arial" w:cs="Arial"/>
+          <w:color w:val="000000"/>
+          <w:kern w:val="0"/>
+          <w:lang w:val="en-US" w:eastAsia="de-DE"/>
+          <w14:ligatures w14:val="none"/>
+        </w:rPr>
         <w:t xml:space="preserve"> without searching for them actively.</w:t>
       </w:r>
     </w:p>
@@ -9250,7 +9646,21 @@
           <w:rFonts w:ascii="Arial" w:hAnsi="Arial" w:cs="Arial"/>
           <w:lang w:val="en-US"/>
         </w:rPr>
-        <w:t>” there lives a second webserver which listens to each request done on the domain-entry of “upgrade.mikrotik.com”. Adding a static entry to the networks main DNS-service redirects all requests for updates/upgrades to the second webserver or the “</w:t>
+        <w:t>” there lives a second webserver which listens to each request done on the domain-entry of “upgrade.mikrotik.com”. Adding a static entry to the networks main DNS-service redirects all requests for updates/upgrades to the second webserver o</w:t>
+      </w:r>
+      <w:r>
+        <w:rPr>
+          <w:rFonts w:ascii="Arial" w:hAnsi="Arial" w:cs="Arial"/>
+          <w:lang w:val="en-US"/>
+        </w:rPr>
+        <w:t>n</w:t>
+      </w:r>
+      <w:r>
+        <w:rPr>
+          <w:rFonts w:ascii="Arial" w:hAnsi="Arial" w:cs="Arial"/>
+          <w:lang w:val="en-US"/>
+        </w:rPr>
+        <w:t xml:space="preserve"> the “</w:t>
       </w:r>
       <w:proofErr w:type="spellStart"/>
       <w:r>
@@ -9483,22 +9893,50 @@
           <w:rFonts w:ascii="Arial" w:hAnsi="Arial" w:cs="Arial"/>
           <w:lang w:val="en-US"/>
         </w:rPr>
-        <w:t>This entry could also be added from the WINBOX®-client too.</w:t>
-      </w:r>
-    </w:p>
-    <w:p>
-      <w:pPr>
-        <w:rPr>
-          <w:rFonts w:ascii="Arial" w:hAnsi="Arial" w:cs="Arial"/>
-          <w:lang w:val="en-US"/>
-        </w:rPr>
-      </w:pPr>
-      <w:r>
-        <w:rPr>
-          <w:rFonts w:ascii="Arial" w:hAnsi="Arial" w:cs="Arial"/>
-          <w:lang w:val="en-US"/>
-        </w:rPr>
-        <w:t>Please keep in mind that if there are secondary or more DNS-servers in your network, the static entry must be set there accordingly.</w:t>
+        <w:t>This entry could also be added from the WINBOX®-client</w:t>
+      </w:r>
+      <w:r>
+        <w:rPr>
+          <w:rFonts w:ascii="Arial" w:hAnsi="Arial" w:cs="Arial"/>
+          <w:lang w:val="en-US"/>
+        </w:rPr>
+        <w:t>,</w:t>
+      </w:r>
+      <w:r>
+        <w:rPr>
+          <w:rFonts w:ascii="Arial" w:hAnsi="Arial" w:cs="Arial"/>
+          <w:lang w:val="en-US"/>
+        </w:rPr>
+        <w:t xml:space="preserve"> too.</w:t>
+      </w:r>
+    </w:p>
+    <w:p>
+      <w:pPr>
+        <w:rPr>
+          <w:rFonts w:ascii="Arial" w:hAnsi="Arial" w:cs="Arial"/>
+          <w:lang w:val="en-US"/>
+        </w:rPr>
+      </w:pPr>
+      <w:r>
+        <w:rPr>
+          <w:rFonts w:ascii="Arial" w:hAnsi="Arial" w:cs="Arial"/>
+          <w:lang w:val="en-US"/>
+        </w:rPr>
+        <w:t xml:space="preserve">Please keep in mind that if there are secondary or more DNS-servers in your network, the static entry must be set </w:t>
+      </w:r>
+      <w:r>
+        <w:rPr>
+          <w:rFonts w:ascii="Arial" w:hAnsi="Arial" w:cs="Arial"/>
+          <w:lang w:val="en-US"/>
+        </w:rPr>
+        <w:t xml:space="preserve">in addition </w:t>
+      </w:r>
+      <w:r>
+        <w:rPr>
+          <w:rFonts w:ascii="Arial" w:hAnsi="Arial" w:cs="Arial"/>
+          <w:lang w:val="en-US"/>
+        </w:rPr>
+        <w:t>there accordingly.</w:t>
       </w:r>
     </w:p>
     <w:p>
@@ -9748,7 +10186,21 @@
           <w:rFonts w:ascii="Arial" w:hAnsi="Arial" w:cs="Arial"/>
           <w:lang w:val="en-US"/>
         </w:rPr>
-        <w:t>” and not from the official update-servers by MIKROTIK®.</w:t>
+        <w:t xml:space="preserve">” and not from the official update-servers by </w:t>
+      </w:r>
+      <w:r>
+        <w:rPr>
+          <w:rFonts w:ascii="Arial" w:hAnsi="Arial" w:cs="Arial"/>
+          <w:lang w:val="en-US"/>
+        </w:rPr>
+        <w:t>MIKROTIK®</w:t>
+      </w:r>
+      <w:r>
+        <w:rPr>
+          <w:rFonts w:ascii="Arial" w:hAnsi="Arial" w:cs="Arial"/>
+          <w:lang w:val="en-US"/>
+        </w:rPr>
+        <w:t>.</w:t>
       </w:r>
       <w:r>
         <w:rPr>
@@ -9826,23 +10278,7 @@
           <w:lang w:val="en-US"/>
         </w:rPr>
         <w:br/>
-        <w:t xml:space="preserve">The “long-term” channel isn’t supported right now by MIKROTIK®, there will be </w:t>
-      </w:r>
-      <w:proofErr w:type="gramStart"/>
-      <w:r>
-        <w:rPr>
-          <w:rFonts w:ascii="Arial" w:hAnsi="Arial" w:cs="Arial"/>
-          <w:lang w:val="en-US"/>
-        </w:rPr>
-        <w:t>an</w:t>
-      </w:r>
-      <w:proofErr w:type="gramEnd"/>
-      <w:r>
-        <w:rPr>
-          <w:rFonts w:ascii="Arial" w:hAnsi="Arial" w:cs="Arial"/>
-          <w:lang w:val="en-US"/>
-        </w:rPr>
-        <w:t xml:space="preserve"> specific information in one of the upcoming “</w:t>
+        <w:t>The “long-term” channel isn’t supported right now by MIKROTIK®, there will be a specific information in one of the upcoming “</w:t>
       </w:r>
       <w:proofErr w:type="spellStart"/>
       <w:r>
@@ -9873,98 +10309,7 @@
           <w:rFonts w:ascii="Arial" w:hAnsi="Arial" w:cs="Arial"/>
           <w:lang w:val="en-US"/>
         </w:rPr>
-        <w:t xml:space="preserve">If these update-information for the different channels </w:t>
-      </w:r>
-      <w:proofErr w:type="gramStart"/>
-      <w:r>
-        <w:rPr>
-          <w:rFonts w:ascii="Arial" w:hAnsi="Arial" w:cs="Arial"/>
-          <w:lang w:val="en-US"/>
-        </w:rPr>
-        <w:t>are</w:t>
-      </w:r>
-      <w:proofErr w:type="gramEnd"/>
-      <w:r>
-        <w:rPr>
-          <w:rFonts w:ascii="Arial" w:hAnsi="Arial" w:cs="Arial"/>
-          <w:lang w:val="en-US"/>
-        </w:rPr>
-        <w:t xml:space="preserve"> not displayed as expected, please change the channel from on to another channel and back and check again. There may be a caching problem when displaying the correct update/upgrade-information.</w:t>
-      </w:r>
-    </w:p>
-    <w:p>
-      <w:pPr>
-        <w:rPr>
-          <w:rFonts w:ascii="Arial" w:hAnsi="Arial" w:cs="Arial"/>
-          <w:lang w:val="en-US"/>
-        </w:rPr>
-      </w:pPr>
-      <w:r>
-        <w:rPr>
-          <w:rFonts w:ascii="Arial" w:hAnsi="Arial" w:cs="Arial"/>
-          <w:lang w:val="en-US"/>
-        </w:rPr>
-        <w:t>From here you could use the “Download” or “</w:t>
-      </w:r>
-      <w:proofErr w:type="spellStart"/>
-      <w:r>
-        <w:rPr>
-          <w:rFonts w:ascii="Arial" w:hAnsi="Arial" w:cs="Arial"/>
-          <w:lang w:val="en-US"/>
-        </w:rPr>
-        <w:t>Download&amp;Install</w:t>
-      </w:r>
-      <w:proofErr w:type="spellEnd"/>
-      <w:r>
-        <w:rPr>
-          <w:rFonts w:ascii="Arial" w:hAnsi="Arial" w:cs="Arial"/>
-          <w:lang w:val="en-US"/>
-        </w:rPr>
-        <w:t>” functions as known with the official upgrade-servers.</w:t>
-      </w:r>
-    </w:p>
-    <w:p>
-      <w:pPr>
-        <w:rPr>
-          <w:rFonts w:ascii="Arial" w:hAnsi="Arial" w:cs="Arial"/>
-          <w:lang w:val="en-US"/>
-        </w:rPr>
-      </w:pPr>
-    </w:p>
-    <w:p>
-      <w:pPr>
-        <w:rPr>
-          <w:rFonts w:ascii="Arial" w:hAnsi="Arial" w:cs="Arial"/>
-          <w:b/>
-          <w:bCs/>
-          <w:u w:val="single"/>
-          <w:lang w:val="en-US"/>
-        </w:rPr>
-      </w:pPr>
-      <w:r>
-        <w:rPr>
-          <w:rFonts w:ascii="Arial" w:hAnsi="Arial" w:cs="Arial"/>
-          <w:b/>
-          <w:bCs/>
-          <w:u w:val="single"/>
-          <w:lang w:val="en-US"/>
-        </w:rPr>
-        <w:t>Extended storage by using “persistent storage” of the container</w:t>
-      </w:r>
-    </w:p>
-    <w:p>
-      <w:pPr>
-        <w:rPr>
-          <w:rFonts w:ascii="Arial" w:hAnsi="Arial" w:cs="Arial"/>
-          <w:lang w:val="en-US"/>
-        </w:rPr>
-      </w:pPr>
-      <w:r>
-        <w:rPr>
-          <w:rFonts w:ascii="Arial" w:hAnsi="Arial" w:cs="Arial"/>
-          <w:lang w:val="en-US"/>
-        </w:rPr>
-        <w:t>This feature is very handy if you want to build an archive from all latest releases-versions of the packages and files provided by the “</w:t>
+        <w:t>If these update-</w:t>
       </w:r>
       <w:proofErr w:type="spellStart"/>
       <w:proofErr w:type="gramStart"/>
@@ -9973,6 +10318,106 @@
           <w:rFonts w:ascii="Arial" w:hAnsi="Arial" w:cs="Arial"/>
           <w:lang w:val="en-US"/>
         </w:rPr>
+        <w:t>information</w:t>
+      </w:r>
+      <w:r>
+        <w:rPr>
+          <w:rFonts w:ascii="Arial" w:hAnsi="Arial" w:cs="Arial"/>
+          <w:lang w:val="en-US"/>
+        </w:rPr>
+        <w:t>s</w:t>
+      </w:r>
+      <w:proofErr w:type="spellEnd"/>
+      <w:proofErr w:type="gramEnd"/>
+      <w:r>
+        <w:rPr>
+          <w:rFonts w:ascii="Arial" w:hAnsi="Arial" w:cs="Arial"/>
+          <w:lang w:val="en-US"/>
+        </w:rPr>
+        <w:t xml:space="preserve"> for the different channels are not displayed as expected, please change the channel from on to another channel and back and check again. There may be a caching problem when displaying the correct update/upgrade-information.</w:t>
+      </w:r>
+    </w:p>
+    <w:p>
+      <w:pPr>
+        <w:rPr>
+          <w:rFonts w:ascii="Arial" w:hAnsi="Arial" w:cs="Arial"/>
+          <w:lang w:val="en-US"/>
+        </w:rPr>
+      </w:pPr>
+      <w:r>
+        <w:rPr>
+          <w:rFonts w:ascii="Arial" w:hAnsi="Arial" w:cs="Arial"/>
+          <w:lang w:val="en-US"/>
+        </w:rPr>
+        <w:t>From here you could use the “Download” or “</w:t>
+      </w:r>
+      <w:proofErr w:type="spellStart"/>
+      <w:r>
+        <w:rPr>
+          <w:rFonts w:ascii="Arial" w:hAnsi="Arial" w:cs="Arial"/>
+          <w:lang w:val="en-US"/>
+        </w:rPr>
+        <w:t>Download&amp;Install</w:t>
+      </w:r>
+      <w:proofErr w:type="spellEnd"/>
+      <w:r>
+        <w:rPr>
+          <w:rFonts w:ascii="Arial" w:hAnsi="Arial" w:cs="Arial"/>
+          <w:lang w:val="en-US"/>
+        </w:rPr>
+        <w:t>” functions as known with the official upgrade-servers.</w:t>
+      </w:r>
+    </w:p>
+    <w:p>
+      <w:pPr>
+        <w:rPr>
+          <w:rFonts w:ascii="Arial" w:hAnsi="Arial" w:cs="Arial"/>
+          <w:lang w:val="en-US"/>
+        </w:rPr>
+      </w:pPr>
+    </w:p>
+    <w:p>
+      <w:pPr>
+        <w:rPr>
+          <w:rFonts w:ascii="Arial" w:hAnsi="Arial" w:cs="Arial"/>
+          <w:b/>
+          <w:bCs/>
+          <w:u w:val="single"/>
+          <w:lang w:val="en-US"/>
+        </w:rPr>
+      </w:pPr>
+      <w:r>
+        <w:rPr>
+          <w:rFonts w:ascii="Arial" w:hAnsi="Arial" w:cs="Arial"/>
+          <w:b/>
+          <w:bCs/>
+          <w:u w:val="single"/>
+          <w:lang w:val="en-US"/>
+        </w:rPr>
+        <w:t>Extended storage by using “persistent storage” of the container</w:t>
+      </w:r>
+    </w:p>
+    <w:p>
+      <w:pPr>
+        <w:rPr>
+          <w:rFonts w:ascii="Arial" w:hAnsi="Arial" w:cs="Arial"/>
+          <w:lang w:val="en-US"/>
+        </w:rPr>
+      </w:pPr>
+      <w:r>
+        <w:rPr>
+          <w:rFonts w:ascii="Arial" w:hAnsi="Arial" w:cs="Arial"/>
+          <w:lang w:val="en-US"/>
+        </w:rPr>
+        <w:t>This feature is very handy if you want to build an archive from all latest releases-versions of the packages and files provided by the “</w:t>
+      </w:r>
+      <w:proofErr w:type="spellStart"/>
+      <w:proofErr w:type="gramStart"/>
+      <w:r>
+        <w:rPr>
+          <w:rFonts w:ascii="Arial" w:hAnsi="Arial" w:cs="Arial"/>
+          <w:lang w:val="en-US"/>
+        </w:rPr>
         <w:t>mikrotik.upgrade</w:t>
       </w:r>
       <w:proofErr w:type="gramEnd"/>
@@ -10004,22 +10449,50 @@
           <w:rFonts w:ascii="Arial" w:hAnsi="Arial" w:cs="Arial"/>
           <w:lang w:val="en-US"/>
         </w:rPr>
-        <w:t>Because of the volatile nature of the containers and the depended storage, all data and configurations will be lost (deleted) when killing and removing the container. This is a meant to be feature and can be overcome by using “persistent storage”.</w:t>
-      </w:r>
-    </w:p>
-    <w:p>
-      <w:pPr>
-        <w:rPr>
-          <w:rFonts w:ascii="Arial" w:hAnsi="Arial" w:cs="Arial"/>
-          <w:lang w:val="en-US"/>
-        </w:rPr>
-      </w:pPr>
-      <w:r>
-        <w:rPr>
-          <w:rFonts w:ascii="Arial" w:hAnsi="Arial" w:cs="Arial"/>
-          <w:lang w:val="en-US"/>
-        </w:rPr>
-        <w:t xml:space="preserve">In normal mode all storage lives in the container and therefore will be lost if the container is deleted. The solution is to “map out” the inside storage to </w:t>
+        <w:t xml:space="preserve">Because of the volatile nature of the containers and the depended storage, all data and configurations will be lost (deleted) when killing and removing the container. This is a meant to be </w:t>
+      </w:r>
+      <w:r>
+        <w:rPr>
+          <w:rFonts w:ascii="Arial" w:hAnsi="Arial" w:cs="Arial"/>
+          <w:lang w:val="en-US"/>
+        </w:rPr>
+        <w:t xml:space="preserve">a normal </w:t>
+      </w:r>
+      <w:r>
+        <w:rPr>
+          <w:rFonts w:ascii="Arial" w:hAnsi="Arial" w:cs="Arial"/>
+          <w:lang w:val="en-US"/>
+        </w:rPr>
+        <w:t>feature and can be overcome by using “persistent storage”.</w:t>
+      </w:r>
+    </w:p>
+    <w:p>
+      <w:pPr>
+        <w:rPr>
+          <w:rFonts w:ascii="Arial" w:hAnsi="Arial" w:cs="Arial"/>
+          <w:lang w:val="en-US"/>
+        </w:rPr>
+      </w:pPr>
+      <w:r>
+        <w:rPr>
+          <w:rFonts w:ascii="Arial" w:hAnsi="Arial" w:cs="Arial"/>
+          <w:lang w:val="en-US"/>
+        </w:rPr>
+        <w:t xml:space="preserve">In normal mode all storage lives in the container and therefore </w:t>
+      </w:r>
+      <w:r>
+        <w:rPr>
+          <w:rFonts w:ascii="Arial" w:hAnsi="Arial" w:cs="Arial"/>
+          <w:lang w:val="en-US"/>
+        </w:rPr>
+        <w:t xml:space="preserve">it </w:t>
+      </w:r>
+      <w:r>
+        <w:rPr>
+          <w:rFonts w:ascii="Arial" w:hAnsi="Arial" w:cs="Arial"/>
+          <w:lang w:val="en-US"/>
+        </w:rPr>
+        <w:t xml:space="preserve">will be lost if the container is deleted. The solution is to “map out” the inside storage to </w:t>
       </w:r>
       <w:r>
         <w:rPr>
@@ -10227,8 +10700,9 @@
           <w:szCs w:val="20"/>
           <w:lang w:val="en-US"/>
         </w:rPr>
-        <w:t>/conf</w:t>
-      </w:r>
+        <w:t xml:space="preserve">/conf \ </w:t>
+      </w:r>
+      <w:proofErr w:type="spellStart"/>
       <w:r>
         <w:rPr>
           <w:rFonts w:ascii="Lucida Console" w:hAnsi="Lucida Console" w:cs="Arial"/>
@@ -10238,8 +10712,9 @@
           <w:szCs w:val="20"/>
           <w:lang w:val="en-US"/>
         </w:rPr>
-        <w:t xml:space="preserve"> \</w:t>
-      </w:r>
+        <w:t>dst</w:t>
+      </w:r>
+      <w:proofErr w:type="spellEnd"/>
       <w:r>
         <w:rPr>
           <w:rFonts w:ascii="Lucida Console" w:hAnsi="Lucida Console" w:cs="Arial"/>
@@ -10249,7 +10724,7 @@
           <w:szCs w:val="20"/>
           <w:lang w:val="en-US"/>
         </w:rPr>
-        <w:t xml:space="preserve"> dst=/opt/m</w:t>
+        <w:t>=/opt/</w:t>
       </w:r>
       <w:proofErr w:type="spellStart"/>
       <w:r>
@@ -10261,7 +10736,7 @@
           <w:szCs w:val="20"/>
           <w:lang w:val="en-US"/>
         </w:rPr>
-        <w:t>ikrotik.upgrade.server</w:t>
+        <w:t>mikrotik.upgrade.server</w:t>
       </w:r>
       <w:proofErr w:type="spellEnd"/>
       <w:r>
@@ -10966,7 +11441,21 @@
           <w:rFonts w:ascii="Arial" w:hAnsi="Arial" w:cs="Arial"/>
           <w:lang w:val="en-US"/>
         </w:rPr>
-        <w:t>The successful configuration of the “persistent storage” gives now the ability to upgrade or completely remove and reinstall the “</w:t>
+        <w:t xml:space="preserve">The successful configuration of the “persistent storage” gives </w:t>
+      </w:r>
+      <w:r>
+        <w:rPr>
+          <w:rFonts w:ascii="Arial" w:hAnsi="Arial" w:cs="Arial"/>
+          <w:lang w:val="en-US"/>
+        </w:rPr>
+        <w:t xml:space="preserve">you </w:t>
+      </w:r>
+      <w:r>
+        <w:rPr>
+          <w:rFonts w:ascii="Arial" w:hAnsi="Arial" w:cs="Arial"/>
+          <w:lang w:val="en-US"/>
+        </w:rPr>
+        <w:t>now the ability to upgrade or completely remove and reinstall the “</w:t>
       </w:r>
       <w:proofErr w:type="spellStart"/>
       <w:proofErr w:type="gramStart"/>
@@ -10991,7 +11480,23 @@
           <w:rFonts w:ascii="Arial" w:hAnsi="Arial" w:cs="Arial"/>
           <w:lang w:val="en-US"/>
         </w:rPr>
-        <w:t>” without loosing the prior data and configuration as long as the “Mounts” will be untouched and will not be deleted.</w:t>
+        <w:t xml:space="preserve">” without </w:t>
+      </w:r>
+      <w:proofErr w:type="spellStart"/>
+      <w:r>
+        <w:rPr>
+          <w:rFonts w:ascii="Arial" w:hAnsi="Arial" w:cs="Arial"/>
+          <w:lang w:val="en-US"/>
+        </w:rPr>
+        <w:t>loosing</w:t>
+      </w:r>
+      <w:proofErr w:type="spellEnd"/>
+      <w:r>
+        <w:rPr>
+          <w:rFonts w:ascii="Arial" w:hAnsi="Arial" w:cs="Arial"/>
+          <w:lang w:val="en-US"/>
+        </w:rPr>
+        <w:t xml:space="preserve"> the prior data and configuration as long as the “Mounts” will be untouched and will not be deleted.</w:t>
       </w:r>
     </w:p>
     <w:p>
@@ -11095,7 +11600,21 @@
           <w:rFonts w:ascii="Arial" w:hAnsi="Arial" w:cs="Arial"/>
           <w:lang w:val="en-US"/>
         </w:rPr>
-        <w:t>Because of the ongoing development and permanent adding of new functionality it may be possible that the “</w:t>
+        <w:t xml:space="preserve">Because of the ongoing development and permanent </w:t>
+      </w:r>
+      <w:r>
+        <w:rPr>
+          <w:rFonts w:ascii="Arial" w:hAnsi="Arial" w:cs="Arial"/>
+          <w:lang w:val="en-US"/>
+        </w:rPr>
+        <w:t xml:space="preserve">process of </w:t>
+      </w:r>
+      <w:r>
+        <w:rPr>
+          <w:rFonts w:ascii="Arial" w:hAnsi="Arial" w:cs="Arial"/>
+          <w:lang w:val="en-US"/>
+        </w:rPr>
+        <w:t>adding of new functionality it may be possible that the “</w:t>
       </w:r>
       <w:proofErr w:type="spellStart"/>
       <w:r>
@@ -11133,7 +11652,21 @@
           <w:rFonts w:ascii="Arial" w:hAnsi="Arial" w:cs="Arial"/>
           <w:lang w:val="en-US"/>
         </w:rPr>
-        <w:t>At first stop the running container. The “Status” will be changed via “stopping” and then to “stopped”. This look like this:</w:t>
+        <w:t>At first stop the running container. The “Status” will be changed via “stopping” and then to “stopped”. This look</w:t>
+      </w:r>
+      <w:r>
+        <w:rPr>
+          <w:rFonts w:ascii="Arial" w:hAnsi="Arial" w:cs="Arial"/>
+          <w:lang w:val="en-US"/>
+        </w:rPr>
+        <w:t>s</w:t>
+      </w:r>
+      <w:r>
+        <w:rPr>
+          <w:rFonts w:ascii="Arial" w:hAnsi="Arial" w:cs="Arial"/>
+          <w:lang w:val="en-US"/>
+        </w:rPr>
+        <w:t xml:space="preserve"> like this:</w:t>
       </w:r>
     </w:p>
     <w:p>
@@ -11150,9 +11683,9 @@
           <w:lang w:val="en-US"/>
         </w:rPr>
         <w:drawing>
-          <wp:inline distT="0" distB="0" distL="0" distR="0" wp14:anchorId="2C52DFE5" wp14:editId="72C712B0">
-            <wp:extent cx="3390900" cy="3671138"/>
-            <wp:effectExtent l="0" t="0" r="0" b="5715"/>
+          <wp:inline distT="0" distB="0" distL="0" distR="0" wp14:anchorId="2C52DFE5" wp14:editId="793C23FA">
+            <wp:extent cx="3305175" cy="3578327"/>
+            <wp:effectExtent l="0" t="0" r="0" b="3175"/>
             <wp:docPr id="652754808" name="Grafik 12"/>
             <wp:cNvGraphicFramePr>
               <a:graphicFrameLocks xmlns:a="http://schemas.openxmlformats.org/drawingml/2006/main" noChangeAspect="1"/>
@@ -11179,7 +11712,7 @@
                   <pic:spPr>
                     <a:xfrm>
                       <a:off x="0" y="0"/>
-                      <a:ext cx="3397928" cy="3678746"/>
+                      <a:ext cx="3319399" cy="3593726"/>
                     </a:xfrm>
                     <a:prstGeom prst="rect">
                       <a:avLst/>
@@ -11335,7 +11868,21 @@
           <w:rFonts w:ascii="Arial" w:hAnsi="Arial" w:cs="Arial"/>
           <w:lang w:val="en-US"/>
         </w:rPr>
-        <w:t>Now click on the previous (stopped) configuration the “Remove”-button but leave the new configuration untouched. The “old” configuration will disappear (and maybe some entries in the “File List” if this window is open). This is a normal behavior. During this process leave the new, left configuration-windows untouched. If not, you will have fill in all the configurations you have done before.</w:t>
+        <w:t>Now click on the previous (stopped) configuration the “Remove”-button but leave the new configuration untouched. The “old” configuration will disappear (and maybe some entries in the “File List”</w:t>
+      </w:r>
+      <w:r>
+        <w:rPr>
+          <w:rFonts w:ascii="Arial" w:hAnsi="Arial" w:cs="Arial"/>
+          <w:lang w:val="en-US"/>
+        </w:rPr>
+        <w:t xml:space="preserve"> will also disappear</w:t>
+      </w:r>
+      <w:r>
+        <w:rPr>
+          <w:rFonts w:ascii="Arial" w:hAnsi="Arial" w:cs="Arial"/>
+          <w:lang w:val="en-US"/>
+        </w:rPr>
+        <w:t xml:space="preserve"> if this window is open). This is a normal behavior. During this process leave the new, left configuration-windows untouched. If not, you will have fill in all the configurations you have done before.</w:t>
       </w:r>
     </w:p>
     <w:p>
@@ -11448,22 +11995,50 @@
           <w:rFonts w:ascii="Arial" w:hAnsi="Arial" w:cs="Arial"/>
           <w:lang w:val="en-US"/>
         </w:rPr>
-        <w:t>This will install the latest stable version on your device, but perhaps you want to install a more specific version from the docker hub repository. Then you choose the adequate version and fill in the entry from docker hub’s “pull &lt;image-name&gt;” on the right side of the docker hub website.</w:t>
-      </w:r>
-    </w:p>
-    <w:p>
-      <w:pPr>
-        <w:rPr>
-          <w:rFonts w:ascii="Arial" w:hAnsi="Arial" w:cs="Arial"/>
-          <w:lang w:val="en-US"/>
-        </w:rPr>
-      </w:pPr>
-      <w:r>
-        <w:rPr>
-          <w:rFonts w:ascii="Arial" w:hAnsi="Arial" w:cs="Arial"/>
-          <w:lang w:val="en-US"/>
-        </w:rPr>
-        <w:t xml:space="preserve">It may be needed to install devel-versions or older versions if there are any problems with the current stable release. Please choose as you like.  </w:t>
+        <w:t xml:space="preserve">This will install the latest stable version on your device, but perhaps you want to install a more specific version from the docker hub repository. Then you </w:t>
+      </w:r>
+      <w:r>
+        <w:rPr>
+          <w:rFonts w:ascii="Arial" w:hAnsi="Arial" w:cs="Arial"/>
+          <w:lang w:val="en-US"/>
+        </w:rPr>
+        <w:t xml:space="preserve">can </w:t>
+      </w:r>
+      <w:r>
+        <w:rPr>
+          <w:rFonts w:ascii="Arial" w:hAnsi="Arial" w:cs="Arial"/>
+          <w:lang w:val="en-US"/>
+        </w:rPr>
+        <w:t>choose the adequate version and fill in the entry from docker hub’s “pull &lt;image-name&gt;” on the right side of the docker hub website.</w:t>
+      </w:r>
+    </w:p>
+    <w:p>
+      <w:pPr>
+        <w:rPr>
+          <w:rFonts w:ascii="Arial" w:hAnsi="Arial" w:cs="Arial"/>
+          <w:lang w:val="en-US"/>
+        </w:rPr>
+      </w:pPr>
+      <w:r>
+        <w:rPr>
+          <w:rFonts w:ascii="Arial" w:hAnsi="Arial" w:cs="Arial"/>
+          <w:lang w:val="en-US"/>
+        </w:rPr>
+        <w:t xml:space="preserve">It may be needed to install devel-versions or older versions if there are any problems with the current stable release. Please choose </w:t>
+      </w:r>
+      <w:r>
+        <w:rPr>
+          <w:rFonts w:ascii="Arial" w:hAnsi="Arial" w:cs="Arial"/>
+          <w:lang w:val="en-US"/>
+        </w:rPr>
+        <w:t xml:space="preserve">the version </w:t>
+      </w:r>
+      <w:r>
+        <w:rPr>
+          <w:rFonts w:ascii="Arial" w:hAnsi="Arial" w:cs="Arial"/>
+          <w:lang w:val="en-US"/>
+        </w:rPr>
+        <w:t xml:space="preserve">as you like.  </w:t>
       </w:r>
     </w:p>
     <w:p>
@@ -11489,7 +12064,39 @@
           <w:lang w:val="en-US"/>
         </w:rPr>
         <w:br/>
-        <w:t>During installation of the container the installer must not choose a corresponding version of the image for the needed architecture. All builds are done parallel to the three available architectures needed for the different MIKROTIK®-devices. The device chooses automatically the right image for the architecture the device is running on.</w:t>
+        <w:t xml:space="preserve">During installation of the container </w:t>
+      </w:r>
+      <w:r>
+        <w:rPr>
+          <w:rFonts w:ascii="Arial" w:hAnsi="Arial" w:cs="Arial"/>
+          <w:u w:val="single"/>
+          <w:lang w:val="en-US"/>
+        </w:rPr>
+        <w:t>you</w:t>
+      </w:r>
+      <w:r>
+        <w:rPr>
+          <w:rFonts w:ascii="Arial" w:hAnsi="Arial" w:cs="Arial"/>
+          <w:u w:val="single"/>
+          <w:lang w:val="en-US"/>
+        </w:rPr>
+        <w:t xml:space="preserve"> must not choose a corresponding version of the image for the needed architecture. All builds are done parallel to the three available architectures needed for the different </w:t>
+      </w:r>
+      <w:r>
+        <w:rPr>
+          <w:rFonts w:ascii="Arial" w:hAnsi="Arial" w:cs="Arial"/>
+          <w:u w:val="single"/>
+          <w:lang w:val="en-US"/>
+        </w:rPr>
+        <w:t>MIKROTIK®</w:t>
+      </w:r>
+      <w:r>
+        <w:rPr>
+          <w:rFonts w:ascii="Arial" w:hAnsi="Arial" w:cs="Arial"/>
+          <w:u w:val="single"/>
+          <w:lang w:val="en-US"/>
+        </w:rPr>
+        <w:t>-devices. The device chooses automatically the right image for the architecture the device is running on.</w:t>
       </w:r>
     </w:p>
     <w:p>
@@ -11527,7 +12134,49 @@
           <w:rFonts w:ascii="Arial" w:hAnsi="Arial" w:cs="Arial"/>
           <w:lang w:val="en-US"/>
         </w:rPr>
-        <w:t>The system will begin automatically to check for new releases and download and server them, if new versions are available from the master-servers at MIKROTIK®. Completed this “first-start”-update the system will recheck on 0:00 h UTC using a cronjob integrated in the system.</w:t>
+        <w:t xml:space="preserve">The system will begin automatically to check for new releases and download and serve them, if new versions are available from the master-servers at </w:t>
+      </w:r>
+      <w:r>
+        <w:rPr>
+          <w:rFonts w:ascii="Arial" w:hAnsi="Arial" w:cs="Arial"/>
+          <w:lang w:val="en-US"/>
+        </w:rPr>
+        <w:t>MIKROTIK®</w:t>
+      </w:r>
+      <w:r>
+        <w:rPr>
+          <w:rFonts w:ascii="Arial" w:hAnsi="Arial" w:cs="Arial"/>
+          <w:lang w:val="en-US"/>
+        </w:rPr>
+        <w:t xml:space="preserve">. </w:t>
+      </w:r>
+      <w:r>
+        <w:rPr>
+          <w:rFonts w:ascii="Arial" w:hAnsi="Arial" w:cs="Arial"/>
+          <w:lang w:val="en-US"/>
+        </w:rPr>
+        <w:t>After c</w:t>
+      </w:r>
+      <w:r>
+        <w:rPr>
+          <w:rFonts w:ascii="Arial" w:hAnsi="Arial" w:cs="Arial"/>
+          <w:lang w:val="en-US"/>
+        </w:rPr>
+        <w:t>omplet</w:t>
+      </w:r>
+      <w:r>
+        <w:rPr>
+          <w:rFonts w:ascii="Arial" w:hAnsi="Arial" w:cs="Arial"/>
+          <w:lang w:val="en-US"/>
+        </w:rPr>
+        <w:t>ing</w:t>
+      </w:r>
+      <w:r>
+        <w:rPr>
+          <w:rFonts w:ascii="Arial" w:hAnsi="Arial" w:cs="Arial"/>
+          <w:lang w:val="en-US"/>
+        </w:rPr>
+        <w:t xml:space="preserve"> this “first-start”-update the system will recheck on 0:00 h UTC using a cronjob integrated in the system.</w:t>
       </w:r>
     </w:p>
     <w:p>
@@ -11641,64 +12290,212 @@
           <w:u w:val="single"/>
           <w:lang w:val="en-US"/>
         </w:rPr>
-        <w:t xml:space="preserve">This feature is for advanced users and needs to set a root-password on the container. If the firewall and the DST-NAT-rule is not properly set, a direct access to the container with administrative rights may be possible to anyone who has access to the </w:t>
+        <w:t xml:space="preserve">This feature is for advanced users and needs to set a root-password on the container. If the firewall and the DST-NAT-rule </w:t>
+      </w:r>
+      <w:r>
+        <w:rPr>
+          <w:rFonts w:ascii="Arial" w:hAnsi="Arial" w:cs="Arial"/>
+          <w:u w:val="single"/>
+          <w:lang w:val="en-US"/>
+        </w:rPr>
+        <w:t>are</w:t>
+      </w:r>
+      <w:r>
+        <w:rPr>
+          <w:rFonts w:ascii="Arial" w:hAnsi="Arial" w:cs="Arial"/>
+          <w:u w:val="single"/>
+          <w:lang w:val="en-US"/>
+        </w:rPr>
+        <w:t xml:space="preserve"> not properly set, a direct access to the container with administrative rights may be possible to anyone who has access to the container</w:t>
+      </w:r>
+      <w:r>
+        <w:rPr>
+          <w:rFonts w:ascii="Arial" w:hAnsi="Arial" w:cs="Arial"/>
+          <w:u w:val="single"/>
+          <w:lang w:val="en-US"/>
+        </w:rPr>
+        <w:t xml:space="preserve"> or the device running the container</w:t>
+      </w:r>
+      <w:r>
+        <w:rPr>
+          <w:rFonts w:ascii="Arial" w:hAnsi="Arial" w:cs="Arial"/>
+          <w:u w:val="single"/>
+          <w:lang w:val="en-US"/>
+        </w:rPr>
+        <w:t xml:space="preserve"> and </w:t>
+      </w:r>
+      <w:r>
+        <w:rPr>
+          <w:rFonts w:ascii="Arial" w:hAnsi="Arial" w:cs="Arial"/>
+          <w:u w:val="single"/>
+          <w:lang w:val="en-US"/>
+        </w:rPr>
+        <w:t>kn</w:t>
+      </w:r>
+      <w:r>
+        <w:rPr>
+          <w:rFonts w:ascii="Arial" w:hAnsi="Arial" w:cs="Arial"/>
+          <w:u w:val="single"/>
+          <w:lang w:val="en-US"/>
+        </w:rPr>
+        <w:t>owns the password of t</w:t>
+      </w:r>
+      <w:r>
+        <w:rPr>
+          <w:rFonts w:ascii="Arial" w:hAnsi="Arial" w:cs="Arial"/>
+          <w:u w:val="single"/>
+          <w:lang w:val="en-US"/>
+        </w:rPr>
+        <w:t>he</w:t>
+      </w:r>
+      <w:r>
+        <w:rPr>
+          <w:rFonts w:ascii="Arial" w:hAnsi="Arial" w:cs="Arial"/>
+          <w:u w:val="single"/>
+          <w:lang w:val="en-US"/>
+        </w:rPr>
+        <w:t xml:space="preserve"> user “root”.</w:t>
+      </w:r>
+    </w:p>
+    <w:p>
+      <w:pPr>
+        <w:rPr>
+          <w:rFonts w:ascii="Arial" w:hAnsi="Arial" w:cs="Arial"/>
+          <w:lang w:val="en-US"/>
+        </w:rPr>
+      </w:pPr>
+      <w:r>
+        <w:rPr>
+          <w:rFonts w:ascii="Arial" w:hAnsi="Arial" w:cs="Arial"/>
+          <w:lang w:val="en-US"/>
+        </w:rPr>
+        <w:t>This feature is a left free feature from the previous development stages. Currently the access is open as a root user to the “</w:t>
+      </w:r>
+      <w:proofErr w:type="spellStart"/>
+      <w:r>
+        <w:rPr>
+          <w:rFonts w:ascii="Arial" w:hAnsi="Arial" w:cs="Arial"/>
+          <w:lang w:val="en-US"/>
+        </w:rPr>
+        <w:t>mus</w:t>
+      </w:r>
+      <w:proofErr w:type="spellEnd"/>
+      <w:r>
+        <w:rPr>
+          <w:rFonts w:ascii="Arial" w:hAnsi="Arial" w:cs="Arial"/>
+          <w:lang w:val="en-US"/>
+        </w:rPr>
+        <w:t xml:space="preserve">”, but there is no </w:t>
       </w:r>
       <w:proofErr w:type="gramStart"/>
       <w:r>
         <w:rPr>
           <w:rFonts w:ascii="Arial" w:hAnsi="Arial" w:cs="Arial"/>
-          <w:u w:val="single"/>
-          <w:lang w:val="en-US"/>
-        </w:rPr>
-        <w:t>container</w:t>
+          <w:lang w:val="en-US"/>
+        </w:rPr>
+        <w:t>password</w:t>
       </w:r>
       <w:proofErr w:type="gramEnd"/>
       <w:r>
         <w:rPr>
           <w:rFonts w:ascii="Arial" w:hAnsi="Arial" w:cs="Arial"/>
-          <w:u w:val="single"/>
-          <w:lang w:val="en-US"/>
-        </w:rPr>
-        <w:t xml:space="preserve"> or the device running the container</w:t>
-      </w:r>
-      <w:r>
-        <w:rPr>
-          <w:rFonts w:ascii="Arial" w:hAnsi="Arial" w:cs="Arial"/>
-          <w:u w:val="single"/>
-          <w:lang w:val="en-US"/>
-        </w:rPr>
-        <w:t xml:space="preserve"> and owns the password of t</w:t>
-      </w:r>
-      <w:r>
-        <w:rPr>
-          <w:rFonts w:ascii="Arial" w:hAnsi="Arial" w:cs="Arial"/>
-          <w:u w:val="single"/>
-          <w:lang w:val="en-US"/>
-        </w:rPr>
-        <w:t>he</w:t>
-      </w:r>
-      <w:r>
-        <w:rPr>
-          <w:rFonts w:ascii="Arial" w:hAnsi="Arial" w:cs="Arial"/>
-          <w:u w:val="single"/>
-          <w:lang w:val="en-US"/>
-        </w:rPr>
-        <w:t xml:space="preserve"> user “root”.</w:t>
-      </w:r>
-    </w:p>
-    <w:p>
-      <w:pPr>
-        <w:rPr>
-          <w:rFonts w:ascii="Arial" w:hAnsi="Arial" w:cs="Arial"/>
-          <w:lang w:val="en-US"/>
-        </w:rPr>
-      </w:pPr>
-      <w:r>
-        <w:rPr>
-          <w:rFonts w:ascii="Arial" w:hAnsi="Arial" w:cs="Arial"/>
-          <w:lang w:val="en-US"/>
-        </w:rPr>
-        <w:t>This feature is a left free feature from the previous development stages. Currently the access is open as a root user to the “</w:t>
+          <w:lang w:val="en-US"/>
+        </w:rPr>
+        <w:t xml:space="preserve"> or a</w:t>
+      </w:r>
+      <w:r>
+        <w:rPr>
+          <w:rFonts w:ascii="Arial" w:hAnsi="Arial" w:cs="Arial"/>
+          <w:lang w:val="en-US"/>
+        </w:rPr>
+        <w:t>n</w:t>
+      </w:r>
+      <w:r>
+        <w:rPr>
+          <w:rFonts w:ascii="Arial" w:hAnsi="Arial" w:cs="Arial"/>
+          <w:lang w:val="en-US"/>
+        </w:rPr>
+        <w:t xml:space="preserve"> authentication-key set up in the container. If the DST-NAT-rule to the SSH-port is not setup in the devices firewall</w:t>
+      </w:r>
+      <w:r>
+        <w:rPr>
+          <w:rFonts w:ascii="Arial" w:hAnsi="Arial" w:cs="Arial"/>
+          <w:lang w:val="en-US"/>
+        </w:rPr>
+        <w:t xml:space="preserve">, then </w:t>
+      </w:r>
+      <w:r>
+        <w:rPr>
+          <w:rFonts w:ascii="Arial" w:hAnsi="Arial" w:cs="Arial"/>
+          <w:lang w:val="en-US"/>
+        </w:rPr>
+        <w:t xml:space="preserve">there </w:t>
+      </w:r>
+      <w:r>
+        <w:rPr>
+          <w:rFonts w:ascii="Arial" w:hAnsi="Arial" w:cs="Arial"/>
+          <w:lang w:val="en-US"/>
+        </w:rPr>
+        <w:t xml:space="preserve">will be </w:t>
+      </w:r>
+      <w:r>
+        <w:rPr>
+          <w:rFonts w:ascii="Arial" w:hAnsi="Arial" w:cs="Arial"/>
+          <w:lang w:val="en-US"/>
+        </w:rPr>
+        <w:t xml:space="preserve">also </w:t>
+      </w:r>
+      <w:r>
+        <w:rPr>
+          <w:rFonts w:ascii="Arial" w:hAnsi="Arial" w:cs="Arial"/>
+          <w:lang w:val="en-US"/>
+        </w:rPr>
+        <w:t xml:space="preserve">no access possible. </w:t>
+      </w:r>
+    </w:p>
+    <w:p>
+      <w:pPr>
+        <w:rPr>
+          <w:rFonts w:ascii="Arial" w:hAnsi="Arial" w:cs="Arial"/>
+          <w:lang w:val="en-US"/>
+        </w:rPr>
+      </w:pPr>
+      <w:r>
+        <w:rPr>
+          <w:rFonts w:ascii="Arial" w:hAnsi="Arial" w:cs="Arial"/>
+          <w:lang w:val="en-US"/>
+        </w:rPr>
+        <w:t xml:space="preserve">If you are interested in looking inside the container or run in several troubles or </w:t>
+      </w:r>
+      <w:proofErr w:type="gramStart"/>
+      <w:r>
+        <w:rPr>
+          <w:rFonts w:ascii="Arial" w:hAnsi="Arial" w:cs="Arial"/>
+          <w:lang w:val="en-US"/>
+        </w:rPr>
+        <w:t>you are</w:t>
+      </w:r>
+      <w:proofErr w:type="gramEnd"/>
+      <w:r>
+        <w:rPr>
+          <w:rFonts w:ascii="Arial" w:hAnsi="Arial" w:cs="Arial"/>
+          <w:lang w:val="en-US"/>
+        </w:rPr>
+        <w:t xml:space="preserve"> more curious </w:t>
+      </w:r>
+      <w:r>
+        <w:rPr>
+          <w:rFonts w:ascii="Arial" w:hAnsi="Arial" w:cs="Arial"/>
+          <w:lang w:val="en-US"/>
+        </w:rPr>
+        <w:t>than</w:t>
+      </w:r>
+      <w:r>
+        <w:rPr>
+          <w:rFonts w:ascii="Arial" w:hAnsi="Arial" w:cs="Arial"/>
+          <w:lang w:val="en-US"/>
+        </w:rPr>
+        <w:t xml:space="preserve"> a “normal” user, you can access the “</w:t>
       </w:r>
       <w:proofErr w:type="spellStart"/>
       <w:r>
@@ -11714,61 +12511,43 @@
           <w:rFonts w:ascii="Arial" w:hAnsi="Arial" w:cs="Arial"/>
           <w:lang w:val="en-US"/>
         </w:rPr>
-        <w:t xml:space="preserve">”, but there is no password nor </w:t>
-      </w:r>
-      <w:proofErr w:type="gramStart"/>
-      <w:r>
-        <w:rPr>
-          <w:rFonts w:ascii="Arial" w:hAnsi="Arial" w:cs="Arial"/>
-          <w:lang w:val="en-US"/>
-        </w:rPr>
-        <w:t>a</w:t>
-      </w:r>
-      <w:proofErr w:type="gramEnd"/>
-      <w:r>
-        <w:rPr>
-          <w:rFonts w:ascii="Arial" w:hAnsi="Arial" w:cs="Arial"/>
-          <w:lang w:val="en-US"/>
-        </w:rPr>
-        <w:t xml:space="preserve"> authentication-key set up in the container. If the DST-NAT-rule to the SSH-port is not setup in the devices firewall</w:t>
-      </w:r>
-      <w:r>
-        <w:rPr>
-          <w:rFonts w:ascii="Arial" w:hAnsi="Arial" w:cs="Arial"/>
-          <w:lang w:val="en-US"/>
-        </w:rPr>
-        <w:t xml:space="preserve">, then will be no access possible. </w:t>
-      </w:r>
-    </w:p>
-    <w:p>
-      <w:pPr>
-        <w:rPr>
-          <w:rFonts w:ascii="Arial" w:hAnsi="Arial" w:cs="Arial"/>
-          <w:lang w:val="en-US"/>
-        </w:rPr>
-      </w:pPr>
-      <w:r>
-        <w:rPr>
-          <w:rFonts w:ascii="Arial" w:hAnsi="Arial" w:cs="Arial"/>
-          <w:lang w:val="en-US"/>
-        </w:rPr>
-        <w:t xml:space="preserve">If you are interested in looking inside the container or run in several troubles or </w:t>
-      </w:r>
-      <w:proofErr w:type="gramStart"/>
-      <w:r>
-        <w:rPr>
-          <w:rFonts w:ascii="Arial" w:hAnsi="Arial" w:cs="Arial"/>
-          <w:lang w:val="en-US"/>
-        </w:rPr>
-        <w:t>you are</w:t>
-      </w:r>
-      <w:proofErr w:type="gramEnd"/>
-      <w:r>
-        <w:rPr>
-          <w:rFonts w:ascii="Arial" w:hAnsi="Arial" w:cs="Arial"/>
-          <w:lang w:val="en-US"/>
-        </w:rPr>
-        <w:t xml:space="preserve"> more curious as a “normal” user, you can access the “</w:t>
+        <w:t xml:space="preserve">” via SSH-protocol and SCP/SFTP-protocol. First you need to set up a root password </w:t>
+      </w:r>
+      <w:r>
+        <w:rPr>
+          <w:rFonts w:ascii="Arial" w:hAnsi="Arial" w:cs="Arial"/>
+          <w:lang w:val="en-US"/>
+        </w:rPr>
+        <w:t>in</w:t>
+      </w:r>
+      <w:r>
+        <w:rPr>
+          <w:rFonts w:ascii="Arial" w:hAnsi="Arial" w:cs="Arial"/>
+          <w:lang w:val="en-US"/>
+        </w:rPr>
+        <w:t>to the container.</w:t>
+      </w:r>
+    </w:p>
+    <w:p>
+      <w:pPr>
+        <w:rPr>
+          <w:rFonts w:ascii="Arial" w:hAnsi="Arial" w:cs="Arial"/>
+          <w:lang w:val="en-US"/>
+        </w:rPr>
+      </w:pPr>
+      <w:r>
+        <w:rPr>
+          <w:rFonts w:ascii="Arial" w:hAnsi="Arial" w:cs="Arial"/>
+          <w:lang w:val="en-US"/>
+        </w:rPr>
+        <w:t xml:space="preserve">There is a system-wide way to access the container from </w:t>
+      </w:r>
+      <w:r>
+        <w:rPr>
+          <w:rFonts w:ascii="Arial" w:hAnsi="Arial" w:cs="Arial"/>
+          <w:lang w:val="en-US"/>
+        </w:rPr>
+        <w:t xml:space="preserve">the </w:t>
       </w:r>
       <w:proofErr w:type="spellStart"/>
       <w:r>
@@ -11776,7 +12555,7 @@
           <w:rFonts w:ascii="Arial" w:hAnsi="Arial" w:cs="Arial"/>
           <w:lang w:val="en-US"/>
         </w:rPr>
-        <w:t>mus</w:t>
+        <w:t>RouterOS</w:t>
       </w:r>
       <w:proofErr w:type="spellEnd"/>
       <w:r>
@@ -11784,38 +12563,21 @@
           <w:rFonts w:ascii="Arial" w:hAnsi="Arial" w:cs="Arial"/>
           <w:lang w:val="en-US"/>
         </w:rPr>
-        <w:t>” via SSH-protocol and SCP/SFTP-protocol. First you need to set up a root password to the container.</w:t>
-      </w:r>
-    </w:p>
-    <w:p>
-      <w:pPr>
-        <w:rPr>
-          <w:rFonts w:ascii="Arial" w:hAnsi="Arial" w:cs="Arial"/>
-          <w:lang w:val="en-US"/>
-        </w:rPr>
-      </w:pPr>
-      <w:r>
-        <w:rPr>
-          <w:rFonts w:ascii="Arial" w:hAnsi="Arial" w:cs="Arial"/>
-          <w:lang w:val="en-US"/>
-        </w:rPr>
-        <w:t xml:space="preserve">There is a system-wide way to access the container from </w:t>
-      </w:r>
-      <w:proofErr w:type="spellStart"/>
-      <w:r>
-        <w:rPr>
-          <w:rFonts w:ascii="Arial" w:hAnsi="Arial" w:cs="Arial"/>
-          <w:lang w:val="en-US"/>
-        </w:rPr>
-        <w:t>RouterOS</w:t>
-      </w:r>
-      <w:proofErr w:type="spellEnd"/>
-      <w:r>
-        <w:rPr>
-          <w:rFonts w:ascii="Arial" w:hAnsi="Arial" w:cs="Arial"/>
-          <w:lang w:val="en-US"/>
-        </w:rPr>
-        <w:t>® or the WINBOX®-client. Click in WINBOX® on the left panel on “New Terminal”.</w:t>
+        <w:t>®</w:t>
+      </w:r>
+      <w:r>
+        <w:rPr>
+          <w:rFonts w:ascii="Arial" w:hAnsi="Arial" w:cs="Arial"/>
+          <w:lang w:val="en-US"/>
+        </w:rPr>
+        <w:t>-CLI</w:t>
+      </w:r>
+      <w:r>
+        <w:rPr>
+          <w:rFonts w:ascii="Arial" w:hAnsi="Arial" w:cs="Arial"/>
+          <w:lang w:val="en-US"/>
+        </w:rPr>
+        <w:t xml:space="preserve"> or the WINBOX®-client. Click in WINBOX® on the left panel on “New Terminal”.</w:t>
       </w:r>
       <w:r>
         <w:rPr>
@@ -11912,7 +12674,51 @@
           <w:rFonts w:ascii="Arial" w:hAnsi="Arial" w:cs="Arial"/>
           <w:lang w:val="en-US"/>
         </w:rPr>
-        <w:t>” lookup for the number in front of each entry. This is the container-number you will need now.</w:t>
+        <w:t>”</w:t>
+      </w:r>
+      <w:r>
+        <w:rPr>
+          <w:rFonts w:ascii="Arial" w:hAnsi="Arial" w:cs="Arial"/>
+          <w:lang w:val="en-US"/>
+        </w:rPr>
+        <w:t>, please</w:t>
+      </w:r>
+      <w:r>
+        <w:rPr>
+          <w:rFonts w:ascii="Arial" w:hAnsi="Arial" w:cs="Arial"/>
+          <w:lang w:val="en-US"/>
+        </w:rPr>
+        <w:t xml:space="preserve"> lookup for the number in front of </w:t>
+      </w:r>
+      <w:r>
+        <w:rPr>
+          <w:rFonts w:ascii="Arial" w:hAnsi="Arial" w:cs="Arial"/>
+          <w:lang w:val="en-US"/>
+        </w:rPr>
+        <w:t>“</w:t>
+      </w:r>
+      <w:proofErr w:type="spellStart"/>
+      <w:r>
+        <w:rPr>
+          <w:rFonts w:ascii="Arial" w:hAnsi="Arial" w:cs="Arial"/>
+          <w:lang w:val="en-US"/>
+        </w:rPr>
+        <w:t>mus</w:t>
+      </w:r>
+      <w:proofErr w:type="spellEnd"/>
+      <w:r>
+        <w:rPr>
+          <w:rFonts w:ascii="Arial" w:hAnsi="Arial" w:cs="Arial"/>
+          <w:lang w:val="en-US"/>
+        </w:rPr>
+        <w:t>”-</w:t>
+      </w:r>
+      <w:r>
+        <w:rPr>
+          <w:rFonts w:ascii="Arial" w:hAnsi="Arial" w:cs="Arial"/>
+          <w:lang w:val="en-US"/>
+        </w:rPr>
+        <w:t>entry. This is the container-number you will need now.</w:t>
       </w:r>
     </w:p>
     <w:p>
@@ -11936,7 +12742,21 @@
           <w:lang w:val="en-US"/>
         </w:rPr>
         <w:lastRenderedPageBreak/>
-        <w:t>Attach via console to the “</w:t>
+        <w:t xml:space="preserve">Attach via </w:t>
+      </w:r>
+      <w:r>
+        <w:rPr>
+          <w:rFonts w:ascii="Arial" w:hAnsi="Arial" w:cs="Arial"/>
+          <w:lang w:val="en-US"/>
+        </w:rPr>
+        <w:t>CLI</w:t>
+      </w:r>
+      <w:r>
+        <w:rPr>
+          <w:rFonts w:ascii="Arial" w:hAnsi="Arial" w:cs="Arial"/>
+          <w:lang w:val="en-US"/>
+        </w:rPr>
+        <w:t xml:space="preserve"> to the “</w:t>
       </w:r>
       <w:proofErr w:type="spellStart"/>
       <w:r>
@@ -12037,7 +12857,14 @@
           <w:rFonts w:ascii="Arial" w:hAnsi="Arial" w:cs="Arial"/>
           <w:lang w:val="en-US"/>
         </w:rPr>
-        <w:t>are able to</w:t>
+        <w:t>can</w:t>
+      </w:r>
+      <w:r>
+        <w:rPr>
+          <w:rFonts w:ascii="Arial" w:hAnsi="Arial" w:cs="Arial"/>
+          <w:lang w:val="en-US"/>
+        </w:rPr>
+        <w:t xml:space="preserve"> to</w:t>
       </w:r>
       <w:proofErr w:type="gramEnd"/>
       <w:r>
@@ -12078,15 +12905,13 @@
         </w:rPr>
         <w:t xml:space="preserve">You </w:t>
       </w:r>
-      <w:proofErr w:type="gramStart"/>
-      <w:r>
-        <w:rPr>
-          <w:rFonts w:ascii="Arial" w:hAnsi="Arial" w:cs="Arial"/>
-          <w:lang w:val="en-US"/>
-        </w:rPr>
-        <w:t>have to</w:t>
-      </w:r>
-      <w:proofErr w:type="gramEnd"/>
+      <w:r>
+        <w:rPr>
+          <w:rFonts w:ascii="Arial" w:hAnsi="Arial" w:cs="Arial"/>
+          <w:lang w:val="en-US"/>
+        </w:rPr>
+        <w:t>can</w:t>
+      </w:r>
       <w:r>
         <w:rPr>
           <w:rFonts w:ascii="Arial" w:hAnsi="Arial" w:cs="Arial"/>
@@ -12232,23 +13057,7 @@
           <w:rFonts w:ascii="Arial" w:hAnsi="Arial" w:cs="Arial"/>
           <w:lang w:val="en-US"/>
         </w:rPr>
-        <w:t xml:space="preserve">/*. All other services </w:t>
-      </w:r>
-      <w:proofErr w:type="gramStart"/>
-      <w:r>
-        <w:rPr>
-          <w:rFonts w:ascii="Arial" w:hAnsi="Arial" w:cs="Arial"/>
-          <w:lang w:val="en-US"/>
-        </w:rPr>
-        <w:t>are located in</w:t>
-      </w:r>
-      <w:proofErr w:type="gramEnd"/>
-      <w:r>
-        <w:rPr>
-          <w:rFonts w:ascii="Arial" w:hAnsi="Arial" w:cs="Arial"/>
-          <w:lang w:val="en-US"/>
-        </w:rPr>
-        <w:t xml:space="preserve"> the Alpine-Linux-default locations (ssh/</w:t>
+        <w:t>/*. All other services are in the Alpine-Linux-default locations (ssh/</w:t>
       </w:r>
       <w:proofErr w:type="spellStart"/>
       <w:r>
@@ -12330,7 +13139,23 @@
           <w:u w:val="single"/>
           <w:lang w:val="en-US"/>
         </w:rPr>
-        <w:t>”-system and furthermore the whole MIKROTIK®-device and its security features!</w:t>
+        <w:t xml:space="preserve">”-system and furthermore the whole </w:t>
+      </w:r>
+      <w:r>
+        <w:rPr>
+          <w:rFonts w:ascii="Arial" w:hAnsi="Arial" w:cs="Arial"/>
+          <w:u w:val="single"/>
+          <w:lang w:val="en-US"/>
+        </w:rPr>
+        <w:t>MIKROTIK®</w:t>
+      </w:r>
+      <w:r>
+        <w:rPr>
+          <w:rFonts w:ascii="Arial" w:hAnsi="Arial" w:cs="Arial"/>
+          <w:u w:val="single"/>
+          <w:lang w:val="en-US"/>
+        </w:rPr>
+        <w:t>-device and its security features!</w:t>
       </w:r>
     </w:p>
     <w:p>
@@ -12392,7 +13217,39 @@
           <w:u w:val="single"/>
           <w:lang w:val="en-US"/>
         </w:rPr>
-        <w:t>”-user. This behavior will be changed in the next version to use the “root”-user only for preconfiguring processes and then switch to a non-root-user for running the “</w:t>
+        <w:t xml:space="preserve">”-user. This behavior will be changed in </w:t>
+      </w:r>
+      <w:r>
+        <w:rPr>
+          <w:rFonts w:ascii="Arial" w:hAnsi="Arial" w:cs="Arial"/>
+          <w:u w:val="single"/>
+          <w:lang w:val="en-US"/>
+        </w:rPr>
+        <w:t xml:space="preserve">one of </w:t>
+      </w:r>
+      <w:r>
+        <w:rPr>
+          <w:rFonts w:ascii="Arial" w:hAnsi="Arial" w:cs="Arial"/>
+          <w:u w:val="single"/>
+          <w:lang w:val="en-US"/>
+        </w:rPr>
+        <w:t>the next version</w:t>
+      </w:r>
+      <w:r>
+        <w:rPr>
+          <w:rFonts w:ascii="Arial" w:hAnsi="Arial" w:cs="Arial"/>
+          <w:u w:val="single"/>
+          <w:lang w:val="en-US"/>
+        </w:rPr>
+        <w:t>s</w:t>
+      </w:r>
+      <w:r>
+        <w:rPr>
+          <w:rFonts w:ascii="Arial" w:hAnsi="Arial" w:cs="Arial"/>
+          <w:u w:val="single"/>
+          <w:lang w:val="en-US"/>
+        </w:rPr>
+        <w:t xml:space="preserve"> to use the “root”-user only for preconfiguring processes and then switch to a non-root-user for running the “</w:t>
       </w:r>
       <w:proofErr w:type="spellStart"/>
       <w:r>
@@ -12641,7 +13498,7 @@
           <w:rFonts w:ascii="Arial" w:hAnsi="Arial" w:cs="Arial"/>
           <w:lang w:val="en-US"/>
         </w:rPr>
-        <w:t xml:space="preserve">This project/software provides in a small Alpine Linux-environment then </w:t>
+        <w:t xml:space="preserve">This project/software provides in a small Alpine Linux-environment the </w:t>
       </w:r>
       <w:proofErr w:type="spellStart"/>
       <w:r>
@@ -12665,7 +13522,7 @@
           <w:rFonts w:ascii="Arial" w:hAnsi="Arial" w:cs="Arial"/>
           <w:lang w:val="en-US"/>
         </w:rPr>
-        <w:t>inits</w:t>
+        <w:t>init</w:t>
       </w:r>
       <w:proofErr w:type="spellEnd"/>
       <w:r>
@@ -12689,7 +13546,21 @@
           <w:rFonts w:ascii="Arial" w:hAnsi="Arial" w:cs="Arial"/>
           <w:lang w:val="en-US"/>
         </w:rPr>
-        <w:t xml:space="preserve">-service, a webserver, a ssh-server, several scripts using the bash-shell and some small tools for manipulation of strings and variables on bash-level. The main functionality is written in bash-scripts. To be </w:t>
+        <w:t xml:space="preserve">-service, a webserver, a ssh-server, several scripts using the bash-shell and some small tools for manipulation strings and variables on bash-level. The main functionality is written </w:t>
+      </w:r>
+      <w:r>
+        <w:rPr>
+          <w:rFonts w:ascii="Arial" w:hAnsi="Arial" w:cs="Arial"/>
+          <w:lang w:val="en-US"/>
+        </w:rPr>
+        <w:t>with</w:t>
+      </w:r>
+      <w:r>
+        <w:rPr>
+          <w:rFonts w:ascii="Arial" w:hAnsi="Arial" w:cs="Arial"/>
+          <w:lang w:val="en-US"/>
+        </w:rPr>
+        <w:t xml:space="preserve"> bash-scripts. To be </w:t>
       </w:r>
       <w:r>
         <w:rPr>
@@ -12743,7 +13614,21 @@
           <w:rFonts w:ascii="Arial" w:hAnsi="Arial" w:cs="Arial"/>
           <w:lang w:val="en-US"/>
         </w:rPr>
-        <w:t>-system as process with id 1, the main process. This gives the ability to run additional jobs inside the container</w:t>
+        <w:t xml:space="preserve">-system as </w:t>
+      </w:r>
+      <w:r>
+        <w:rPr>
+          <w:rFonts w:ascii="Arial" w:hAnsi="Arial" w:cs="Arial"/>
+          <w:lang w:val="en-US"/>
+        </w:rPr>
+        <w:t xml:space="preserve">a </w:t>
+      </w:r>
+      <w:r>
+        <w:rPr>
+          <w:rFonts w:ascii="Arial" w:hAnsi="Arial" w:cs="Arial"/>
+          <w:lang w:val="en-US"/>
+        </w:rPr>
+        <w:t>process with id 1, the main process. This gives the ability to run additional jobs inside the container</w:t>
       </w:r>
       <w:r>
         <w:rPr>
@@ -12797,7 +13682,21 @@
           <w:rFonts w:ascii="Arial" w:hAnsi="Arial" w:cs="Arial"/>
           <w:lang w:val="en-US"/>
         </w:rPr>
-        <w:t xml:space="preserve">® from MIKROTIK® gives only the chance to run one container without the use of docker-compose. There may be exist the possibility to run </w:t>
+        <w:t xml:space="preserve">® from </w:t>
+      </w:r>
+      <w:r>
+        <w:rPr>
+          <w:rFonts w:ascii="Arial" w:hAnsi="Arial" w:cs="Arial"/>
+          <w:lang w:val="en-US"/>
+        </w:rPr>
+        <w:t>MIKROTIK®</w:t>
+      </w:r>
+      <w:r>
+        <w:rPr>
+          <w:rFonts w:ascii="Arial" w:hAnsi="Arial" w:cs="Arial"/>
+          <w:lang w:val="en-US"/>
+        </w:rPr>
+        <w:t xml:space="preserve"> gives only the chance to run one container without the use of docker-compose. There may be exist the possibility to run </w:t>
       </w:r>
       <w:r>
         <w:rPr>
@@ -12925,7 +13824,21 @@
           <w:rFonts w:ascii="Arial" w:hAnsi="Arial" w:cs="Arial"/>
           <w:lang w:val="en-US"/>
         </w:rPr>
-        <w:t xml:space="preserve"> needed. </w:t>
+        <w:t xml:space="preserve"> </w:t>
+      </w:r>
+      <w:r>
+        <w:rPr>
+          <w:rFonts w:ascii="Arial" w:hAnsi="Arial" w:cs="Arial"/>
+          <w:lang w:val="en-US"/>
+        </w:rPr>
+        <w:t xml:space="preserve">I </w:t>
+      </w:r>
+      <w:r>
+        <w:rPr>
+          <w:rFonts w:ascii="Arial" w:hAnsi="Arial" w:cs="Arial"/>
+          <w:lang w:val="en-US"/>
+        </w:rPr>
+        <w:t xml:space="preserve">needed. </w:t>
       </w:r>
       <w:r>
         <w:rPr>
@@ -12933,7 +13846,21 @@
           <w:lang w:val="en-US"/>
         </w:rPr>
         <w:br/>
-        <w:t xml:space="preserve">Some functions can be implemented seamlessly, but when the service needs </w:t>
+        <w:t xml:space="preserve">Some functions can be implemented seamlessly, but when </w:t>
+      </w:r>
+      <w:r>
+        <w:rPr>
+          <w:rFonts w:ascii="Arial" w:hAnsi="Arial" w:cs="Arial"/>
+          <w:lang w:val="en-US"/>
+        </w:rPr>
+        <w:t>a</w:t>
+      </w:r>
+      <w:r>
+        <w:rPr>
+          <w:rFonts w:ascii="Arial" w:hAnsi="Arial" w:cs="Arial"/>
+          <w:lang w:val="en-US"/>
+        </w:rPr>
+        <w:t xml:space="preserve"> service needs </w:t>
       </w:r>
       <w:proofErr w:type="spellStart"/>
       <w:r>
@@ -12971,114 +13898,459 @@
           <w:rFonts w:ascii="Arial" w:hAnsi="Arial" w:cs="Arial"/>
           <w:lang w:val="en-US"/>
         </w:rPr>
+        <w:t>-</w:t>
+      </w:r>
+      <w:proofErr w:type="gramStart"/>
+      <w:r>
+        <w:rPr>
+          <w:rFonts w:ascii="Arial" w:hAnsi="Arial" w:cs="Arial"/>
+          <w:lang w:val="en-US"/>
+        </w:rPr>
+        <w:t>size</w:t>
+      </w:r>
+      <w:proofErr w:type="gramEnd"/>
+      <w:r>
+        <w:rPr>
+          <w:rFonts w:ascii="Arial" w:hAnsi="Arial" w:cs="Arial"/>
+          <w:lang w:val="en-US"/>
+        </w:rPr>
+        <w:t xml:space="preserve"> and </w:t>
+      </w:r>
+      <w:r>
+        <w:rPr>
+          <w:rFonts w:ascii="Arial" w:hAnsi="Arial" w:cs="Arial"/>
+          <w:lang w:val="en-US"/>
+        </w:rPr>
+        <w:t xml:space="preserve">it is </w:t>
+      </w:r>
+      <w:r>
+        <w:rPr>
+          <w:rFonts w:ascii="Arial" w:hAnsi="Arial" w:cs="Arial"/>
+          <w:lang w:val="en-US"/>
+        </w:rPr>
+        <w:t xml:space="preserve">the default building-environment when creating (docker-)containers. To minimize the size of a usable container-image I also decided to use no programing language inside the container, but only using pure bash-scripts. These bash-scripts are very limited in the functions, so perhaps I will switch to python in the future. </w:t>
+      </w:r>
+    </w:p>
+    <w:p>
+      <w:pPr>
+        <w:rPr>
+          <w:rFonts w:ascii="Arial" w:hAnsi="Arial" w:cs="Arial"/>
+          <w:lang w:val="en-US"/>
+        </w:rPr>
+      </w:pPr>
+      <w:r>
+        <w:rPr>
+          <w:rFonts w:ascii="Arial" w:hAnsi="Arial" w:cs="Arial"/>
+          <w:lang w:val="en-US"/>
+        </w:rPr>
+        <w:t>Now back to the specific functions of the “</w:t>
+      </w:r>
+      <w:proofErr w:type="spellStart"/>
+      <w:r>
+        <w:rPr>
+          <w:rFonts w:ascii="Arial" w:hAnsi="Arial" w:cs="Arial"/>
+          <w:lang w:val="en-US"/>
+        </w:rPr>
+        <w:t>mus</w:t>
+      </w:r>
+      <w:proofErr w:type="spellEnd"/>
+      <w:r>
+        <w:rPr>
+          <w:rFonts w:ascii="Arial" w:hAnsi="Arial" w:cs="Arial"/>
+          <w:lang w:val="en-US"/>
+        </w:rPr>
+        <w:t xml:space="preserve">”-system. I wanted to build a system which will configure itself with only a minimal pre-configuration. This is done by only downloading the release-status-files from the master servers at </w:t>
+      </w:r>
+      <w:r>
+        <w:rPr>
+          <w:rFonts w:ascii="Arial" w:hAnsi="Arial" w:cs="Arial"/>
+          <w:lang w:val="en-US"/>
+        </w:rPr>
+        <w:t>MIKROTIK®</w:t>
+      </w:r>
+      <w:r>
+        <w:rPr>
+          <w:rFonts w:ascii="Arial" w:hAnsi="Arial" w:cs="Arial"/>
+          <w:lang w:val="en-US"/>
+        </w:rPr>
+        <w:t xml:space="preserve"> at the first stage</w:t>
+      </w:r>
+      <w:r>
+        <w:rPr>
+          <w:rFonts w:ascii="Arial" w:hAnsi="Arial" w:cs="Arial"/>
+          <w:lang w:val="en-US"/>
+        </w:rPr>
+        <w:t>. These are the “NEWEST</w:t>
+      </w:r>
+      <w:proofErr w:type="gramStart"/>
+      <w:r>
+        <w:rPr>
+          <w:rFonts w:ascii="Arial" w:hAnsi="Arial" w:cs="Arial"/>
+          <w:lang w:val="en-US"/>
+        </w:rPr>
+        <w:t>7.*</w:t>
+      </w:r>
+      <w:proofErr w:type="gramEnd"/>
+      <w:r>
+        <w:rPr>
+          <w:rFonts w:ascii="Arial" w:hAnsi="Arial" w:cs="Arial"/>
+          <w:lang w:val="en-US"/>
+        </w:rPr>
+        <w:t xml:space="preserve">”-files and </w:t>
+      </w:r>
+      <w:r>
+        <w:rPr>
+          <w:rFonts w:ascii="Arial" w:hAnsi="Arial" w:cs="Arial"/>
+          <w:lang w:val="en-US"/>
+        </w:rPr>
+        <w:t xml:space="preserve">they </w:t>
+      </w:r>
+      <w:r>
+        <w:rPr>
+          <w:rFonts w:ascii="Arial" w:hAnsi="Arial" w:cs="Arial"/>
+          <w:lang w:val="en-US"/>
+        </w:rPr>
+        <w:t>will give the latest release-version</w:t>
+      </w:r>
+      <w:r>
+        <w:rPr>
+          <w:rFonts w:ascii="Arial" w:hAnsi="Arial" w:cs="Arial"/>
+          <w:lang w:val="en-US"/>
+        </w:rPr>
+        <w:t>s</w:t>
+      </w:r>
+      <w:r>
+        <w:rPr>
+          <w:rFonts w:ascii="Arial" w:hAnsi="Arial" w:cs="Arial"/>
+          <w:lang w:val="en-US"/>
+        </w:rPr>
+        <w:t xml:space="preserve"> which </w:t>
+      </w:r>
+      <w:r>
+        <w:rPr>
+          <w:rFonts w:ascii="Arial" w:hAnsi="Arial" w:cs="Arial"/>
+          <w:lang w:val="en-US"/>
+        </w:rPr>
+        <w:t>are</w:t>
+      </w:r>
+      <w:r>
+        <w:rPr>
+          <w:rFonts w:ascii="Arial" w:hAnsi="Arial" w:cs="Arial"/>
+          <w:lang w:val="en-US"/>
+        </w:rPr>
+        <w:t xml:space="preserve"> available for download. Then I created a template-file with all names of the files which must be downloaded, but </w:t>
+      </w:r>
+      <w:r>
+        <w:rPr>
+          <w:rFonts w:ascii="Arial" w:hAnsi="Arial" w:cs="Arial"/>
+          <w:lang w:val="en-US"/>
+        </w:rPr>
+        <w:t>with a DUMMY-release-number. Putting the template-data and the release-number from the “NEWEST</w:t>
+      </w:r>
+      <w:proofErr w:type="gramStart"/>
+      <w:r>
+        <w:rPr>
+          <w:rFonts w:ascii="Arial" w:hAnsi="Arial" w:cs="Arial"/>
+          <w:lang w:val="en-US"/>
+        </w:rPr>
+        <w:t>7.*</w:t>
+      </w:r>
+      <w:proofErr w:type="gramEnd"/>
+      <w:r>
+        <w:rPr>
+          <w:rFonts w:ascii="Arial" w:hAnsi="Arial" w:cs="Arial"/>
+          <w:lang w:val="en-US"/>
+        </w:rPr>
+        <w:t xml:space="preserve">”-files together gives the concrete filenames to download from the download-area at the </w:t>
+      </w:r>
+      <w:r>
+        <w:rPr>
+          <w:rFonts w:ascii="Arial" w:hAnsi="Arial" w:cs="Arial"/>
+          <w:lang w:val="en-US"/>
+        </w:rPr>
+        <w:t>MIKROTIK®</w:t>
+      </w:r>
+      <w:r>
+        <w:rPr>
+          <w:rFonts w:ascii="Arial" w:hAnsi="Arial" w:cs="Arial"/>
+          <w:lang w:val="en-US"/>
+        </w:rPr>
+        <w:t>-master-servers.</w:t>
+      </w:r>
+      <w:r>
+        <w:rPr>
+          <w:rFonts w:ascii="Arial" w:hAnsi="Arial" w:cs="Arial"/>
+          <w:lang w:val="en-US"/>
+        </w:rPr>
+        <w:t xml:space="preserve"> These function</w:t>
+      </w:r>
+      <w:r>
+        <w:rPr>
+          <w:rFonts w:ascii="Arial" w:hAnsi="Arial" w:cs="Arial"/>
+          <w:lang w:val="en-US"/>
+        </w:rPr>
+        <w:t>s</w:t>
+      </w:r>
+      <w:r>
+        <w:rPr>
+          <w:rFonts w:ascii="Arial" w:hAnsi="Arial" w:cs="Arial"/>
+          <w:lang w:val="en-US"/>
+        </w:rPr>
+        <w:t xml:space="preserve"> generate several *.config-files which contains the file-lists for downloading the needed packages.  </w:t>
+      </w:r>
+      <w:r>
+        <w:rPr>
+          <w:rFonts w:ascii="Arial" w:hAnsi="Arial" w:cs="Arial"/>
+          <w:lang w:val="en-US"/>
+        </w:rPr>
         <w:t xml:space="preserve"> </w:t>
       </w:r>
-      <w:proofErr w:type="gramStart"/>
-      <w:r>
-        <w:rPr>
-          <w:rFonts w:ascii="Arial" w:hAnsi="Arial" w:cs="Arial"/>
-          <w:lang w:val="en-US"/>
-        </w:rPr>
-        <w:t>size</w:t>
-      </w:r>
-      <w:proofErr w:type="gramEnd"/>
-      <w:r>
-        <w:rPr>
-          <w:rFonts w:ascii="Arial" w:hAnsi="Arial" w:cs="Arial"/>
-          <w:lang w:val="en-US"/>
-        </w:rPr>
-        <w:t xml:space="preserve"> and </w:t>
-      </w:r>
-      <w:r>
-        <w:rPr>
-          <w:rFonts w:ascii="Arial" w:hAnsi="Arial" w:cs="Arial"/>
-          <w:lang w:val="en-US"/>
-        </w:rPr>
-        <w:t xml:space="preserve">it is </w:t>
-      </w:r>
-      <w:r>
-        <w:rPr>
-          <w:rFonts w:ascii="Arial" w:hAnsi="Arial" w:cs="Arial"/>
-          <w:lang w:val="en-US"/>
-        </w:rPr>
-        <w:t xml:space="preserve">the default building-environment when creating (docker-)containers. To minimize the size of a usable container-image I also decided to use no programing language inside the container, but only using pure bash-scripts. These bash-scripts are very limited in the functions, so perhaps I will switch to python in the future. </w:t>
-      </w:r>
-    </w:p>
-    <w:p>
-      <w:pPr>
-        <w:rPr>
-          <w:rFonts w:ascii="Arial" w:hAnsi="Arial" w:cs="Arial"/>
-          <w:lang w:val="en-US"/>
-        </w:rPr>
-      </w:pPr>
-      <w:r>
-        <w:rPr>
-          <w:rFonts w:ascii="Arial" w:hAnsi="Arial" w:cs="Arial"/>
-          <w:lang w:val="en-US"/>
-        </w:rPr>
-        <w:t>Now back to the specific functions of the “</w:t>
+    </w:p>
+    <w:p>
+      <w:pPr>
+        <w:rPr>
+          <w:rFonts w:ascii="Arial" w:hAnsi="Arial" w:cs="Arial"/>
+          <w:lang w:val="en-US"/>
+        </w:rPr>
+      </w:pPr>
+    </w:p>
+    <w:p>
+      <w:pPr>
+        <w:rPr>
+          <w:rFonts w:ascii="Arial" w:hAnsi="Arial" w:cs="Arial"/>
+          <w:lang w:val="en-US"/>
+        </w:rPr>
+      </w:pPr>
+      <w:r>
+        <w:rPr>
+          <w:rFonts w:ascii="Arial" w:hAnsi="Arial" w:cs="Arial"/>
+          <w:lang w:val="en-US"/>
+        </w:rPr>
+        <w:lastRenderedPageBreak/>
+        <w:t xml:space="preserve">Older configuration-files can be copied manually via SCP/SFTP-access (see before) into </w:t>
+      </w:r>
+      <w:r>
+        <w:rPr>
+          <w:rFonts w:ascii="Lucida Console" w:hAnsi="Lucida Console" w:cs="Arial"/>
+          <w:b/>
+          <w:bCs/>
+          <w:sz w:val="20"/>
+          <w:szCs w:val="20"/>
+          <w:lang w:val="en-US"/>
+        </w:rPr>
+        <w:t>/opt/</w:t>
       </w:r>
       <w:proofErr w:type="spellStart"/>
       <w:r>
         <w:rPr>
-          <w:rFonts w:ascii="Arial" w:hAnsi="Arial" w:cs="Arial"/>
-          <w:lang w:val="en-US"/>
-        </w:rPr>
-        <w:t>mus</w:t>
+          <w:rFonts w:ascii="Lucida Console" w:hAnsi="Lucida Console" w:cs="Arial"/>
+          <w:b/>
+          <w:bCs/>
+          <w:sz w:val="20"/>
+          <w:szCs w:val="20"/>
+          <w:lang w:val="en-US"/>
+        </w:rPr>
+        <w:t>mikrotik.upgrade.server</w:t>
       </w:r>
       <w:proofErr w:type="spellEnd"/>
       <w:r>
         <w:rPr>
-          <w:rFonts w:ascii="Arial" w:hAnsi="Arial" w:cs="Arial"/>
-          <w:lang w:val="en-US"/>
-        </w:rPr>
-        <w:t>”-system. I wanted to build a system which will configure itself with only a minimal pre-configuration. This is done by only downloading the release-status-files from the master servers at MIKROTIK®. These are the “NEWEST</w:t>
-      </w:r>
-      <w:proofErr w:type="gramStart"/>
-      <w:r>
-        <w:rPr>
-          <w:rFonts w:ascii="Arial" w:hAnsi="Arial" w:cs="Arial"/>
-          <w:lang w:val="en-US"/>
-        </w:rPr>
-        <w:t>7.*</w:t>
-      </w:r>
-      <w:proofErr w:type="gramEnd"/>
-      <w:r>
-        <w:rPr>
-          <w:rFonts w:ascii="Arial" w:hAnsi="Arial" w:cs="Arial"/>
-          <w:lang w:val="en-US"/>
-        </w:rPr>
-        <w:t xml:space="preserve">”-files and will give the latest release-version which is available for download. Then I created a template-file with all names of the files which must be downloaded, but </w:t>
-      </w:r>
-      <w:r>
-        <w:rPr>
-          <w:rFonts w:ascii="Arial" w:hAnsi="Arial" w:cs="Arial"/>
-          <w:lang w:val="en-US"/>
-        </w:rPr>
-        <w:t>with a DUMMY-release-number. Putting the template-data and the release-number from the “NEWEST</w:t>
-      </w:r>
-      <w:proofErr w:type="gramStart"/>
-      <w:r>
-        <w:rPr>
-          <w:rFonts w:ascii="Arial" w:hAnsi="Arial" w:cs="Arial"/>
-          <w:lang w:val="en-US"/>
-        </w:rPr>
-        <w:t>7.*</w:t>
-      </w:r>
-      <w:proofErr w:type="gramEnd"/>
-      <w:r>
-        <w:rPr>
-          <w:rFonts w:ascii="Arial" w:hAnsi="Arial" w:cs="Arial"/>
-          <w:lang w:val="en-US"/>
-        </w:rPr>
-        <w:t>”-files together gives the concrete filenames to download from the download-area at the MIKROTIK®-master-servers.</w:t>
-      </w:r>
-      <w:r>
-        <w:rPr>
-          <w:rFonts w:ascii="Arial" w:hAnsi="Arial" w:cs="Arial"/>
-          <w:lang w:val="en-US"/>
-        </w:rPr>
-        <w:t xml:space="preserve"> These function</w:t>
+          <w:rFonts w:ascii="Lucida Console" w:hAnsi="Lucida Console" w:cs="Arial"/>
+          <w:b/>
+          <w:bCs/>
+          <w:sz w:val="20"/>
+          <w:szCs w:val="20"/>
+          <w:lang w:val="en-US"/>
+        </w:rPr>
+        <w:t>/tools/</w:t>
+      </w:r>
+      <w:proofErr w:type="spellStart"/>
+      <w:r>
+        <w:rPr>
+          <w:rFonts w:ascii="Lucida Console" w:hAnsi="Lucida Console" w:cs="Arial"/>
+          <w:b/>
+          <w:bCs/>
+          <w:sz w:val="20"/>
+          <w:szCs w:val="20"/>
+          <w:lang w:val="en-US"/>
+        </w:rPr>
+        <w:t>mikrotik.configs</w:t>
+      </w:r>
+      <w:proofErr w:type="spellEnd"/>
+      <w:r>
+        <w:rPr>
+          <w:rFonts w:ascii="Lucida Console" w:hAnsi="Lucida Console" w:cs="Arial"/>
+          <w:b/>
+          <w:bCs/>
+          <w:sz w:val="20"/>
+          <w:szCs w:val="20"/>
+          <w:lang w:val="en-US"/>
+        </w:rPr>
+        <w:t xml:space="preserve"> </w:t>
+      </w:r>
+      <w:r>
+        <w:rPr>
+          <w:rFonts w:ascii="Lucida Console" w:hAnsi="Lucida Console" w:cs="Arial"/>
+          <w:b/>
+          <w:bCs/>
+          <w:sz w:val="20"/>
+          <w:szCs w:val="20"/>
+          <w:lang w:val="en-US"/>
+        </w:rPr>
+        <w:br/>
+      </w:r>
+      <w:r>
+        <w:rPr>
+          <w:rFonts w:ascii="Arial" w:hAnsi="Arial" w:cs="Arial"/>
+          <w:lang w:val="en-US"/>
+        </w:rPr>
+        <w:t xml:space="preserve">to download these specific versions also. These can be found at </w:t>
+      </w:r>
+      <w:r>
+        <w:rPr>
+          <w:rFonts w:ascii="Lucida Console" w:hAnsi="Lucida Console" w:cs="Arial"/>
+          <w:b/>
+          <w:bCs/>
+          <w:sz w:val="20"/>
+          <w:szCs w:val="20"/>
+          <w:lang w:val="en-US"/>
+        </w:rPr>
+        <w:t>/</w:t>
+      </w:r>
+      <w:proofErr w:type="spellStart"/>
+      <w:r>
+        <w:rPr>
+          <w:rFonts w:ascii="Lucida Console" w:hAnsi="Lucida Console" w:cs="Arial"/>
+          <w:b/>
+          <w:bCs/>
+          <w:sz w:val="20"/>
+          <w:szCs w:val="20"/>
+          <w:lang w:val="en-US"/>
+        </w:rPr>
+        <w:t>aux_files</w:t>
+      </w:r>
+      <w:proofErr w:type="spellEnd"/>
+      <w:r>
+        <w:rPr>
+          <w:rFonts w:ascii="Arial" w:hAnsi="Arial" w:cs="Arial"/>
+          <w:lang w:val="en-US"/>
+        </w:rPr>
+        <w:t xml:space="preserve"> at the </w:t>
+      </w:r>
+      <w:proofErr w:type="spellStart"/>
+      <w:r>
+        <w:rPr>
+          <w:rFonts w:ascii="Arial" w:hAnsi="Arial" w:cs="Arial"/>
+          <w:lang w:val="en-US"/>
+        </w:rPr>
+        <w:t>Github</w:t>
+      </w:r>
+      <w:proofErr w:type="spellEnd"/>
+      <w:r>
+        <w:rPr>
+          <w:rFonts w:ascii="Arial" w:hAnsi="Arial" w:cs="Arial"/>
+          <w:lang w:val="en-US"/>
+        </w:rPr>
+        <w:t xml:space="preserve"> source-repository. There is also the template-(.raw)-file available for your reference.</w:t>
+      </w:r>
+    </w:p>
+    <w:p>
+      <w:pPr>
+        <w:rPr>
+          <w:rFonts w:ascii="Arial" w:hAnsi="Arial" w:cs="Arial"/>
+          <w:lang w:val="en-US"/>
+        </w:rPr>
+      </w:pPr>
+      <w:r>
+        <w:rPr>
+          <w:rFonts w:ascii="Arial" w:hAnsi="Arial" w:cs="Arial"/>
+          <w:lang w:val="en-US"/>
+        </w:rPr>
+        <w:t xml:space="preserve">Another function is to download the all-packages-files and extracted </w:t>
+      </w:r>
+      <w:r>
+        <w:rPr>
+          <w:rFonts w:ascii="Arial" w:hAnsi="Arial" w:cs="Arial"/>
+          <w:lang w:val="en-US"/>
+        </w:rPr>
+        <w:t>all</w:t>
+      </w:r>
+      <w:r>
+        <w:rPr>
+          <w:rFonts w:ascii="Arial" w:hAnsi="Arial" w:cs="Arial"/>
+          <w:lang w:val="en-US"/>
+        </w:rPr>
+        <w:t xml:space="preserve"> files from the</w:t>
+      </w:r>
+      <w:r>
+        <w:rPr>
+          <w:rFonts w:ascii="Arial" w:hAnsi="Arial" w:cs="Arial"/>
+          <w:lang w:val="en-US"/>
+        </w:rPr>
+        <w:t>se</w:t>
+      </w:r>
+      <w:r>
+        <w:rPr>
+          <w:rFonts w:ascii="Arial" w:hAnsi="Arial" w:cs="Arial"/>
+          <w:lang w:val="en-US"/>
+        </w:rPr>
+        <w:t xml:space="preserve"> archives. There are several situations when it is needed to install </w:t>
+      </w:r>
+      <w:r>
+        <w:rPr>
+          <w:rFonts w:ascii="Arial" w:hAnsi="Arial" w:cs="Arial"/>
+          <w:lang w:val="en-US"/>
+        </w:rPr>
+        <w:t xml:space="preserve">a </w:t>
+      </w:r>
+      <w:r>
+        <w:rPr>
+          <w:rFonts w:ascii="Arial" w:hAnsi="Arial" w:cs="Arial"/>
+          <w:lang w:val="en-US"/>
+        </w:rPr>
+        <w:t>specific function-</w:t>
+      </w:r>
+      <w:r>
+        <w:rPr>
+          <w:rFonts w:ascii="Arial" w:hAnsi="Arial" w:cs="Arial"/>
+          <w:lang w:val="en-US"/>
+        </w:rPr>
+        <w:t>package-</w:t>
+      </w:r>
+      <w:r>
+        <w:rPr>
+          <w:rFonts w:ascii="Arial" w:hAnsi="Arial" w:cs="Arial"/>
+          <w:lang w:val="en-US"/>
+        </w:rPr>
+        <w:t>file from the all-packages-archives. The template-file defines some files additionally which are needed for updating the Dude® for example. As th</w:t>
+      </w:r>
+      <w:r>
+        <w:rPr>
+          <w:rFonts w:ascii="Arial" w:hAnsi="Arial" w:cs="Arial"/>
+          <w:lang w:val="en-US"/>
+        </w:rPr>
+        <w:t>e</w:t>
+      </w:r>
+      <w:r>
+        <w:rPr>
+          <w:rFonts w:ascii="Arial" w:hAnsi="Arial" w:cs="Arial"/>
+          <w:lang w:val="en-US"/>
+        </w:rPr>
+        <w:t xml:space="preserve"> template</w:t>
+      </w:r>
+      <w:r>
+        <w:rPr>
+          <w:rFonts w:ascii="Arial" w:hAnsi="Arial" w:cs="Arial"/>
+          <w:lang w:val="en-US"/>
+        </w:rPr>
+        <w:t>-file</w:t>
+      </w:r>
+      <w:r>
+        <w:rPr>
+          <w:rFonts w:ascii="Arial" w:hAnsi="Arial" w:cs="Arial"/>
+          <w:lang w:val="en-US"/>
+        </w:rPr>
+        <w:t xml:space="preserve"> is editable the download-process is easy expandable. Linking this generated repo from all downloaded file</w:t>
       </w:r>
       <w:r>
         <w:rPr>
@@ -13092,102 +14364,35 @@
           <w:rFonts w:ascii="Arial" w:hAnsi="Arial" w:cs="Arial"/>
           <w:lang w:val="en-US"/>
         </w:rPr>
-        <w:t xml:space="preserve"> generate several *.config-files which contains the file-lists for downloading the needed packages.  </w:t>
-      </w:r>
-      <w:r>
-        <w:rPr>
-          <w:rFonts w:ascii="Arial" w:hAnsi="Arial" w:cs="Arial"/>
-          <w:lang w:val="en-US"/>
-        </w:rPr>
-        <w:t xml:space="preserve"> </w:t>
-      </w:r>
-    </w:p>
-    <w:p>
-      <w:pPr>
-        <w:rPr>
-          <w:rFonts w:ascii="Arial" w:hAnsi="Arial" w:cs="Arial"/>
-          <w:lang w:val="en-US"/>
-        </w:rPr>
-      </w:pPr>
-      <w:r>
-        <w:rPr>
-          <w:rFonts w:ascii="Arial" w:hAnsi="Arial" w:cs="Arial"/>
-          <w:lang w:val="en-US"/>
-        </w:rPr>
-        <w:lastRenderedPageBreak/>
-        <w:t xml:space="preserve">Another function is to download the all-packages-files and extracted these files from the archives. There are several situations when it is needed to install </w:t>
-      </w:r>
-      <w:r>
-        <w:rPr>
-          <w:rFonts w:ascii="Arial" w:hAnsi="Arial" w:cs="Arial"/>
-          <w:lang w:val="en-US"/>
-        </w:rPr>
-        <w:t xml:space="preserve">a </w:t>
-      </w:r>
-      <w:r>
-        <w:rPr>
-          <w:rFonts w:ascii="Arial" w:hAnsi="Arial" w:cs="Arial"/>
-          <w:lang w:val="en-US"/>
-        </w:rPr>
-        <w:t>specific function-file from the all-packages-archives. The template-file defines some files additionally which are needed for updating the Dude® for example. As th</w:t>
-      </w:r>
-      <w:r>
-        <w:rPr>
-          <w:rFonts w:ascii="Arial" w:hAnsi="Arial" w:cs="Arial"/>
-          <w:lang w:val="en-US"/>
-        </w:rPr>
-        <w:t>e</w:t>
-      </w:r>
-      <w:r>
-        <w:rPr>
-          <w:rFonts w:ascii="Arial" w:hAnsi="Arial" w:cs="Arial"/>
-          <w:lang w:val="en-US"/>
-        </w:rPr>
-        <w:t xml:space="preserve"> template</w:t>
-      </w:r>
-      <w:r>
-        <w:rPr>
-          <w:rFonts w:ascii="Arial" w:hAnsi="Arial" w:cs="Arial"/>
-          <w:lang w:val="en-US"/>
-        </w:rPr>
-        <w:t>-file</w:t>
-      </w:r>
-      <w:r>
-        <w:rPr>
-          <w:rFonts w:ascii="Arial" w:hAnsi="Arial" w:cs="Arial"/>
-          <w:lang w:val="en-US"/>
-        </w:rPr>
-        <w:t xml:space="preserve"> is editable the download-process is easy expandable. Linking this generated repo from all downloaded file</w:t>
-      </w:r>
-      <w:r>
-        <w:rPr>
-          <w:rFonts w:ascii="Arial" w:hAnsi="Arial" w:cs="Arial"/>
-          <w:lang w:val="en-US"/>
-        </w:rPr>
-        <w:t>s</w:t>
-      </w:r>
-      <w:r>
-        <w:rPr>
-          <w:rFonts w:ascii="Arial" w:hAnsi="Arial" w:cs="Arial"/>
-          <w:lang w:val="en-US"/>
-        </w:rPr>
         <w:t xml:space="preserve"> to the webserver makes them available for download with fancy-indexing on the </w:t>
       </w:r>
-      <w:proofErr w:type="spellStart"/>
-      <w:r>
-        <w:rPr>
-          <w:rFonts w:ascii="Arial" w:hAnsi="Arial" w:cs="Arial"/>
-          <w:lang w:val="en-US"/>
-        </w:rPr>
-        <w:t>apache</w:t>
-      </w:r>
-      <w:proofErr w:type="spellEnd"/>
-      <w:r>
-        <w:rPr>
-          <w:rFonts w:ascii="Arial" w:hAnsi="Arial" w:cs="Arial"/>
-          <w:lang w:val="en-US"/>
-        </w:rPr>
-        <w:t xml:space="preserve">-webserver. Some nice formatting makes the website with the repo and other </w:t>
+      <w:r>
+        <w:rPr>
+          <w:rFonts w:ascii="Arial" w:hAnsi="Arial" w:cs="Arial"/>
+          <w:lang w:val="en-US"/>
+        </w:rPr>
+        <w:t>A</w:t>
+      </w:r>
+      <w:r>
+        <w:rPr>
+          <w:rFonts w:ascii="Arial" w:hAnsi="Arial" w:cs="Arial"/>
+          <w:lang w:val="en-US"/>
+        </w:rPr>
+        <w:t>pache-webserver. Some nice formatting makes the website with the repo</w:t>
+      </w:r>
+      <w:r>
+        <w:rPr>
+          <w:rFonts w:ascii="Arial" w:hAnsi="Arial" w:cs="Arial"/>
+          <w:lang w:val="en-US"/>
+        </w:rPr>
+        <w:t>sitory</w:t>
+      </w:r>
+      <w:r>
+        <w:rPr>
+          <w:rFonts w:ascii="Arial" w:hAnsi="Arial" w:cs="Arial"/>
+          <w:lang w:val="en-US"/>
+        </w:rPr>
+        <w:t xml:space="preserve"> and other </w:t>
       </w:r>
       <w:r>
         <w:rPr>
@@ -13201,7 +14406,21 @@
           <w:rFonts w:ascii="Arial" w:hAnsi="Arial" w:cs="Arial"/>
           <w:lang w:val="en-US"/>
         </w:rPr>
-        <w:t xml:space="preserve"> attractive for downloading the needed files. </w:t>
+        <w:t xml:space="preserve"> attractive for downloading the needed files</w:t>
+      </w:r>
+      <w:r>
+        <w:rPr>
+          <w:rFonts w:ascii="Arial" w:hAnsi="Arial" w:cs="Arial"/>
+          <w:lang w:val="en-US"/>
+        </w:rPr>
+        <w:t xml:space="preserve"> easily</w:t>
+      </w:r>
+      <w:r>
+        <w:rPr>
+          <w:rFonts w:ascii="Arial" w:hAnsi="Arial" w:cs="Arial"/>
+          <w:lang w:val="en-US"/>
+        </w:rPr>
+        <w:t xml:space="preserve">. </w:t>
       </w:r>
     </w:p>
     <w:p>
@@ -13309,21 +14528,33 @@
         </w:rPr>
         <w:t xml:space="preserve">All these functions for updating/upgrading or downloading the actual releases will become very useful when the customer-network consists of </w:t>
       </w:r>
-      <w:proofErr w:type="gramStart"/>
-      <w:r>
-        <w:rPr>
-          <w:rFonts w:ascii="Arial" w:hAnsi="Arial" w:cs="Arial"/>
-          <w:lang w:val="en-US"/>
-        </w:rPr>
-        <w:t>a large number of</w:t>
-      </w:r>
-      <w:proofErr w:type="gramEnd"/>
-      <w:r>
-        <w:rPr>
-          <w:rFonts w:ascii="Arial" w:hAnsi="Arial" w:cs="Arial"/>
-          <w:lang w:val="en-US"/>
-        </w:rPr>
-        <w:t xml:space="preserve"> MIKROTIK®-devices. </w:t>
+      <w:r>
+        <w:rPr>
+          <w:rFonts w:ascii="Arial" w:hAnsi="Arial" w:cs="Arial"/>
+          <w:lang w:val="en-US"/>
+        </w:rPr>
+        <w:t>many</w:t>
+      </w:r>
+      <w:r>
+        <w:rPr>
+          <w:rFonts w:ascii="Arial" w:hAnsi="Arial" w:cs="Arial"/>
+          <w:lang w:val="en-US"/>
+        </w:rPr>
+        <w:t xml:space="preserve"> </w:t>
+      </w:r>
+      <w:r>
+        <w:rPr>
+          <w:rFonts w:ascii="Arial" w:hAnsi="Arial" w:cs="Arial"/>
+          <w:lang w:val="en-US"/>
+        </w:rPr>
+        <w:t>MIKROTIK®</w:t>
+      </w:r>
+      <w:r>
+        <w:rPr>
+          <w:rFonts w:ascii="Arial" w:hAnsi="Arial" w:cs="Arial"/>
+          <w:lang w:val="en-US"/>
+        </w:rPr>
+        <w:t xml:space="preserve">-devices. </w:t>
       </w:r>
       <w:r>
         <w:rPr>
@@ -13351,23 +14582,49 @@
           <w:rFonts w:ascii="Arial" w:hAnsi="Arial" w:cs="Arial"/>
           <w:lang w:val="en-US"/>
         </w:rPr>
-        <w:t xml:space="preserve">-address will slow down the download-process significantly. This is understandable when putting the sold devices by MIKROTIK® in relation to the download-requests when releasing a new version. This can’t be satisfied to get a </w:t>
-      </w:r>
-      <w:proofErr w:type="gramStart"/>
-      <w:r>
-        <w:rPr>
-          <w:rFonts w:ascii="Arial" w:hAnsi="Arial" w:cs="Arial"/>
-          <w:lang w:val="en-US"/>
-        </w:rPr>
-        <w:t>all fast</w:t>
-      </w:r>
-      <w:proofErr w:type="gramEnd"/>
-      <w:r>
-        <w:rPr>
-          <w:rFonts w:ascii="Arial" w:hAnsi="Arial" w:cs="Arial"/>
-          <w:lang w:val="en-US"/>
-        </w:rPr>
-        <w:t xml:space="preserve"> download speed. Running several server-systems with access from many (yes many!) customers gives me the point of view, that someone can’t provide all the time the adequate download speed if several peaks occur.</w:t>
+        <w:t xml:space="preserve">-address will slow down the download-process significantly. This is understandable when putting the sold devices by </w:t>
+      </w:r>
+      <w:r>
+        <w:rPr>
+          <w:rFonts w:ascii="Arial" w:hAnsi="Arial" w:cs="Arial"/>
+          <w:lang w:val="en-US"/>
+        </w:rPr>
+        <w:t>MIKROTIK®</w:t>
+      </w:r>
+      <w:r>
+        <w:rPr>
+          <w:rFonts w:ascii="Arial" w:hAnsi="Arial" w:cs="Arial"/>
+          <w:lang w:val="en-US"/>
+        </w:rPr>
+        <w:t xml:space="preserve"> in relation to the download-requests when releasing a new version. This can’t be satisfied to get a</w:t>
+      </w:r>
+      <w:r>
+        <w:rPr>
+          <w:rFonts w:ascii="Arial" w:hAnsi="Arial" w:cs="Arial"/>
+          <w:lang w:val="en-US"/>
+        </w:rPr>
+        <w:t>n</w:t>
+      </w:r>
+      <w:r>
+        <w:rPr>
+          <w:rFonts w:ascii="Arial" w:hAnsi="Arial" w:cs="Arial"/>
+          <w:lang w:val="en-US"/>
+        </w:rPr>
+        <w:t xml:space="preserve"> all</w:t>
+      </w:r>
+      <w:r>
+        <w:rPr>
+          <w:rFonts w:ascii="Arial" w:hAnsi="Arial" w:cs="Arial"/>
+          <w:lang w:val="en-US"/>
+        </w:rPr>
+        <w:t>-</w:t>
+      </w:r>
+      <w:r>
+        <w:rPr>
+          <w:rFonts w:ascii="Arial" w:hAnsi="Arial" w:cs="Arial"/>
+          <w:lang w:val="en-US"/>
+        </w:rPr>
+        <w:t>fast download speed. Running several server-systems with access from many (yes many!) customers gives me the point of view, that someone can’t provide all the time the adequate download speed if several peaks occur.</w:t>
       </w:r>
     </w:p>
     <w:p>
@@ -13389,7 +14646,21 @@
           <w:rFonts w:ascii="Arial" w:hAnsi="Arial" w:cs="Arial"/>
           <w:lang w:val="en-US"/>
         </w:rPr>
-        <w:t xml:space="preserve"> the system must be as easy to setup and run as possible. This goal is near</w:t>
+        <w:t xml:space="preserve"> the system must be as easy to setup and run as</w:t>
+      </w:r>
+      <w:r>
+        <w:rPr>
+          <w:rFonts w:ascii="Arial" w:hAnsi="Arial" w:cs="Arial"/>
+          <w:lang w:val="en-US"/>
+        </w:rPr>
+        <w:t xml:space="preserve"> smooth as</w:t>
+      </w:r>
+      <w:r>
+        <w:rPr>
+          <w:rFonts w:ascii="Arial" w:hAnsi="Arial" w:cs="Arial"/>
+          <w:lang w:val="en-US"/>
+        </w:rPr>
+        <w:t xml:space="preserve"> possible. This goal is near</w:t>
       </w:r>
       <w:r>
         <w:rPr>
@@ -13418,7 +14689,21 @@
           <w:rFonts w:ascii="Arial" w:hAnsi="Arial" w:cs="Arial"/>
           <w:lang w:val="en-US"/>
         </w:rPr>
-        <w:t>In the end I would like to give some information about the build process and the distribution of the container-images. The complete build process is done via a Gitlab-system using CI/CD. The pipeline builds all arch-version</w:t>
+        <w:t>In the end I would like to give some information about the build process and the distribution of the container-images. The complete build process is done via a Gitlab-system using CI/CD</w:t>
+      </w:r>
+      <w:r>
+        <w:rPr>
+          <w:rFonts w:ascii="Arial" w:hAnsi="Arial" w:cs="Arial"/>
+          <w:lang w:val="en-US"/>
+        </w:rPr>
+        <w:t>-techniques</w:t>
+      </w:r>
+      <w:r>
+        <w:rPr>
+          <w:rFonts w:ascii="Arial" w:hAnsi="Arial" w:cs="Arial"/>
+          <w:lang w:val="en-US"/>
+        </w:rPr>
+        <w:t>. The pipeline builds all arch-version</w:t>
       </w:r>
       <w:r>
         <w:rPr>
@@ -13626,30 +14911,6 @@
         </w:rPr>
         <w:t xml:space="preserve">      </w:t>
       </w:r>
-    </w:p>
-    <w:p>
-      <w:pPr>
-        <w:rPr>
-          <w:rFonts w:ascii="Arial" w:hAnsi="Arial" w:cs="Arial"/>
-          <w:lang w:val="en-US"/>
-        </w:rPr>
-      </w:pPr>
-    </w:p>
-    <w:p>
-      <w:pPr>
-        <w:rPr>
-          <w:rFonts w:ascii="Arial" w:hAnsi="Arial" w:cs="Arial"/>
-          <w:lang w:val="en-US"/>
-        </w:rPr>
-      </w:pPr>
-    </w:p>
-    <w:p>
-      <w:pPr>
-        <w:rPr>
-          <w:rFonts w:ascii="Arial" w:hAnsi="Arial" w:cs="Arial"/>
-          <w:lang w:val="en-US"/>
-        </w:rPr>
-      </w:pPr>
     </w:p>
     <w:p>
       <w:pPr>
@@ -13827,6 +15088,49 @@
           <w:lang w:val="en-US"/>
         </w:rPr>
       </w:pPr>
+      <w:r>
+        <w:rPr>
+          <w:rFonts w:ascii="Arial" w:hAnsi="Arial" w:cs="Arial"/>
+          <w:lang w:val="en-US"/>
+        </w:rPr>
+        <w:t xml:space="preserve">The wiki from </w:t>
+      </w:r>
+      <w:r>
+        <w:rPr>
+          <w:rFonts w:ascii="Arial" w:hAnsi="Arial" w:cs="Arial"/>
+          <w:lang w:val="en-US"/>
+        </w:rPr>
+        <w:t>MIKROTIK®</w:t>
+      </w:r>
+      <w:r>
+        <w:rPr>
+          <w:rFonts w:ascii="Arial" w:hAnsi="Arial" w:cs="Arial"/>
+          <w:lang w:val="en-US"/>
+        </w:rPr>
+        <w:t xml:space="preserve"> regarding CONTAINER-functions:</w:t>
+      </w:r>
+    </w:p>
+    <w:p>
+      <w:pPr>
+        <w:rPr>
+          <w:rFonts w:ascii="Arial" w:hAnsi="Arial" w:cs="Arial"/>
+          <w:b/>
+          <w:bCs/>
+          <w:lang w:val="en-US"/>
+        </w:rPr>
+      </w:pPr>
+      <w:hyperlink r:id="rId38" w:history="1">
+        <w:r>
+          <w:rPr>
+            <w:rStyle w:val="Hyperlink"/>
+            <w:rFonts w:ascii="Arial" w:hAnsi="Arial" w:cs="Arial"/>
+            <w:b/>
+            <w:bCs/>
+            <w:lang w:val="en-US"/>
+          </w:rPr>
+          <w:t>https://help.mikrotik.com/docs/display/ROS/Container</w:t>
+        </w:r>
+      </w:hyperlink>
     </w:p>
     <w:p>
       <w:pPr>
@@ -13887,8 +15191,8 @@
       </w:r>
     </w:p>
     <w:sectPr>
-      <w:headerReference w:type="default" r:id="rId38"/>
-      <w:footerReference w:type="default" r:id="rId39"/>
+      <w:headerReference w:type="default" r:id="rId39"/>
+      <w:footerReference w:type="default" r:id="rId40"/>
       <w:pgSz w:w="11906" w:h="16838"/>
       <w:pgMar w:top="1417" w:right="1417" w:bottom="1134" w:left="1417" w:header="708" w:footer="708" w:gutter="0"/>
       <w:cols w:space="708"/>
@@ -13963,7 +15267,7 @@
         <w:noProof/>
         <w:lang w:val="en-US"/>
       </w:rPr>
-      <w:t>Saturday, August 24, 2024</w:t>
+      <w:t>Sunday, August 25, 2024</w:t>
     </w:r>
     <w:r>
       <w:fldChar w:fldCharType="end"/>

</xml_diff>